<commit_message>
Adiciona mais informacoes no levantamento de requisitos
</commit_message>
<xml_diff>
--- a/documentacao/Requisitos.docx
+++ b/documentacao/Requisitos.docx
@@ -144,7 +144,6 @@
         <w:ind w:left="3239" w:right="1297" w:hanging="2207"/>
         <w:rPr>
           <w:b/>
-          <w:sz w:val="48"/>
         </w:rPr>
       </w:pPr>
       <w:r>
@@ -190,27 +189,31 @@
     </w:p>
     <w:p>
       <w:pPr>
-        <w:pStyle w:val="Corpodetexto"/>
-        <w:rPr>
-          <w:b/>
-        </w:rPr>
-      </w:pPr>
-    </w:p>
-    <w:p>
-      <w:pPr>
-        <w:pStyle w:val="Corpodetexto"/>
-        <w:rPr>
-          <w:b/>
-        </w:rPr>
-      </w:pPr>
-    </w:p>
-    <w:p>
-      <w:pPr>
-        <w:pStyle w:val="Corpodetexto"/>
-        <w:rPr>
-          <w:b/>
-        </w:rPr>
-      </w:pPr>
+        <w:spacing w:before="100"/>
+        <w:ind w:left="3239" w:right="1297" w:hanging="2207"/>
+        <w:jc w:val="center"/>
+        <w:rPr>
+          <w:b/>
+          <w:color w:val="17365D"/>
+          <w:sz w:val="48"/>
+        </w:rPr>
+      </w:pPr>
+      <w:r>
+        <w:rPr>
+          <w:b/>
+          <w:color w:val="17365D"/>
+          <w:sz w:val="48"/>
+        </w:rPr>
+        <w:t>E-Commerce S</w:t>
+      </w:r>
+      <w:r>
+        <w:rPr>
+          <w:b/>
+          <w:color w:val="17365D"/>
+          <w:sz w:val="48"/>
+        </w:rPr>
+        <w:t>ENAI</w:t>
+      </w:r>
     </w:p>
     <w:p>
       <w:pPr>
@@ -511,12 +514,14 @@
               <w:right w:val="nil"/>
             </w:tcBorders>
             <w:shd w:val="clear" w:color="auto" w:fill="003366"/>
+            <w:vAlign w:val="center"/>
           </w:tcPr>
           <w:p>
             <w:pPr>
               <w:pStyle w:val="TableParagraph"/>
               <w:spacing w:before="6" w:line="244" w:lineRule="exact"/>
               <w:ind w:left="112"/>
+              <w:jc w:val="center"/>
               <w:rPr>
                 <w:b/>
                 <w:sz w:val="20"/>
@@ -551,12 +556,14 @@
               <w:right w:val="nil"/>
             </w:tcBorders>
             <w:shd w:val="clear" w:color="auto" w:fill="003366"/>
+            <w:vAlign w:val="center"/>
           </w:tcPr>
           <w:p>
             <w:pPr>
               <w:pStyle w:val="TableParagraph"/>
               <w:spacing w:before="6" w:line="244" w:lineRule="exact"/>
               <w:ind w:left="113"/>
+              <w:jc w:val="center"/>
               <w:rPr>
                 <w:b/>
                 <w:sz w:val="20"/>
@@ -591,12 +598,14 @@
               <w:right w:val="nil"/>
             </w:tcBorders>
             <w:shd w:val="clear" w:color="auto" w:fill="003366"/>
+            <w:vAlign w:val="center"/>
           </w:tcPr>
           <w:p>
             <w:pPr>
               <w:pStyle w:val="TableParagraph"/>
               <w:spacing w:before="0"/>
               <w:ind w:left="113"/>
+              <w:jc w:val="center"/>
               <w:rPr>
                 <w:b/>
                 <w:sz w:val="20"/>
@@ -622,12 +631,14 @@
               <w:right w:val="nil"/>
             </w:tcBorders>
             <w:shd w:val="clear" w:color="auto" w:fill="003366"/>
+            <w:vAlign w:val="center"/>
           </w:tcPr>
           <w:p>
             <w:pPr>
               <w:pStyle w:val="TableParagraph"/>
               <w:spacing w:before="0"/>
               <w:ind w:left="113"/>
+              <w:jc w:val="center"/>
               <w:rPr>
                 <w:b/>
                 <w:sz w:val="20"/>
@@ -646,11 +657,12 @@
       </w:tr>
       <w:tr>
         <w:trPr>
-          <w:trHeight w:val="239"/>
+          <w:trHeight w:val="1228"/>
         </w:trPr>
         <w:tc>
           <w:tcPr>
             <w:tcW w:w="1106" w:type="dxa"/>
+            <w:vAlign w:val="center"/>
           </w:tcPr>
           <w:p>
             <w:pPr>
@@ -673,6 +685,7 @@
         <w:tc>
           <w:tcPr>
             <w:tcW w:w="2201" w:type="dxa"/>
+            <w:vAlign w:val="center"/>
           </w:tcPr>
           <w:p>
             <w:pPr>
@@ -695,6 +708,7 @@
         <w:tc>
           <w:tcPr>
             <w:tcW w:w="2626" w:type="dxa"/>
+            <w:vAlign w:val="center"/>
           </w:tcPr>
           <w:p>
             <w:pPr>
@@ -710,19 +724,72 @@
               <w:rPr>
                 <w:rFonts w:ascii="Times New Roman"/>
               </w:rPr>
-              <w:t>Luana Moura</w:t>
-            </w:r>
-          </w:p>
-        </w:tc>
-        <w:tc>
-          <w:tcPr>
-            <w:tcW w:w="2996" w:type="dxa"/>
-          </w:tcPr>
+              <w:t>Gabriel Martins</w:t>
+            </w:r>
+          </w:p>
           <w:p>
             <w:pPr>
               <w:pStyle w:val="TableParagraph"/>
               <w:spacing w:before="0"/>
               <w:ind w:left="0"/>
+              <w:jc w:val="center"/>
+              <w:rPr>
+                <w:rFonts w:ascii="Times New Roman"/>
+              </w:rPr>
+            </w:pPr>
+            <w:r>
+              <w:rPr>
+                <w:rFonts w:ascii="Times New Roman"/>
+              </w:rPr>
+              <w:t>Luana Moura</w:t>
+            </w:r>
+          </w:p>
+          <w:p>
+            <w:pPr>
+              <w:pStyle w:val="TableParagraph"/>
+              <w:spacing w:before="0"/>
+              <w:ind w:left="0"/>
+              <w:jc w:val="center"/>
+              <w:rPr>
+                <w:rFonts w:ascii="Times New Roman"/>
+              </w:rPr>
+            </w:pPr>
+            <w:r>
+              <w:rPr>
+                <w:rFonts w:ascii="Times New Roman"/>
+              </w:rPr>
+              <w:t>Ricardo Paulo</w:t>
+            </w:r>
+          </w:p>
+          <w:p>
+            <w:pPr>
+              <w:pStyle w:val="TableParagraph"/>
+              <w:spacing w:before="0"/>
+              <w:ind w:left="0"/>
+              <w:jc w:val="center"/>
+              <w:rPr>
+                <w:rFonts w:ascii="Times New Roman"/>
+              </w:rPr>
+            </w:pPr>
+            <w:r>
+              <w:rPr>
+                <w:rFonts w:ascii="Times New Roman"/>
+              </w:rPr>
+              <w:t>Saulo Santos</w:t>
+            </w:r>
+          </w:p>
+        </w:tc>
+        <w:tc>
+          <w:tcPr>
+            <w:tcW w:w="2996" w:type="dxa"/>
+            <w:vAlign w:val="center"/>
+          </w:tcPr>
+          <w:p>
+            <w:pPr>
+              <w:pStyle w:val="TableParagraph"/>
+              <w:spacing w:before="0"/>
+              <w:ind w:left="0"/>
+              <w:jc w:val="center"/>
               <w:rPr>
                 <w:rFonts w:ascii="Times New Roman"/>
               </w:rPr>
@@ -743,12 +810,14 @@
         <w:tc>
           <w:tcPr>
             <w:tcW w:w="1106" w:type="dxa"/>
+            <w:vAlign w:val="center"/>
           </w:tcPr>
           <w:p>
             <w:pPr>
               <w:pStyle w:val="TableParagraph"/>
               <w:spacing w:before="0"/>
               <w:ind w:left="0"/>
+              <w:jc w:val="center"/>
               <w:rPr>
                 <w:rFonts w:ascii="Times New Roman"/>
                 <w:sz w:val="18"/>
@@ -759,12 +828,14 @@
         <w:tc>
           <w:tcPr>
             <w:tcW w:w="2201" w:type="dxa"/>
+            <w:vAlign w:val="center"/>
           </w:tcPr>
           <w:p>
             <w:pPr>
               <w:pStyle w:val="TableParagraph"/>
               <w:spacing w:before="0"/>
               <w:ind w:left="0"/>
+              <w:jc w:val="center"/>
               <w:rPr>
                 <w:rFonts w:ascii="Times New Roman"/>
                 <w:sz w:val="18"/>
@@ -775,12 +846,14 @@
         <w:tc>
           <w:tcPr>
             <w:tcW w:w="2626" w:type="dxa"/>
+            <w:vAlign w:val="center"/>
           </w:tcPr>
           <w:p>
             <w:pPr>
               <w:pStyle w:val="TableParagraph"/>
               <w:spacing w:before="0"/>
               <w:ind w:left="0"/>
+              <w:jc w:val="center"/>
               <w:rPr>
                 <w:rFonts w:ascii="Times New Roman"/>
                 <w:sz w:val="18"/>
@@ -791,12 +864,14 @@
         <w:tc>
           <w:tcPr>
             <w:tcW w:w="2996" w:type="dxa"/>
+            <w:vAlign w:val="center"/>
           </w:tcPr>
           <w:p>
             <w:pPr>
               <w:pStyle w:val="TableParagraph"/>
               <w:spacing w:before="0"/>
               <w:ind w:left="0"/>
+              <w:jc w:val="center"/>
               <w:rPr>
                 <w:rFonts w:ascii="Times New Roman"/>
                 <w:sz w:val="18"/>
@@ -2149,7 +2224,7 @@
       <w:pPr>
         <w:pStyle w:val="Corpodetexto"/>
         <w:spacing w:before="242"/>
-        <w:ind w:left="140" w:right="400"/>
+        <w:ind w:left="567" w:right="400" w:firstLine="284"/>
         <w:jc w:val="both"/>
         <w:rPr>
           <w:rFonts w:ascii="Tahoma" w:hAnsi="Tahoma"/>
@@ -2166,7 +2241,7 @@
       <w:pPr>
         <w:pStyle w:val="Corpodetexto"/>
         <w:spacing w:before="61"/>
-        <w:ind w:left="140" w:right="405"/>
+        <w:ind w:left="567" w:right="405" w:firstLine="284"/>
         <w:jc w:val="both"/>
         <w:rPr>
           <w:rFonts w:ascii="Tahoma" w:hAnsi="Tahoma"/>
@@ -2191,6 +2266,17 @@
         </w:rPr>
         <w:t>sistema.</w:t>
       </w:r>
+    </w:p>
+    <w:p>
+      <w:pPr>
+        <w:pStyle w:val="Corpodetexto"/>
+        <w:spacing w:before="61"/>
+        <w:ind w:left="567" w:right="405" w:firstLine="284"/>
+        <w:jc w:val="both"/>
+        <w:rPr>
+          <w:rFonts w:ascii="Tahoma" w:hAnsi="Tahoma"/>
+        </w:rPr>
+      </w:pPr>
     </w:p>
     <w:p>
       <w:pPr>
@@ -2240,7 +2326,7 @@
       <w:pPr>
         <w:pStyle w:val="Corpodetexto"/>
         <w:spacing w:before="242" w:line="242" w:lineRule="auto"/>
-        <w:ind w:left="140" w:right="420"/>
+        <w:ind w:left="567" w:right="420" w:firstLine="284"/>
         <w:jc w:val="both"/>
       </w:pPr>
       <w:r>
@@ -2404,6 +2490,44 @@
     <w:p>
       <w:pPr>
         <w:pStyle w:val="Corpodetexto"/>
+        <w:spacing w:before="7"/>
+        <w:ind w:left="567" w:firstLine="279"/>
+        <w:jc w:val="both"/>
+        <w:rPr>
+          <w:sz w:val="19"/>
+        </w:rPr>
+      </w:pPr>
+    </w:p>
+    <w:p>
+      <w:pPr>
+        <w:pStyle w:val="Corpodetexto"/>
+        <w:spacing w:before="7"/>
+        <w:ind w:left="567" w:firstLine="279"/>
+        <w:jc w:val="both"/>
+        <w:rPr>
+          <w:sz w:val="19"/>
+        </w:rPr>
+      </w:pPr>
+      <w:r>
+        <w:rPr>
+          <w:sz w:val="19"/>
+        </w:rPr>
+        <w:t>Este documento contém a especificação de requisitos para a API, o aplicativo mobile e front-end que divulgará os produtos da AAPM do SENAI. Com o aplicativo em mãos, o cliente terá condições de divulgar a todos os interessados as informações sobre os seus produtos e estes poderão realizar pedidos.</w:t>
+      </w:r>
+    </w:p>
+    <w:p>
+      <w:pPr>
+        <w:pStyle w:val="Corpodetexto"/>
+        <w:spacing w:before="8"/>
+        <w:rPr>
+          <w:b/>
+          <w:sz w:val="16"/>
+        </w:rPr>
+      </w:pPr>
+    </w:p>
+    <w:p>
+      <w:pPr>
+        <w:pStyle w:val="Corpodetexto"/>
         <w:spacing w:before="8"/>
         <w:rPr>
           <w:i/>
@@ -2456,6 +2580,41 @@
     </w:p>
     <w:p>
       <w:pPr>
+        <w:pStyle w:val="Corpodetexto"/>
+        <w:spacing w:before="7"/>
+        <w:ind w:left="567" w:firstLine="279"/>
+        <w:jc w:val="both"/>
+        <w:rPr>
+          <w:sz w:val="19"/>
+        </w:rPr>
+      </w:pPr>
+      <w:r>
+        <w:rPr>
+          <w:sz w:val="19"/>
+        </w:rPr>
+        <w:t>Atualmente o cliente oferece e divulga os produtos através de exposição nas salas de aula, o que dificulta o alcance e a clareza das informações.</w:t>
+      </w:r>
+    </w:p>
+    <w:p>
+      <w:pPr>
+        <w:pStyle w:val="Corpodetexto"/>
+        <w:spacing w:before="7"/>
+        <w:rPr>
+          <w:sz w:val="19"/>
+        </w:rPr>
+      </w:pPr>
+    </w:p>
+    <w:p>
+      <w:pPr>
+        <w:pStyle w:val="Corpodetexto"/>
+        <w:spacing w:before="7"/>
+        <w:rPr>
+          <w:sz w:val="19"/>
+        </w:rPr>
+      </w:pPr>
+    </w:p>
+    <w:p>
+      <w:pPr>
         <w:pStyle w:val="Ttulo2"/>
         <w:numPr>
           <w:ilvl w:val="1"/>
@@ -2474,6 +2633,16 @@
         </w:rPr>
         <w:t>Escopo</w:t>
       </w:r>
+    </w:p>
+    <w:p>
+      <w:pPr>
+        <w:pStyle w:val="Corpodetexto"/>
+        <w:rPr>
+          <w:rFonts w:ascii="Tahoma"/>
+          <w:b/>
+          <w:sz w:val="21"/>
+        </w:rPr>
+      </w:pPr>
     </w:p>
     <w:p>
       <w:pPr>
@@ -2663,7 +2832,7 @@
               <w:rPr>
                 <w:sz w:val="20"/>
               </w:rPr>
-              <w:t>Será desenvolvido um aplicativo</w:t>
+              <w:t>Será desenvolvido um aplicativo mobile</w:t>
             </w:r>
           </w:p>
         </w:tc>
@@ -2706,7 +2875,13 @@
               <w:rPr>
                 <w:sz w:val="20"/>
               </w:rPr>
-              <w:t>Api</w:t>
+              <w:t>A</w:t>
+            </w:r>
+            <w:r>
+              <w:rPr>
+                <w:sz w:val="20"/>
+              </w:rPr>
+              <w:t>PI</w:t>
             </w:r>
           </w:p>
         </w:tc>
@@ -2727,7 +2902,19 @@
               <w:rPr>
                 <w:sz w:val="20"/>
               </w:rPr>
-              <w:t>Será desenvolvida uma api para fazer a ponte entre o sistema web e o app</w:t>
+              <w:t xml:space="preserve">Será desenvolvida uma </w:t>
+            </w:r>
+            <w:r>
+              <w:rPr>
+                <w:sz w:val="20"/>
+              </w:rPr>
+              <w:t>API</w:t>
+            </w:r>
+            <w:r>
+              <w:rPr>
+                <w:sz w:val="20"/>
+              </w:rPr>
+              <w:t xml:space="preserve"> para fazer a integração entre o sistema web e o app</w:t>
             </w:r>
           </w:p>
         </w:tc>
@@ -2791,7 +2978,7 @@
               <w:rPr>
                 <w:sz w:val="20"/>
               </w:rPr>
-              <w:t xml:space="preserve">Sera desenvolvido um sistema web para visualizar os produtos </w:t>
+              <w:t>Será desenvolvido um sistema web para gerenciar produtos e visualizar pedidos</w:t>
             </w:r>
           </w:p>
         </w:tc>
@@ -2873,7 +3060,8 @@
       <w:tblGrid>
         <w:gridCol w:w="506"/>
         <w:gridCol w:w="1879"/>
-        <w:gridCol w:w="6245"/>
+        <w:gridCol w:w="152"/>
+        <w:gridCol w:w="6093"/>
       </w:tblGrid>
       <w:tr>
         <w:trPr>
@@ -2942,6 +3130,7 @@
         <w:tc>
           <w:tcPr>
             <w:tcW w:w="6245" w:type="dxa"/>
+            <w:gridSpan w:val="2"/>
             <w:tcBorders>
               <w:top w:val="nil"/>
               <w:left w:val="nil"/>
@@ -2998,7 +3187,8 @@
         </w:tc>
         <w:tc>
           <w:tcPr>
-            <w:tcW w:w="1879" w:type="dxa"/>
+            <w:tcW w:w="2031" w:type="dxa"/>
+            <w:gridSpan w:val="2"/>
           </w:tcPr>
           <w:p>
             <w:pPr>
@@ -3017,13 +3207,13 @@
                 <w:i/>
                 <w:sz w:val="21"/>
               </w:rPr>
-              <w:t>Usuário admin</w:t>
-            </w:r>
-          </w:p>
-        </w:tc>
-        <w:tc>
-          <w:tcPr>
-            <w:tcW w:w="6245" w:type="dxa"/>
+              <w:t>Usuário Administrador</w:t>
+            </w:r>
+          </w:p>
+        </w:tc>
+        <w:tc>
+          <w:tcPr>
+            <w:tcW w:w="6093" w:type="dxa"/>
           </w:tcPr>
           <w:p>
             <w:pPr>
@@ -3042,7 +3232,23 @@
                 <w:i/>
                 <w:sz w:val="21"/>
               </w:rPr>
-              <w:t>Possui acesso a visualização dos pedidos.</w:t>
+              <w:t xml:space="preserve">Possui acesso </w:t>
+            </w:r>
+            <w:r>
+              <w:rPr>
+                <w:rFonts w:ascii="Tahoma" w:hAnsi="Tahoma"/>
+                <w:i/>
+                <w:sz w:val="21"/>
+              </w:rPr>
+              <w:t>à</w:t>
+            </w:r>
+            <w:r>
+              <w:rPr>
+                <w:rFonts w:ascii="Tahoma" w:hAnsi="Tahoma"/>
+                <w:i/>
+                <w:sz w:val="21"/>
+              </w:rPr>
+              <w:t xml:space="preserve"> visualização dos pedidos e gerenciamento de produtos.</w:t>
             </w:r>
           </w:p>
         </w:tc>
@@ -3075,7 +3281,8 @@
         </w:tc>
         <w:tc>
           <w:tcPr>
-            <w:tcW w:w="1879" w:type="dxa"/>
+            <w:tcW w:w="2031" w:type="dxa"/>
+            <w:gridSpan w:val="2"/>
           </w:tcPr>
           <w:p>
             <w:pPr>
@@ -3100,7 +3307,7 @@
         </w:tc>
         <w:tc>
           <w:tcPr>
-            <w:tcW w:w="6245" w:type="dxa"/>
+            <w:tcW w:w="6093" w:type="dxa"/>
           </w:tcPr>
           <w:p>
             <w:pPr>
@@ -3119,7 +3326,23 @@
                 <w:i/>
                 <w:sz w:val="21"/>
               </w:rPr>
-              <w:t>Possui acesso ao cadastro e visualização de produtos.</w:t>
+              <w:t>Possui acesso ao cadastro</w:t>
+            </w:r>
+            <w:r>
+              <w:rPr>
+                <w:rFonts w:ascii="Tahoma" w:hAnsi="Tahoma"/>
+                <w:i/>
+                <w:sz w:val="21"/>
+              </w:rPr>
+              <w:t xml:space="preserve"> de pedidos</w:t>
+            </w:r>
+            <w:r>
+              <w:rPr>
+                <w:rFonts w:ascii="Tahoma" w:hAnsi="Tahoma"/>
+                <w:i/>
+                <w:sz w:val="21"/>
+              </w:rPr>
+              <w:t xml:space="preserve"> e visualização de produtos.</w:t>
             </w:r>
           </w:p>
         </w:tc>
@@ -3164,6 +3387,51 @@
           <w:sz w:val="18"/>
         </w:rPr>
       </w:pPr>
+    </w:p>
+    <w:p>
+      <w:pPr>
+        <w:pStyle w:val="Corpodetexto"/>
+        <w:spacing w:before="7"/>
+        <w:ind w:left="567" w:firstLine="279"/>
+        <w:jc w:val="both"/>
+        <w:rPr>
+          <w:sz w:val="19"/>
+        </w:rPr>
+      </w:pPr>
+      <w:r>
+        <w:rPr>
+          <w:sz w:val="19"/>
+        </w:rPr>
+        <w:t>É necessária a contratação de um serviço de hospedagem para a API e o sistema Web.</w:t>
+      </w:r>
+    </w:p>
+    <w:p>
+      <w:pPr>
+        <w:pStyle w:val="Corpodetexto"/>
+        <w:spacing w:before="7"/>
+        <w:ind w:left="567" w:firstLine="279"/>
+        <w:jc w:val="both"/>
+        <w:rPr>
+          <w:sz w:val="19"/>
+        </w:rPr>
+      </w:pPr>
+    </w:p>
+    <w:p>
+      <w:pPr>
+        <w:pStyle w:val="Corpodetexto"/>
+        <w:spacing w:before="7"/>
+        <w:ind w:left="567" w:firstLine="279"/>
+        <w:jc w:val="both"/>
+        <w:rPr>
+          <w:sz w:val="19"/>
+        </w:rPr>
+      </w:pPr>
+      <w:r>
+        <w:rPr>
+          <w:sz w:val="19"/>
+        </w:rPr>
+        <w:t>Ter conta nas lojas de aplicativos (App Store, Play Store e Windows Store).</w:t>
+      </w:r>
     </w:p>
     <w:p>
       <w:pPr>
@@ -3502,7 +3770,19 @@
               <w:rPr>
                 <w:sz w:val="20"/>
               </w:rPr>
-              <w:t>RF01</w:t>
+              <w:t>RF0</w:t>
+            </w:r>
+            <w:r>
+              <w:rPr>
+                <w:sz w:val="20"/>
+              </w:rPr>
+              <w:t>0</w:t>
+            </w:r>
+            <w:r>
+              <w:rPr>
+                <w:sz w:val="20"/>
+              </w:rPr>
+              <w:t>1</w:t>
             </w:r>
           </w:p>
         </w:tc>
@@ -3510,6 +3790,7 @@
           <w:tcPr>
             <w:tcW w:w="5050" w:type="dxa"/>
             <w:gridSpan w:val="2"/>
+            <w:vAlign w:val="center"/>
           </w:tcPr>
           <w:p>
             <w:pPr>
@@ -3570,7 +3851,19 @@
               <w:rPr>
                 <w:sz w:val="20"/>
               </w:rPr>
-              <w:t>RF02</w:t>
+              <w:t>RF0</w:t>
+            </w:r>
+            <w:r>
+              <w:rPr>
+                <w:sz w:val="20"/>
+              </w:rPr>
+              <w:t>0</w:t>
+            </w:r>
+            <w:r>
+              <w:rPr>
+                <w:sz w:val="20"/>
+              </w:rPr>
+              <w:t>2</w:t>
             </w:r>
           </w:p>
         </w:tc>
@@ -3578,6 +3871,7 @@
           <w:tcPr>
             <w:tcW w:w="5050" w:type="dxa"/>
             <w:gridSpan w:val="2"/>
+            <w:vAlign w:val="center"/>
           </w:tcPr>
           <w:p>
             <w:pPr>
@@ -3638,7 +3932,19 @@
               <w:rPr>
                 <w:sz w:val="20"/>
               </w:rPr>
-              <w:t>RF03</w:t>
+              <w:t>RF0</w:t>
+            </w:r>
+            <w:r>
+              <w:rPr>
+                <w:sz w:val="20"/>
+              </w:rPr>
+              <w:t>0</w:t>
+            </w:r>
+            <w:r>
+              <w:rPr>
+                <w:sz w:val="20"/>
+              </w:rPr>
+              <w:t>3</w:t>
             </w:r>
           </w:p>
         </w:tc>
@@ -3646,6 +3952,7 @@
           <w:tcPr>
             <w:tcW w:w="5050" w:type="dxa"/>
             <w:gridSpan w:val="2"/>
+            <w:vAlign w:val="center"/>
           </w:tcPr>
           <w:p>
             <w:pPr>
@@ -3707,7 +4014,19 @@
               <w:rPr>
                 <w:sz w:val="20"/>
               </w:rPr>
-              <w:t>RF04</w:t>
+              <w:t>RF0</w:t>
+            </w:r>
+            <w:r>
+              <w:rPr>
+                <w:sz w:val="20"/>
+              </w:rPr>
+              <w:t>0</w:t>
+            </w:r>
+            <w:r>
+              <w:rPr>
+                <w:sz w:val="20"/>
+              </w:rPr>
+              <w:t>4</w:t>
             </w:r>
           </w:p>
         </w:tc>
@@ -3715,6 +4034,7 @@
           <w:tcPr>
             <w:tcW w:w="5050" w:type="dxa"/>
             <w:gridSpan w:val="2"/>
+            <w:vAlign w:val="center"/>
           </w:tcPr>
           <w:p>
             <w:pPr>
@@ -3775,7 +4095,19 @@
               <w:rPr>
                 <w:sz w:val="20"/>
               </w:rPr>
-              <w:t>RF05</w:t>
+              <w:t>RF0</w:t>
+            </w:r>
+            <w:r>
+              <w:rPr>
+                <w:sz w:val="20"/>
+              </w:rPr>
+              <w:t>0</w:t>
+            </w:r>
+            <w:r>
+              <w:rPr>
+                <w:sz w:val="20"/>
+              </w:rPr>
+              <w:t>5</w:t>
             </w:r>
           </w:p>
         </w:tc>
@@ -3783,6 +4115,7 @@
           <w:tcPr>
             <w:tcW w:w="5050" w:type="dxa"/>
             <w:gridSpan w:val="2"/>
+            <w:vAlign w:val="center"/>
           </w:tcPr>
           <w:p>
             <w:pPr>
@@ -3843,7 +4176,19 @@
               <w:rPr>
                 <w:sz w:val="20"/>
               </w:rPr>
-              <w:t>RF06</w:t>
+              <w:t>RF0</w:t>
+            </w:r>
+            <w:r>
+              <w:rPr>
+                <w:sz w:val="20"/>
+              </w:rPr>
+              <w:t>0</w:t>
+            </w:r>
+            <w:r>
+              <w:rPr>
+                <w:sz w:val="20"/>
+              </w:rPr>
+              <w:t>6</w:t>
             </w:r>
           </w:p>
         </w:tc>
@@ -3851,6 +4196,7 @@
           <w:tcPr>
             <w:tcW w:w="5050" w:type="dxa"/>
             <w:gridSpan w:val="2"/>
+            <w:vAlign w:val="center"/>
           </w:tcPr>
           <w:p>
             <w:pPr>
@@ -3911,7 +4257,19 @@
               <w:rPr>
                 <w:sz w:val="20"/>
               </w:rPr>
-              <w:t>RF07</w:t>
+              <w:t>RF0</w:t>
+            </w:r>
+            <w:r>
+              <w:rPr>
+                <w:sz w:val="20"/>
+              </w:rPr>
+              <w:t>0</w:t>
+            </w:r>
+            <w:r>
+              <w:rPr>
+                <w:sz w:val="20"/>
+              </w:rPr>
+              <w:t>7</w:t>
             </w:r>
           </w:p>
         </w:tc>
@@ -3919,6 +4277,7 @@
           <w:tcPr>
             <w:tcW w:w="5050" w:type="dxa"/>
             <w:gridSpan w:val="2"/>
+            <w:vAlign w:val="center"/>
           </w:tcPr>
           <w:p>
             <w:pPr>
@@ -3979,7 +4338,19 @@
               <w:rPr>
                 <w:sz w:val="20"/>
               </w:rPr>
-              <w:t>RF08</w:t>
+              <w:t>RF0</w:t>
+            </w:r>
+            <w:r>
+              <w:rPr>
+                <w:sz w:val="20"/>
+              </w:rPr>
+              <w:t>0</w:t>
+            </w:r>
+            <w:r>
+              <w:rPr>
+                <w:sz w:val="20"/>
+              </w:rPr>
+              <w:t>8</w:t>
             </w:r>
           </w:p>
         </w:tc>
@@ -3987,6 +4358,7 @@
           <w:tcPr>
             <w:tcW w:w="5050" w:type="dxa"/>
             <w:gridSpan w:val="2"/>
+            <w:vAlign w:val="center"/>
           </w:tcPr>
           <w:p>
             <w:pPr>
@@ -4047,7 +4419,19 @@
               <w:rPr>
                 <w:sz w:val="20"/>
               </w:rPr>
-              <w:t>RF09</w:t>
+              <w:t>RF0</w:t>
+            </w:r>
+            <w:r>
+              <w:rPr>
+                <w:sz w:val="20"/>
+              </w:rPr>
+              <w:t>0</w:t>
+            </w:r>
+            <w:r>
+              <w:rPr>
+                <w:sz w:val="20"/>
+              </w:rPr>
+              <w:t>9</w:t>
             </w:r>
           </w:p>
         </w:tc>
@@ -4055,6 +4439,7 @@
           <w:tcPr>
             <w:tcW w:w="5050" w:type="dxa"/>
             <w:gridSpan w:val="2"/>
+            <w:vAlign w:val="center"/>
           </w:tcPr>
           <w:p>
             <w:pPr>
@@ -4264,6 +4649,7 @@
         <w:tc>
           <w:tcPr>
             <w:tcW w:w="997" w:type="dxa"/>
+            <w:vAlign w:val="center"/>
           </w:tcPr>
           <w:p>
             <w:pPr>
@@ -4277,13 +4663,26 @@
               <w:rPr>
                 <w:sz w:val="20"/>
               </w:rPr>
-              <w:t>RNF01</w:t>
+              <w:t>RNF0</w:t>
+            </w:r>
+            <w:r>
+              <w:rPr>
+                <w:sz w:val="20"/>
+              </w:rPr>
+              <w:t>0</w:t>
+            </w:r>
+            <w:r>
+              <w:rPr>
+                <w:sz w:val="20"/>
+              </w:rPr>
+              <w:t>1</w:t>
             </w:r>
           </w:p>
         </w:tc>
         <w:tc>
           <w:tcPr>
             <w:tcW w:w="5675" w:type="dxa"/>
+            <w:vAlign w:val="center"/>
           </w:tcPr>
           <w:p>
             <w:pPr>
@@ -4331,25 +4730,39 @@
         <w:tc>
           <w:tcPr>
             <w:tcW w:w="997" w:type="dxa"/>
-          </w:tcPr>
-          <w:p>
-            <w:pPr>
-              <w:pStyle w:val="TableParagraph"/>
-              <w:rPr>
-                <w:sz w:val="20"/>
-              </w:rPr>
-            </w:pPr>
-            <w:r>
-              <w:rPr>
-                <w:sz w:val="20"/>
-              </w:rPr>
-              <w:t>RNF02</w:t>
+            <w:vAlign w:val="center"/>
+          </w:tcPr>
+          <w:p>
+            <w:pPr>
+              <w:pStyle w:val="TableParagraph"/>
+              <w:rPr>
+                <w:sz w:val="20"/>
+              </w:rPr>
+            </w:pPr>
+            <w:r>
+              <w:rPr>
+                <w:sz w:val="20"/>
+              </w:rPr>
+              <w:t>RNF0</w:t>
+            </w:r>
+            <w:r>
+              <w:rPr>
+                <w:sz w:val="20"/>
+              </w:rPr>
+              <w:t>0</w:t>
+            </w:r>
+            <w:r>
+              <w:rPr>
+                <w:sz w:val="20"/>
+              </w:rPr>
+              <w:t>2</w:t>
             </w:r>
           </w:p>
         </w:tc>
         <w:tc>
           <w:tcPr>
             <w:tcW w:w="5675" w:type="dxa"/>
+            <w:vAlign w:val="center"/>
           </w:tcPr>
           <w:p>
             <w:pPr>
@@ -4396,25 +4809,39 @@
         <w:tc>
           <w:tcPr>
             <w:tcW w:w="997" w:type="dxa"/>
-          </w:tcPr>
-          <w:p>
-            <w:pPr>
-              <w:pStyle w:val="TableParagraph"/>
-              <w:rPr>
-                <w:sz w:val="20"/>
-              </w:rPr>
-            </w:pPr>
-            <w:r>
-              <w:rPr>
-                <w:sz w:val="20"/>
-              </w:rPr>
-              <w:t>RNF03</w:t>
+            <w:vAlign w:val="center"/>
+          </w:tcPr>
+          <w:p>
+            <w:pPr>
+              <w:pStyle w:val="TableParagraph"/>
+              <w:rPr>
+                <w:sz w:val="20"/>
+              </w:rPr>
+            </w:pPr>
+            <w:r>
+              <w:rPr>
+                <w:sz w:val="20"/>
+              </w:rPr>
+              <w:t>RNF0</w:t>
+            </w:r>
+            <w:r>
+              <w:rPr>
+                <w:sz w:val="20"/>
+              </w:rPr>
+              <w:t>0</w:t>
+            </w:r>
+            <w:r>
+              <w:rPr>
+                <w:sz w:val="20"/>
+              </w:rPr>
+              <w:t>3</w:t>
             </w:r>
           </w:p>
         </w:tc>
         <w:tc>
           <w:tcPr>
             <w:tcW w:w="5675" w:type="dxa"/>
+            <w:vAlign w:val="center"/>
           </w:tcPr>
           <w:p>
             <w:pPr>
@@ -4429,7 +4856,55 @@
               <w:rPr>
                 <w:sz w:val="20"/>
               </w:rPr>
-              <w:t>Disponibilizar o app nas plataformas windows phone, android e ios.</w:t>
+              <w:t xml:space="preserve">Disponibilizar o app nas plataformas </w:t>
+            </w:r>
+            <w:r>
+              <w:rPr>
+                <w:sz w:val="20"/>
+              </w:rPr>
+              <w:t>W</w:t>
+            </w:r>
+            <w:r>
+              <w:rPr>
+                <w:sz w:val="20"/>
+              </w:rPr>
+              <w:t xml:space="preserve">indows </w:t>
+            </w:r>
+            <w:r>
+              <w:rPr>
+                <w:sz w:val="20"/>
+              </w:rPr>
+              <w:t>P</w:t>
+            </w:r>
+            <w:r>
+              <w:rPr>
+                <w:sz w:val="20"/>
+              </w:rPr>
+              <w:t xml:space="preserve">hone, </w:t>
+            </w:r>
+            <w:r>
+              <w:rPr>
+                <w:sz w:val="20"/>
+              </w:rPr>
+              <w:t>A</w:t>
+            </w:r>
+            <w:r>
+              <w:rPr>
+                <w:sz w:val="20"/>
+              </w:rPr>
+              <w:t>ndroid e i</w:t>
+            </w:r>
+            <w:r>
+              <w:rPr>
+                <w:sz w:val="20"/>
+              </w:rPr>
+              <w:t>O</w:t>
+            </w:r>
+            <w:r>
+              <w:rPr>
+                <w:sz w:val="20"/>
+              </w:rPr>
+              <w:t>s</w:t>
             </w:r>
           </w:p>
         </w:tc>
@@ -4635,8 +5110,8 @@
         <w:tblLook w:val="01E0" w:firstRow="1" w:lastRow="1" w:firstColumn="1" w:lastColumn="1" w:noHBand="0" w:noVBand="0"/>
       </w:tblPr>
       <w:tblGrid>
-        <w:gridCol w:w="806"/>
-        <w:gridCol w:w="3334"/>
+        <w:gridCol w:w="977"/>
+        <w:gridCol w:w="3163"/>
         <w:gridCol w:w="4491"/>
       </w:tblGrid>
       <w:tr>
@@ -4645,7 +5120,7 @@
         </w:trPr>
         <w:tc>
           <w:tcPr>
-            <w:tcW w:w="806" w:type="dxa"/>
+            <w:tcW w:w="977" w:type="dxa"/>
             <w:shd w:val="clear" w:color="auto" w:fill="003366"/>
           </w:tcPr>
           <w:p>
@@ -4669,7 +5144,7 @@
         </w:tc>
         <w:tc>
           <w:tcPr>
-            <w:tcW w:w="3334" w:type="dxa"/>
+            <w:tcW w:w="3163" w:type="dxa"/>
             <w:shd w:val="clear" w:color="auto" w:fill="003366"/>
           </w:tcPr>
           <w:p>
@@ -4722,13 +5197,14 @@
         </w:trPr>
         <w:tc>
           <w:tcPr>
-            <w:tcW w:w="806" w:type="dxa"/>
+            <w:tcW w:w="977" w:type="dxa"/>
             <w:tcBorders>
               <w:top w:val="single" w:sz="4" w:space="0" w:color="003366"/>
               <w:left w:val="single" w:sz="4" w:space="0" w:color="003366"/>
               <w:bottom w:val="single" w:sz="4" w:space="0" w:color="003366"/>
               <w:right w:val="single" w:sz="4" w:space="0" w:color="003366"/>
             </w:tcBorders>
+            <w:vAlign w:val="center"/>
           </w:tcPr>
           <w:p>
             <w:pPr>
@@ -4744,19 +5220,34 @@
                 <w:i/>
                 <w:sz w:val="20"/>
               </w:rPr>
-              <w:t>RN01</w:t>
-            </w:r>
-          </w:p>
-        </w:tc>
-        <w:tc>
-          <w:tcPr>
-            <w:tcW w:w="3334" w:type="dxa"/>
+              <w:t>RN0</w:t>
+            </w:r>
+            <w:r>
+              <w:rPr>
+                <w:i/>
+                <w:sz w:val="20"/>
+              </w:rPr>
+              <w:t>0</w:t>
+            </w:r>
+            <w:r>
+              <w:rPr>
+                <w:i/>
+                <w:sz w:val="20"/>
+              </w:rPr>
+              <w:t>1</w:t>
+            </w:r>
+          </w:p>
+        </w:tc>
+        <w:tc>
+          <w:tcPr>
+            <w:tcW w:w="3163" w:type="dxa"/>
             <w:tcBorders>
               <w:top w:val="single" w:sz="4" w:space="0" w:color="003366"/>
               <w:left w:val="single" w:sz="4" w:space="0" w:color="003366"/>
               <w:bottom w:val="single" w:sz="4" w:space="0" w:color="003366"/>
               <w:right w:val="single" w:sz="4" w:space="0" w:color="003366"/>
             </w:tcBorders>
+            <w:vAlign w:val="center"/>
           </w:tcPr>
           <w:p>
             <w:pPr>
@@ -4785,6 +5276,7 @@
               <w:bottom w:val="single" w:sz="4" w:space="0" w:color="003366"/>
               <w:right w:val="single" w:sz="4" w:space="0" w:color="003366"/>
             </w:tcBorders>
+            <w:vAlign w:val="center"/>
           </w:tcPr>
           <w:p>
             <w:pPr>
@@ -5004,7 +5496,19 @@
               <w:rPr>
                 <w:sz w:val="20"/>
               </w:rPr>
-              <w:t>Dispositivo com versão Android 7, IOS7 e o Windows Phone 2019</w:t>
+              <w:t>Dis</w:t>
+            </w:r>
+            <w:r>
+              <w:rPr>
+                <w:sz w:val="20"/>
+              </w:rPr>
+              <w:t xml:space="preserve">positivo com versão Android 7, iOs </w:t>
+            </w:r>
+            <w:r>
+              <w:rPr>
+                <w:sz w:val="20"/>
+              </w:rPr>
+              <w:t>7 e o Windows Phone 2019</w:t>
             </w:r>
           </w:p>
         </w:tc>
@@ -5164,6 +5668,7 @@
               <w:bottom w:val="single" w:sz="4" w:space="0" w:color="003366"/>
               <w:right w:val="single" w:sz="4" w:space="0" w:color="003366"/>
             </w:tcBorders>
+            <w:vAlign w:val="center"/>
           </w:tcPr>
           <w:p>
             <w:pPr>
@@ -5190,6 +5695,7 @@
               <w:bottom w:val="single" w:sz="4" w:space="0" w:color="003366"/>
               <w:right w:val="single" w:sz="4" w:space="0" w:color="003366"/>
             </w:tcBorders>
+            <w:vAlign w:val="center"/>
           </w:tcPr>
           <w:p>
             <w:pPr>
@@ -5210,6 +5716,303 @@
         </w:tc>
       </w:tr>
     </w:tbl>
+    <w:p>
+      <w:pPr>
+        <w:pStyle w:val="Corpodetexto"/>
+        <w:rPr>
+          <w:rFonts w:ascii="Tahoma"/>
+          <w:b/>
+        </w:rPr>
+      </w:pPr>
+    </w:p>
+    <w:p>
+      <w:pPr>
+        <w:pStyle w:val="Corpodetexto"/>
+        <w:rPr>
+          <w:rFonts w:ascii="Tahoma"/>
+          <w:b/>
+        </w:rPr>
+      </w:pPr>
+    </w:p>
+    <w:p>
+      <w:pPr>
+        <w:pStyle w:val="Corpodetexto"/>
+        <w:rPr>
+          <w:rFonts w:ascii="Tahoma"/>
+          <w:b/>
+        </w:rPr>
+      </w:pPr>
+    </w:p>
+    <w:p>
+      <w:pPr>
+        <w:pStyle w:val="Corpodetexto"/>
+        <w:rPr>
+          <w:rFonts w:ascii="Tahoma"/>
+          <w:b/>
+        </w:rPr>
+      </w:pPr>
+    </w:p>
+    <w:p>
+      <w:pPr>
+        <w:pStyle w:val="Corpodetexto"/>
+        <w:rPr>
+          <w:rFonts w:ascii="Tahoma"/>
+          <w:b/>
+        </w:rPr>
+      </w:pPr>
+    </w:p>
+    <w:p>
+      <w:pPr>
+        <w:pStyle w:val="Corpodetexto"/>
+        <w:rPr>
+          <w:rFonts w:ascii="Tahoma"/>
+          <w:b/>
+        </w:rPr>
+      </w:pPr>
+    </w:p>
+    <w:p>
+      <w:pPr>
+        <w:pStyle w:val="Corpodetexto"/>
+        <w:rPr>
+          <w:rFonts w:ascii="Tahoma"/>
+          <w:b/>
+        </w:rPr>
+      </w:pPr>
+    </w:p>
+    <w:p>
+      <w:pPr>
+        <w:pStyle w:val="Corpodetexto"/>
+        <w:rPr>
+          <w:rFonts w:ascii="Tahoma"/>
+          <w:b/>
+        </w:rPr>
+      </w:pPr>
+    </w:p>
+    <w:p>
+      <w:pPr>
+        <w:pStyle w:val="Corpodetexto"/>
+        <w:rPr>
+          <w:rFonts w:ascii="Tahoma"/>
+          <w:b/>
+        </w:rPr>
+      </w:pPr>
+    </w:p>
+    <w:p>
+      <w:pPr>
+        <w:pStyle w:val="Corpodetexto"/>
+        <w:rPr>
+          <w:rFonts w:ascii="Tahoma"/>
+          <w:b/>
+        </w:rPr>
+      </w:pPr>
+    </w:p>
+    <w:p>
+      <w:pPr>
+        <w:pStyle w:val="Corpodetexto"/>
+        <w:rPr>
+          <w:rFonts w:ascii="Tahoma"/>
+          <w:b/>
+        </w:rPr>
+      </w:pPr>
+    </w:p>
+    <w:p>
+      <w:pPr>
+        <w:pStyle w:val="Corpodetexto"/>
+        <w:rPr>
+          <w:rFonts w:ascii="Tahoma"/>
+          <w:b/>
+        </w:rPr>
+      </w:pPr>
+    </w:p>
+    <w:p>
+      <w:pPr>
+        <w:pStyle w:val="Corpodetexto"/>
+        <w:rPr>
+          <w:rFonts w:ascii="Tahoma"/>
+          <w:b/>
+        </w:rPr>
+      </w:pPr>
+    </w:p>
+    <w:p>
+      <w:pPr>
+        <w:pStyle w:val="Corpodetexto"/>
+        <w:rPr>
+          <w:rFonts w:ascii="Tahoma"/>
+          <w:b/>
+        </w:rPr>
+      </w:pPr>
+    </w:p>
+    <w:p>
+      <w:pPr>
+        <w:pStyle w:val="Corpodetexto"/>
+        <w:rPr>
+          <w:rFonts w:ascii="Tahoma"/>
+          <w:b/>
+        </w:rPr>
+      </w:pPr>
+    </w:p>
+    <w:p>
+      <w:pPr>
+        <w:pStyle w:val="Corpodetexto"/>
+        <w:rPr>
+          <w:rFonts w:ascii="Tahoma"/>
+          <w:b/>
+        </w:rPr>
+      </w:pPr>
+    </w:p>
+    <w:p>
+      <w:pPr>
+        <w:pStyle w:val="Corpodetexto"/>
+        <w:rPr>
+          <w:rFonts w:ascii="Tahoma"/>
+          <w:b/>
+        </w:rPr>
+      </w:pPr>
+    </w:p>
+    <w:p>
+      <w:pPr>
+        <w:pStyle w:val="Corpodetexto"/>
+        <w:rPr>
+          <w:rFonts w:ascii="Tahoma"/>
+          <w:b/>
+        </w:rPr>
+      </w:pPr>
+    </w:p>
+    <w:p>
+      <w:pPr>
+        <w:pStyle w:val="Corpodetexto"/>
+        <w:rPr>
+          <w:rFonts w:ascii="Tahoma"/>
+          <w:b/>
+        </w:rPr>
+      </w:pPr>
+    </w:p>
+    <w:p>
+      <w:pPr>
+        <w:pStyle w:val="Corpodetexto"/>
+        <w:rPr>
+          <w:rFonts w:ascii="Tahoma"/>
+          <w:b/>
+        </w:rPr>
+      </w:pPr>
+    </w:p>
+    <w:p>
+      <w:pPr>
+        <w:pStyle w:val="Corpodetexto"/>
+        <w:rPr>
+          <w:rFonts w:ascii="Tahoma"/>
+          <w:b/>
+        </w:rPr>
+      </w:pPr>
+    </w:p>
+    <w:p>
+      <w:pPr>
+        <w:pStyle w:val="Corpodetexto"/>
+        <w:rPr>
+          <w:rFonts w:ascii="Tahoma"/>
+          <w:b/>
+        </w:rPr>
+      </w:pPr>
+    </w:p>
+    <w:p>
+      <w:pPr>
+        <w:pStyle w:val="Corpodetexto"/>
+        <w:rPr>
+          <w:rFonts w:ascii="Tahoma"/>
+          <w:b/>
+        </w:rPr>
+      </w:pPr>
+    </w:p>
+    <w:p>
+      <w:pPr>
+        <w:pStyle w:val="Corpodetexto"/>
+        <w:rPr>
+          <w:rFonts w:ascii="Tahoma"/>
+          <w:b/>
+        </w:rPr>
+      </w:pPr>
+    </w:p>
+    <w:p>
+      <w:pPr>
+        <w:pStyle w:val="Corpodetexto"/>
+        <w:rPr>
+          <w:rFonts w:ascii="Tahoma"/>
+          <w:b/>
+        </w:rPr>
+      </w:pPr>
+    </w:p>
+    <w:p>
+      <w:pPr>
+        <w:pStyle w:val="Corpodetexto"/>
+        <w:rPr>
+          <w:rFonts w:ascii="Tahoma"/>
+          <w:b/>
+        </w:rPr>
+      </w:pPr>
+    </w:p>
+    <w:p>
+      <w:pPr>
+        <w:pStyle w:val="Corpodetexto"/>
+        <w:rPr>
+          <w:rFonts w:ascii="Tahoma"/>
+          <w:b/>
+        </w:rPr>
+      </w:pPr>
+    </w:p>
+    <w:p>
+      <w:pPr>
+        <w:pStyle w:val="Corpodetexto"/>
+        <w:rPr>
+          <w:rFonts w:ascii="Tahoma"/>
+          <w:b/>
+        </w:rPr>
+      </w:pPr>
+    </w:p>
+    <w:p>
+      <w:pPr>
+        <w:pStyle w:val="Corpodetexto"/>
+        <w:rPr>
+          <w:rFonts w:ascii="Tahoma"/>
+          <w:b/>
+        </w:rPr>
+      </w:pPr>
+    </w:p>
+    <w:p>
+      <w:pPr>
+        <w:pStyle w:val="Corpodetexto"/>
+        <w:rPr>
+          <w:rFonts w:ascii="Tahoma"/>
+          <w:b/>
+        </w:rPr>
+      </w:pPr>
+    </w:p>
+    <w:p>
+      <w:pPr>
+        <w:pStyle w:val="Corpodetexto"/>
+        <w:rPr>
+          <w:rFonts w:ascii="Tahoma"/>
+          <w:b/>
+        </w:rPr>
+      </w:pPr>
+    </w:p>
+    <w:p>
+      <w:pPr>
+        <w:pStyle w:val="Corpodetexto"/>
+        <w:rPr>
+          <w:rFonts w:ascii="Tahoma"/>
+          <w:b/>
+        </w:rPr>
+      </w:pPr>
+    </w:p>
+    <w:p>
+      <w:pPr>
+        <w:pStyle w:val="Corpodetexto"/>
+        <w:rPr>
+          <w:rFonts w:ascii="Tahoma"/>
+          <w:b/>
+        </w:rPr>
+      </w:pPr>
+    </w:p>
     <w:p>
       <w:pPr>
         <w:pStyle w:val="Corpodetexto"/>
@@ -6200,21 +7003,7 @@
                 <w:i/>
                 <w:sz w:val="20"/>
               </w:rPr>
-              <w:t xml:space="preserve">O adminstrador poderá definir a </w:t>
-            </w:r>
-            <w:r>
-              <w:rPr>
-                <w:i/>
-                <w:sz w:val="20"/>
-              </w:rPr>
-              <w:t>in</w:t>
-            </w:r>
-            <w:r>
-              <w:rPr>
-                <w:i/>
-                <w:sz w:val="20"/>
-              </w:rPr>
-              <w:t>disponibilidade do produto.</w:t>
+              <w:t>O adminstrador poderá definir a indisponibilidade do produto.</w:t>
             </w:r>
           </w:p>
         </w:tc>
@@ -6266,8 +7055,6 @@
               </w:rPr>
               <w:t>Definir disponibilidade baixa</w:t>
             </w:r>
-            <w:bookmarkStart w:id="15" w:name="_GoBack"/>
-            <w:bookmarkEnd w:id="15"/>
           </w:p>
         </w:tc>
         <w:tc>
@@ -6289,21 +7076,7 @@
                 <w:i/>
                 <w:sz w:val="20"/>
               </w:rPr>
-              <w:t xml:space="preserve">O adminstrador poderá definir a </w:t>
-            </w:r>
-            <w:r>
-              <w:rPr>
-                <w:i/>
-                <w:sz w:val="20"/>
-              </w:rPr>
-              <w:t xml:space="preserve">baixa </w:t>
-            </w:r>
-            <w:r>
-              <w:rPr>
-                <w:i/>
-                <w:sz w:val="20"/>
-              </w:rPr>
-              <w:t>disponibilidade do produto.</w:t>
+              <w:t>O adminstrador poderá definir a baixa disponibilidade do produto.</w:t>
             </w:r>
           </w:p>
         </w:tc>
@@ -6330,7 +7103,6 @@
                 <w:i/>
                 <w:sz w:val="20"/>
               </w:rPr>
-              <w:lastRenderedPageBreak/>
               <w:t>UC13</w:t>
             </w:r>
           </w:p>
@@ -6376,21 +7148,7 @@
                 <w:i/>
                 <w:sz w:val="20"/>
               </w:rPr>
-              <w:t xml:space="preserve">O adminstrador poderá definir a disponibilidade </w:t>
-            </w:r>
-            <w:r>
-              <w:rPr>
-                <w:i/>
-                <w:sz w:val="20"/>
-              </w:rPr>
-              <w:t xml:space="preserve">segura </w:t>
-            </w:r>
-            <w:r>
-              <w:rPr>
-                <w:i/>
-                <w:sz w:val="20"/>
-              </w:rPr>
-              <w:t>do produto.</w:t>
+              <w:t>O adminstrador poderá definir a disponibilidade segura do produto.</w:t>
             </w:r>
           </w:p>
         </w:tc>
@@ -6403,18 +7161,6 @@
         </w:rPr>
         <w:sectPr>
           <w:headerReference w:type="default" r:id="rId10"/>
-          <w:pgSz w:w="12240" w:h="15840"/>
-          <w:pgMar w:top="1120" w:right="1380" w:bottom="1020" w:left="1660" w:header="914" w:footer="836" w:gutter="0"/>
-          <w:cols w:space="720"/>
-        </w:sectPr>
-      </w:pPr>
-    </w:p>
-    <w:p>
-      <w:pPr>
-        <w:rPr>
-          <w:sz w:val="20"/>
-        </w:rPr>
-        <w:sectPr>
           <w:pgSz w:w="12240" w:h="15840"/>
           <w:pgMar w:top="1120" w:right="1380" w:bottom="1020" w:left="1660" w:header="914" w:footer="836" w:gutter="0"/>
           <w:cols w:space="720"/>
@@ -6448,8 +7194,8 @@
           <w:sz w:val="24"/>
         </w:rPr>
       </w:pPr>
-      <w:bookmarkStart w:id="16" w:name="_bookmark15"/>
-      <w:bookmarkEnd w:id="16"/>
+      <w:bookmarkStart w:id="15" w:name="_bookmark15"/>
+      <w:bookmarkEnd w:id="15"/>
       <w:r>
         <w:rPr>
           <w:b/>
@@ -6516,8 +7262,8 @@
           <w:sz w:val="24"/>
         </w:rPr>
       </w:pPr>
-      <w:bookmarkStart w:id="17" w:name="_bookmark16"/>
-      <w:bookmarkEnd w:id="17"/>
+      <w:bookmarkStart w:id="16" w:name="_bookmark16"/>
+      <w:bookmarkEnd w:id="16"/>
       <w:r>
         <w:rPr>
           <w:b/>
@@ -6566,6 +7312,7 @@
     </w:p>
     <w:p>
       <w:pPr>
+        <w:ind w:left="567" w:firstLine="284"/>
         <w:rPr>
           <w:rFonts w:ascii="Tahoma"/>
           <w:sz w:val="12"/>
@@ -6576,6 +7323,55 @@
           <w:cols w:space="720"/>
         </w:sectPr>
       </w:pPr>
+      <w:r>
+        <w:rPr>
+          <w:rFonts w:ascii="Tahoma"/>
+          <w:noProof/>
+          <w:sz w:val="12"/>
+          <w:lang w:val="pt-BR" w:eastAsia="pt-BR" w:bidi="ar-SA"/>
+        </w:rPr>
+        <w:drawing>
+          <wp:inline distT="0" distB="0" distL="0" distR="0" wp14:anchorId="10E12084" wp14:editId="647B2AD7">
+            <wp:extent cx="2771775" cy="6124575"/>
+            <wp:effectExtent l="0" t="0" r="9525" b="9525"/>
+            <wp:docPr id="1" name="Imagem 1"/>
+            <wp:cNvGraphicFramePr>
+              <a:graphicFrameLocks xmlns:a="http://schemas.openxmlformats.org/drawingml/2006/main" noChangeAspect="1"/>
+            </wp:cNvGraphicFramePr>
+            <a:graphic xmlns:a="http://schemas.openxmlformats.org/drawingml/2006/main">
+              <a:graphicData uri="http://schemas.openxmlformats.org/drawingml/2006/picture">
+                <pic:pic xmlns:pic="http://schemas.openxmlformats.org/drawingml/2006/picture">
+                  <pic:nvPicPr>
+                    <pic:cNvPr id="1" name="DiagramaClasseECommerce.png"/>
+                    <pic:cNvPicPr/>
+                  </pic:nvPicPr>
+                  <pic:blipFill>
+                    <a:blip r:embed="rId11">
+                      <a:extLst>
+                        <a:ext uri="{28A0092B-C50C-407E-A947-70E740481C1C}">
+                          <a14:useLocalDpi xmlns:a14="http://schemas.microsoft.com/office/drawing/2010/main" val="0"/>
+                        </a:ext>
+                      </a:extLst>
+                    </a:blip>
+                    <a:stretch>
+                      <a:fillRect/>
+                    </a:stretch>
+                  </pic:blipFill>
+                  <pic:spPr>
+                    <a:xfrm>
+                      <a:off x="0" y="0"/>
+                      <a:ext cx="2771775" cy="6124575"/>
+                    </a:xfrm>
+                    <a:prstGeom prst="rect">
+                      <a:avLst/>
+                    </a:prstGeom>
+                  </pic:spPr>
+                </pic:pic>
+              </a:graphicData>
+            </a:graphic>
+          </wp:inline>
+        </w:drawing>
+      </w:r>
     </w:p>
     <w:p>
       <w:pPr>
@@ -6606,8 +7402,8 @@
           <w:sz w:val="32"/>
         </w:rPr>
       </w:pPr>
-      <w:bookmarkStart w:id="18" w:name="_bookmark17"/>
-      <w:bookmarkEnd w:id="18"/>
+      <w:bookmarkStart w:id="17" w:name="_bookmark17"/>
+      <w:bookmarkEnd w:id="17"/>
       <w:r>
         <w:rPr>
           <w:rFonts w:ascii="Verdana" w:hAnsi="Verdana"/>
@@ -6757,6 +7553,68 @@
           <w:b/>
         </w:rPr>
       </w:pPr>
+      <w:r>
+        <w:rPr>
+          <w:noProof/>
+          <w:sz w:val="10"/>
+          <w:lang w:val="pt-BR" w:eastAsia="pt-BR" w:bidi="ar-SA"/>
+        </w:rPr>
+        <w:drawing>
+          <wp:anchor distT="0" distB="0" distL="114300" distR="114300" simplePos="0" relativeHeight="251658240" behindDoc="1" locked="0" layoutInCell="1" allowOverlap="1" wp14:anchorId="78A6BDF6" wp14:editId="73F587CA">
+            <wp:simplePos x="0" y="0"/>
+            <wp:positionH relativeFrom="margin">
+              <wp:posOffset>1099820</wp:posOffset>
+            </wp:positionH>
+            <wp:positionV relativeFrom="paragraph">
+              <wp:posOffset>20955</wp:posOffset>
+            </wp:positionV>
+            <wp:extent cx="3642360" cy="6479540"/>
+            <wp:effectExtent l="0" t="0" r="0" b="0"/>
+            <wp:wrapNone/>
+            <wp:docPr id="2" name="Imagem 2"/>
+            <wp:cNvGraphicFramePr>
+              <a:graphicFrameLocks xmlns:a="http://schemas.openxmlformats.org/drawingml/2006/main" noChangeAspect="1"/>
+            </wp:cNvGraphicFramePr>
+            <a:graphic xmlns:a="http://schemas.openxmlformats.org/drawingml/2006/main">
+              <a:graphicData uri="http://schemas.openxmlformats.org/drawingml/2006/picture">
+                <pic:pic xmlns:pic="http://schemas.openxmlformats.org/drawingml/2006/picture">
+                  <pic:nvPicPr>
+                    <pic:cNvPr id="2" name="lista_produtos.png"/>
+                    <pic:cNvPicPr/>
+                  </pic:nvPicPr>
+                  <pic:blipFill>
+                    <a:blip r:embed="rId12">
+                      <a:extLst>
+                        <a:ext uri="{28A0092B-C50C-407E-A947-70E740481C1C}">
+                          <a14:useLocalDpi xmlns:a14="http://schemas.microsoft.com/office/drawing/2010/main" val="0"/>
+                        </a:ext>
+                      </a:extLst>
+                    </a:blip>
+                    <a:stretch>
+                      <a:fillRect/>
+                    </a:stretch>
+                  </pic:blipFill>
+                  <pic:spPr>
+                    <a:xfrm>
+                      <a:off x="0" y="0"/>
+                      <a:ext cx="3642360" cy="6479540"/>
+                    </a:xfrm>
+                    <a:prstGeom prst="rect">
+                      <a:avLst/>
+                    </a:prstGeom>
+                  </pic:spPr>
+                </pic:pic>
+              </a:graphicData>
+            </a:graphic>
+            <wp14:sizeRelH relativeFrom="page">
+              <wp14:pctWidth>0</wp14:pctWidth>
+            </wp14:sizeRelH>
+            <wp14:sizeRelV relativeFrom="page">
+              <wp14:pctHeight>0</wp14:pctHeight>
+            </wp14:sizeRelV>
+          </wp:anchor>
+        </w:drawing>
+      </w:r>
     </w:p>
     <w:p>
       <w:pPr>
@@ -6767,6 +7625,761 @@
           <w:sz w:val="10"/>
         </w:rPr>
       </w:pPr>
+    </w:p>
+    <w:p>
+      <w:pPr>
+        <w:rPr>
+          <w:sz w:val="10"/>
+        </w:rPr>
+      </w:pPr>
+    </w:p>
+    <w:p>
+      <w:pPr>
+        <w:rPr>
+          <w:sz w:val="10"/>
+        </w:rPr>
+      </w:pPr>
+    </w:p>
+    <w:p>
+      <w:pPr>
+        <w:rPr>
+          <w:sz w:val="10"/>
+        </w:rPr>
+      </w:pPr>
+    </w:p>
+    <w:p>
+      <w:pPr>
+        <w:rPr>
+          <w:sz w:val="10"/>
+        </w:rPr>
+      </w:pPr>
+    </w:p>
+    <w:p>
+      <w:pPr>
+        <w:rPr>
+          <w:sz w:val="10"/>
+        </w:rPr>
+      </w:pPr>
+    </w:p>
+    <w:p>
+      <w:pPr>
+        <w:rPr>
+          <w:sz w:val="10"/>
+        </w:rPr>
+      </w:pPr>
+    </w:p>
+    <w:p>
+      <w:pPr>
+        <w:rPr>
+          <w:sz w:val="10"/>
+        </w:rPr>
+      </w:pPr>
+    </w:p>
+    <w:p>
+      <w:pPr>
+        <w:rPr>
+          <w:sz w:val="10"/>
+        </w:rPr>
+      </w:pPr>
+    </w:p>
+    <w:p>
+      <w:pPr>
+        <w:rPr>
+          <w:sz w:val="10"/>
+        </w:rPr>
+      </w:pPr>
+    </w:p>
+    <w:p>
+      <w:pPr>
+        <w:rPr>
+          <w:sz w:val="10"/>
+        </w:rPr>
+      </w:pPr>
+    </w:p>
+    <w:p>
+      <w:pPr>
+        <w:rPr>
+          <w:sz w:val="10"/>
+        </w:rPr>
+      </w:pPr>
+    </w:p>
+    <w:p>
+      <w:pPr>
+        <w:rPr>
+          <w:sz w:val="10"/>
+        </w:rPr>
+      </w:pPr>
+    </w:p>
+    <w:p>
+      <w:pPr>
+        <w:rPr>
+          <w:sz w:val="10"/>
+        </w:rPr>
+      </w:pPr>
+    </w:p>
+    <w:p>
+      <w:pPr>
+        <w:rPr>
+          <w:sz w:val="10"/>
+        </w:rPr>
+      </w:pPr>
+    </w:p>
+    <w:p>
+      <w:pPr>
+        <w:rPr>
+          <w:sz w:val="10"/>
+        </w:rPr>
+      </w:pPr>
+    </w:p>
+    <w:p>
+      <w:pPr>
+        <w:rPr>
+          <w:sz w:val="10"/>
+        </w:rPr>
+      </w:pPr>
+    </w:p>
+    <w:p>
+      <w:pPr>
+        <w:rPr>
+          <w:sz w:val="10"/>
+        </w:rPr>
+      </w:pPr>
+    </w:p>
+    <w:p>
+      <w:pPr>
+        <w:rPr>
+          <w:sz w:val="10"/>
+        </w:rPr>
+      </w:pPr>
+    </w:p>
+    <w:p>
+      <w:pPr>
+        <w:rPr>
+          <w:sz w:val="10"/>
+        </w:rPr>
+      </w:pPr>
+    </w:p>
+    <w:p>
+      <w:pPr>
+        <w:rPr>
+          <w:sz w:val="10"/>
+        </w:rPr>
+      </w:pPr>
+    </w:p>
+    <w:p>
+      <w:pPr>
+        <w:rPr>
+          <w:sz w:val="10"/>
+        </w:rPr>
+      </w:pPr>
+    </w:p>
+    <w:p>
+      <w:pPr>
+        <w:rPr>
+          <w:sz w:val="10"/>
+        </w:rPr>
+      </w:pPr>
+    </w:p>
+    <w:p>
+      <w:pPr>
+        <w:rPr>
+          <w:sz w:val="10"/>
+        </w:rPr>
+      </w:pPr>
+    </w:p>
+    <w:p>
+      <w:pPr>
+        <w:rPr>
+          <w:sz w:val="10"/>
+        </w:rPr>
+      </w:pPr>
+    </w:p>
+    <w:p>
+      <w:pPr>
+        <w:rPr>
+          <w:sz w:val="10"/>
+        </w:rPr>
+      </w:pPr>
+    </w:p>
+    <w:p>
+      <w:pPr>
+        <w:rPr>
+          <w:sz w:val="10"/>
+        </w:rPr>
+      </w:pPr>
+    </w:p>
+    <w:p>
+      <w:pPr>
+        <w:rPr>
+          <w:sz w:val="10"/>
+        </w:rPr>
+      </w:pPr>
+    </w:p>
+    <w:p>
+      <w:pPr>
+        <w:rPr>
+          <w:sz w:val="10"/>
+        </w:rPr>
+      </w:pPr>
+    </w:p>
+    <w:p>
+      <w:pPr>
+        <w:rPr>
+          <w:sz w:val="10"/>
+        </w:rPr>
+      </w:pPr>
+    </w:p>
+    <w:p>
+      <w:pPr>
+        <w:rPr>
+          <w:sz w:val="10"/>
+        </w:rPr>
+      </w:pPr>
+    </w:p>
+    <w:p>
+      <w:pPr>
+        <w:rPr>
+          <w:sz w:val="10"/>
+        </w:rPr>
+      </w:pPr>
+    </w:p>
+    <w:p>
+      <w:pPr>
+        <w:rPr>
+          <w:sz w:val="10"/>
+        </w:rPr>
+      </w:pPr>
+    </w:p>
+    <w:p>
+      <w:pPr>
+        <w:rPr>
+          <w:sz w:val="10"/>
+        </w:rPr>
+      </w:pPr>
+    </w:p>
+    <w:p>
+      <w:pPr>
+        <w:rPr>
+          <w:sz w:val="10"/>
+        </w:rPr>
+      </w:pPr>
+    </w:p>
+    <w:p>
+      <w:pPr>
+        <w:rPr>
+          <w:sz w:val="10"/>
+        </w:rPr>
+      </w:pPr>
+    </w:p>
+    <w:p>
+      <w:pPr>
+        <w:rPr>
+          <w:sz w:val="10"/>
+        </w:rPr>
+      </w:pPr>
+    </w:p>
+    <w:p>
+      <w:pPr>
+        <w:rPr>
+          <w:sz w:val="10"/>
+        </w:rPr>
+      </w:pPr>
+    </w:p>
+    <w:p>
+      <w:pPr>
+        <w:rPr>
+          <w:sz w:val="10"/>
+        </w:rPr>
+      </w:pPr>
+    </w:p>
+    <w:p>
+      <w:pPr>
+        <w:rPr>
+          <w:sz w:val="10"/>
+        </w:rPr>
+      </w:pPr>
+    </w:p>
+    <w:p>
+      <w:pPr>
+        <w:rPr>
+          <w:sz w:val="10"/>
+        </w:rPr>
+      </w:pPr>
+    </w:p>
+    <w:p>
+      <w:pPr>
+        <w:rPr>
+          <w:sz w:val="10"/>
+        </w:rPr>
+      </w:pPr>
+    </w:p>
+    <w:p>
+      <w:pPr>
+        <w:rPr>
+          <w:sz w:val="10"/>
+        </w:rPr>
+      </w:pPr>
+    </w:p>
+    <w:p>
+      <w:pPr>
+        <w:rPr>
+          <w:sz w:val="10"/>
+        </w:rPr>
+      </w:pPr>
+    </w:p>
+    <w:p>
+      <w:pPr>
+        <w:rPr>
+          <w:sz w:val="10"/>
+        </w:rPr>
+      </w:pPr>
+    </w:p>
+    <w:p>
+      <w:pPr>
+        <w:rPr>
+          <w:sz w:val="10"/>
+        </w:rPr>
+      </w:pPr>
+    </w:p>
+    <w:p>
+      <w:pPr>
+        <w:rPr>
+          <w:sz w:val="10"/>
+        </w:rPr>
+      </w:pPr>
+    </w:p>
+    <w:p>
+      <w:pPr>
+        <w:rPr>
+          <w:sz w:val="10"/>
+        </w:rPr>
+      </w:pPr>
+    </w:p>
+    <w:p>
+      <w:pPr>
+        <w:rPr>
+          <w:sz w:val="10"/>
+        </w:rPr>
+      </w:pPr>
+    </w:p>
+    <w:p>
+      <w:pPr>
+        <w:rPr>
+          <w:sz w:val="10"/>
+        </w:rPr>
+      </w:pPr>
+    </w:p>
+    <w:p>
+      <w:pPr>
+        <w:rPr>
+          <w:sz w:val="10"/>
+        </w:rPr>
+      </w:pPr>
+    </w:p>
+    <w:p>
+      <w:pPr>
+        <w:rPr>
+          <w:sz w:val="10"/>
+        </w:rPr>
+      </w:pPr>
+    </w:p>
+    <w:p>
+      <w:pPr>
+        <w:rPr>
+          <w:sz w:val="10"/>
+        </w:rPr>
+      </w:pPr>
+    </w:p>
+    <w:p>
+      <w:pPr>
+        <w:rPr>
+          <w:sz w:val="10"/>
+        </w:rPr>
+      </w:pPr>
+    </w:p>
+    <w:p>
+      <w:pPr>
+        <w:rPr>
+          <w:sz w:val="10"/>
+        </w:rPr>
+      </w:pPr>
+    </w:p>
+    <w:p>
+      <w:pPr>
+        <w:rPr>
+          <w:sz w:val="10"/>
+        </w:rPr>
+      </w:pPr>
+    </w:p>
+    <w:p>
+      <w:pPr>
+        <w:rPr>
+          <w:sz w:val="10"/>
+        </w:rPr>
+      </w:pPr>
+    </w:p>
+    <w:p>
+      <w:pPr>
+        <w:rPr>
+          <w:sz w:val="10"/>
+        </w:rPr>
+      </w:pPr>
+    </w:p>
+    <w:p>
+      <w:pPr>
+        <w:rPr>
+          <w:sz w:val="10"/>
+        </w:rPr>
+      </w:pPr>
+    </w:p>
+    <w:p>
+      <w:pPr>
+        <w:rPr>
+          <w:sz w:val="10"/>
+        </w:rPr>
+      </w:pPr>
+    </w:p>
+    <w:p>
+      <w:pPr>
+        <w:rPr>
+          <w:sz w:val="10"/>
+        </w:rPr>
+      </w:pPr>
+    </w:p>
+    <w:p>
+      <w:pPr>
+        <w:rPr>
+          <w:sz w:val="10"/>
+        </w:rPr>
+      </w:pPr>
+    </w:p>
+    <w:p>
+      <w:pPr>
+        <w:rPr>
+          <w:sz w:val="10"/>
+        </w:rPr>
+      </w:pPr>
+    </w:p>
+    <w:p>
+      <w:pPr>
+        <w:rPr>
+          <w:sz w:val="10"/>
+        </w:rPr>
+      </w:pPr>
+    </w:p>
+    <w:p>
+      <w:pPr>
+        <w:rPr>
+          <w:sz w:val="10"/>
+        </w:rPr>
+      </w:pPr>
+    </w:p>
+    <w:p>
+      <w:pPr>
+        <w:rPr>
+          <w:sz w:val="10"/>
+        </w:rPr>
+      </w:pPr>
+    </w:p>
+    <w:p>
+      <w:pPr>
+        <w:rPr>
+          <w:sz w:val="10"/>
+        </w:rPr>
+      </w:pPr>
+    </w:p>
+    <w:p>
+      <w:pPr>
+        <w:rPr>
+          <w:sz w:val="10"/>
+        </w:rPr>
+      </w:pPr>
+    </w:p>
+    <w:p>
+      <w:pPr>
+        <w:rPr>
+          <w:sz w:val="10"/>
+        </w:rPr>
+      </w:pPr>
+    </w:p>
+    <w:p>
+      <w:pPr>
+        <w:rPr>
+          <w:sz w:val="10"/>
+        </w:rPr>
+      </w:pPr>
+    </w:p>
+    <w:p>
+      <w:pPr>
+        <w:rPr>
+          <w:sz w:val="10"/>
+        </w:rPr>
+      </w:pPr>
+    </w:p>
+    <w:p>
+      <w:pPr>
+        <w:rPr>
+          <w:sz w:val="10"/>
+        </w:rPr>
+      </w:pPr>
+    </w:p>
+    <w:p>
+      <w:pPr>
+        <w:rPr>
+          <w:sz w:val="10"/>
+        </w:rPr>
+      </w:pPr>
+    </w:p>
+    <w:p>
+      <w:pPr>
+        <w:rPr>
+          <w:sz w:val="10"/>
+        </w:rPr>
+      </w:pPr>
+    </w:p>
+    <w:p>
+      <w:pPr>
+        <w:rPr>
+          <w:sz w:val="10"/>
+        </w:rPr>
+      </w:pPr>
+    </w:p>
+    <w:p>
+      <w:pPr>
+        <w:rPr>
+          <w:sz w:val="10"/>
+        </w:rPr>
+      </w:pPr>
+    </w:p>
+    <w:p>
+      <w:pPr>
+        <w:rPr>
+          <w:sz w:val="10"/>
+        </w:rPr>
+      </w:pPr>
+    </w:p>
+    <w:p>
+      <w:pPr>
+        <w:rPr>
+          <w:sz w:val="10"/>
+        </w:rPr>
+      </w:pPr>
+    </w:p>
+    <w:p>
+      <w:pPr>
+        <w:rPr>
+          <w:sz w:val="10"/>
+        </w:rPr>
+      </w:pPr>
+    </w:p>
+    <w:p>
+      <w:pPr>
+        <w:rPr>
+          <w:sz w:val="10"/>
+        </w:rPr>
+      </w:pPr>
+    </w:p>
+    <w:p>
+      <w:pPr>
+        <w:rPr>
+          <w:sz w:val="10"/>
+        </w:rPr>
+      </w:pPr>
+    </w:p>
+    <w:p>
+      <w:pPr>
+        <w:rPr>
+          <w:sz w:val="10"/>
+        </w:rPr>
+      </w:pPr>
+    </w:p>
+    <w:p>
+      <w:pPr>
+        <w:rPr>
+          <w:sz w:val="10"/>
+        </w:rPr>
+      </w:pPr>
+    </w:p>
+    <w:p>
+      <w:pPr>
+        <w:rPr>
+          <w:sz w:val="10"/>
+        </w:rPr>
+      </w:pPr>
+    </w:p>
+    <w:p>
+      <w:pPr>
+        <w:rPr>
+          <w:sz w:val="10"/>
+        </w:rPr>
+      </w:pPr>
+    </w:p>
+    <w:p>
+      <w:pPr>
+        <w:rPr>
+          <w:sz w:val="10"/>
+        </w:rPr>
+      </w:pPr>
+    </w:p>
+    <w:p>
+      <w:pPr>
+        <w:rPr>
+          <w:sz w:val="10"/>
+        </w:rPr>
+      </w:pPr>
+    </w:p>
+    <w:p>
+      <w:pPr>
+        <w:rPr>
+          <w:sz w:val="10"/>
+        </w:rPr>
+      </w:pPr>
+    </w:p>
+    <w:p>
+      <w:pPr>
+        <w:rPr>
+          <w:sz w:val="10"/>
+        </w:rPr>
+      </w:pPr>
+    </w:p>
+    <w:p>
+      <w:pPr>
+        <w:rPr>
+          <w:sz w:val="10"/>
+        </w:rPr>
+      </w:pPr>
+    </w:p>
+    <w:p>
+      <w:pPr>
+        <w:rPr>
+          <w:sz w:val="10"/>
+        </w:rPr>
+      </w:pPr>
+    </w:p>
+    <w:p>
+      <w:pPr>
+        <w:rPr>
+          <w:sz w:val="10"/>
+        </w:rPr>
+      </w:pPr>
+    </w:p>
+    <w:p>
+      <w:pPr>
+        <w:rPr>
+          <w:sz w:val="10"/>
+        </w:rPr>
+      </w:pPr>
+    </w:p>
+    <w:p>
+      <w:pPr>
+        <w:rPr>
+          <w:sz w:val="10"/>
+        </w:rPr>
+      </w:pPr>
+    </w:p>
+    <w:p>
+      <w:pPr>
+        <w:rPr>
+          <w:sz w:val="10"/>
+        </w:rPr>
+      </w:pPr>
+    </w:p>
+    <w:p>
+      <w:pPr>
+        <w:rPr>
+          <w:sz w:val="10"/>
+        </w:rPr>
+      </w:pPr>
+    </w:p>
+    <w:p>
+      <w:pPr>
+        <w:rPr>
+          <w:sz w:val="10"/>
+        </w:rPr>
+      </w:pPr>
+    </w:p>
+    <w:p>
+      <w:pPr>
+        <w:rPr>
+          <w:sz w:val="10"/>
+        </w:rPr>
+      </w:pPr>
+    </w:p>
+    <w:p>
+      <w:pPr>
+        <w:rPr>
+          <w:sz w:val="10"/>
+        </w:rPr>
+      </w:pPr>
+    </w:p>
+    <w:p>
+      <w:pPr>
+        <w:rPr>
+          <w:sz w:val="10"/>
+        </w:rPr>
+      </w:pPr>
+      <w:r>
+        <w:rPr>
+          <w:noProof/>
+          <w:sz w:val="10"/>
+          <w:lang w:val="pt-BR" w:eastAsia="pt-BR" w:bidi="ar-SA"/>
+        </w:rPr>
+        <w:drawing>
+          <wp:anchor distT="0" distB="0" distL="114300" distR="114300" simplePos="0" relativeHeight="251659264" behindDoc="1" locked="0" layoutInCell="1" allowOverlap="1" wp14:anchorId="4C800076" wp14:editId="16CA2A99">
+            <wp:simplePos x="0" y="0"/>
+            <wp:positionH relativeFrom="margin">
+              <wp:posOffset>1099820</wp:posOffset>
+            </wp:positionH>
+            <wp:positionV relativeFrom="paragraph">
+              <wp:posOffset>525780</wp:posOffset>
+            </wp:positionV>
+            <wp:extent cx="3642360" cy="6479540"/>
+            <wp:effectExtent l="0" t="0" r="0" b="0"/>
+            <wp:wrapNone/>
+            <wp:docPr id="3" name="Imagem 3"/>
+            <wp:cNvGraphicFramePr>
+              <a:graphicFrameLocks xmlns:a="http://schemas.openxmlformats.org/drawingml/2006/main" noChangeAspect="1"/>
+            </wp:cNvGraphicFramePr>
+            <a:graphic xmlns:a="http://schemas.openxmlformats.org/drawingml/2006/main">
+              <a:graphicData uri="http://schemas.openxmlformats.org/drawingml/2006/picture">
+                <pic:pic xmlns:pic="http://schemas.openxmlformats.org/drawingml/2006/picture">
+                  <pic:nvPicPr>
+                    <pic:cNvPr id="3" name="cadastra_pedido.png"/>
+                    <pic:cNvPicPr/>
+                  </pic:nvPicPr>
+                  <pic:blipFill>
+                    <a:blip r:embed="rId13">
+                      <a:extLst>
+                        <a:ext uri="{28A0092B-C50C-407E-A947-70E740481C1C}">
+                          <a14:useLocalDpi xmlns:a14="http://schemas.microsoft.com/office/drawing/2010/main" val="0"/>
+                        </a:ext>
+                      </a:extLst>
+                    </a:blip>
+                    <a:stretch>
+                      <a:fillRect/>
+                    </a:stretch>
+                  </pic:blipFill>
+                  <pic:spPr>
+                    <a:xfrm>
+                      <a:off x="0" y="0"/>
+                      <a:ext cx="3642360" cy="6479540"/>
+                    </a:xfrm>
+                    <a:prstGeom prst="rect">
+                      <a:avLst/>
+                    </a:prstGeom>
+                  </pic:spPr>
+                </pic:pic>
+              </a:graphicData>
+            </a:graphic>
+            <wp14:sizeRelH relativeFrom="page">
+              <wp14:pctWidth>0</wp14:pctWidth>
+            </wp14:sizeRelH>
+            <wp14:sizeRelV relativeFrom="page">
+              <wp14:pctHeight>0</wp14:pctHeight>
+            </wp14:sizeRelV>
+          </wp:anchor>
+        </w:drawing>
+      </w:r>
     </w:p>
     <w:p>
       <w:pPr>
@@ -6779,6 +8392,8 @@
           <w:cols w:space="720"/>
         </w:sectPr>
       </w:pPr>
+      <w:bookmarkStart w:id="18" w:name="_GoBack"/>
+      <w:bookmarkEnd w:id="18"/>
     </w:p>
     <w:p>
       <w:pPr>
@@ -6983,7 +8598,7 @@
     </w:tbl>
     <w:p/>
     <w:sectPr>
-      <w:headerReference w:type="default" r:id="rId11"/>
+      <w:headerReference w:type="default" r:id="rId14"/>
       <w:pgSz w:w="12240" w:h="15840"/>
       <w:pgMar w:top="1880" w:right="1380" w:bottom="1020" w:left="1660" w:header="914" w:footer="836" w:gutter="0"/>
       <w:cols w:space="720"/>
@@ -7473,7 +9088,7 @@
                               <w:noProof/>
                               <w:sz w:val="16"/>
                             </w:rPr>
-                            <w:t>7</w:t>
+                            <w:t>12</w:t>
                           </w:r>
                           <w:r>
                             <w:fldChar w:fldCharType="end"/>
@@ -7542,7 +9157,7 @@
                         <w:noProof/>
                         <w:sz w:val="16"/>
                       </w:rPr>
-                      <w:t>7</w:t>
+                      <w:t>12</w:t>
                     </w:r>
                     <w:r>
                       <w:fldChar w:fldCharType="end"/>
@@ -8447,7 +10062,7 @@
                             <w:rPr>
                               <w:sz w:val="16"/>
                             </w:rPr>
-                            <w:t>4</w:t>
+                            <w:t>6</w:t>
                           </w:r>
                           <w:r>
                             <w:rPr>
@@ -8479,9 +10094,13 @@
             </wp:anchor>
           </w:drawing>
         </mc:Choice>
-        <mc:Fallback xmlns:mo="http://schemas.microsoft.com/office/mac/office/2008/main" xmlns:mv="urn:schemas-microsoft-com:mac:vml">
+        <mc:Fallback>
           <w:pict>
-            <v:shape w14:anchorId="76A9B4EC" id="Text_x0020_Box_x0020_15" o:spid="_x0000_s1031" type="#_x0000_t202" style="position:absolute;margin-left:467.7pt;margin-top:45.25pt;width:50.1pt;height:11.8pt;z-index:-252363776;visibility:visible;mso-wrap-style:square;mso-width-percent:0;mso-height-percent:0;mso-wrap-distance-left:9pt;mso-wrap-distance-top:0;mso-wrap-distance-right:9pt;mso-wrap-distance-bottom:0;mso-position-horizontal:absolute;mso-position-horizontal-relative:page;mso-position-vertical:absolute;mso-position-vertical-relative:page;mso-width-percent:0;mso-height-percent:0;mso-width-relative:page;mso-height-relative:page;v-text-anchor:top" o:gfxdata="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" filled="f" stroked="f">
+            <v:shapetype w14:anchorId="76A9B4EC" id="_x0000_t202" coordsize="21600,21600" o:spt="202" path="m,l,21600r21600,l21600,xe">
+              <v:stroke joinstyle="miter"/>
+              <v:path gradientshapeok="t" o:connecttype="rect"/>
+            </v:shapetype>
+            <v:shape id="Text Box 15" o:spid="_x0000_s1031" type="#_x0000_t202" style="position:absolute;margin-left:467.7pt;margin-top:45.25pt;width:50.1pt;height:11.8pt;z-index:-252363776;visibility:visible;mso-wrap-style:square;mso-width-percent:0;mso-height-percent:0;mso-wrap-distance-left:9pt;mso-wrap-distance-top:0;mso-wrap-distance-right:9pt;mso-wrap-distance-bottom:0;mso-position-horizontal:absolute;mso-position-horizontal-relative:page;mso-position-vertical:absolute;mso-position-vertical-relative:page;mso-width-percent:0;mso-height-percent:0;mso-width-relative:page;mso-height-relative:page;v-text-anchor:top" o:gfxdata="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" filled="f" stroked="f">
               <v:textbox inset="0,0,0,0">
                 <w:txbxContent>
                   <w:p>
@@ -8502,7 +10121,7 @@
                       <w:rPr>
                         <w:sz w:val="16"/>
                       </w:rPr>
-                      <w:t>4</w:t>
+                      <w:t>6</w:t>
                     </w:r>
                     <w:r>
                       <w:rPr>

</xml_diff>

<commit_message>
Diagrama de caso de uso adiconado
</commit_message>
<xml_diff>
--- a/documentacao/Requisitos.docx
+++ b/documentacao/Requisitos.docx
@@ -1,6 +1,6 @@
 
 <file path=word/document.xml><?xml version="1.0" encoding="utf-8"?>
-<w:document xmlns:wpc="http://schemas.microsoft.com/office/word/2010/wordprocessingCanvas" xmlns:cx="http://schemas.microsoft.com/office/drawing/2014/chartex" xmlns:mc="http://schemas.openxmlformats.org/markup-compatibility/2006" xmlns:o="urn:schemas-microsoft-com:office:office" xmlns:r="http://schemas.openxmlformats.org/officeDocument/2006/relationships" xmlns:m="http://schemas.openxmlformats.org/officeDocument/2006/math" xmlns:v="urn:schemas-microsoft-com:vml" xmlns:wp14="http://schemas.microsoft.com/office/word/2010/wordprocessingDrawing" xmlns:wp="http://schemas.openxmlformats.org/drawingml/2006/wordprocessingDrawing" xmlns:w10="urn:schemas-microsoft-com:office:word" xmlns:w="http://schemas.openxmlformats.org/wordprocessingml/2006/main" xmlns:w14="http://schemas.microsoft.com/office/word/2010/wordml" xmlns:w15="http://schemas.microsoft.com/office/word/2012/wordml" xmlns:w16se="http://schemas.microsoft.com/office/word/2015/wordml/symex" xmlns:wpg="http://schemas.microsoft.com/office/word/2010/wordprocessingGroup" xmlns:wpi="http://schemas.microsoft.com/office/word/2010/wordprocessingInk" xmlns:wne="http://schemas.microsoft.com/office/word/2006/wordml" xmlns:wps="http://schemas.microsoft.com/office/word/2010/wordprocessingShape" mc:Ignorable="w14 w15 w16se wp14">
+<w:document xmlns:wpc="http://schemas.microsoft.com/office/word/2010/wordprocessingCanvas" xmlns:cx="http://schemas.microsoft.com/office/drawing/2014/chartex" xmlns:cx1="http://schemas.microsoft.com/office/drawing/2015/9/8/chartex" xmlns:mc="http://schemas.openxmlformats.org/markup-compatibility/2006" xmlns:o="urn:schemas-microsoft-com:office:office" xmlns:r="http://schemas.openxmlformats.org/officeDocument/2006/relationships" xmlns:m="http://schemas.openxmlformats.org/officeDocument/2006/math" xmlns:v="urn:schemas-microsoft-com:vml" xmlns:wp14="http://schemas.microsoft.com/office/word/2010/wordprocessingDrawing" xmlns:wp="http://schemas.openxmlformats.org/drawingml/2006/wordprocessingDrawing" xmlns:w10="urn:schemas-microsoft-com:office:word" xmlns:w="http://schemas.openxmlformats.org/wordprocessingml/2006/main" xmlns:w14="http://schemas.microsoft.com/office/word/2010/wordml" xmlns:w15="http://schemas.microsoft.com/office/word/2012/wordml" xmlns:w16se="http://schemas.microsoft.com/office/word/2015/wordml/symex" xmlns:wpg="http://schemas.microsoft.com/office/word/2010/wordprocessingGroup" xmlns:wpi="http://schemas.microsoft.com/office/word/2010/wordprocessingInk" xmlns:wne="http://schemas.microsoft.com/office/word/2006/wordml" xmlns:wps="http://schemas.microsoft.com/office/word/2010/wordprocessingShape" mc:Ignorable="w14 w15 w16se wp14">
   <w:body>
     <w:p>
       <w:pPr>
@@ -2174,7 +2174,7 @@
               </wp:inline>
             </w:drawing>
           </mc:Choice>
-          <mc:Fallback xmlns:mo="http://schemas.microsoft.com/office/mac/office/2008/main" xmlns:mv="urn:schemas-microsoft-com:mac:vml">
+          <mc:Fallback xmlns:mv="urn:schemas-microsoft-com:mac:vml" xmlns:mo="http://schemas.microsoft.com/office/mac/office/2008/main">
             <w:pict>
               <v:group w14:anchorId="039C3E64" id="Group_x0020_10" o:spid="_x0000_s1026" style="width:434.95pt;height:2.2pt;mso-position-horizontal-relative:char;mso-position-vertical-relative:line" coordsize="8699,44" o:gfxdata="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">
                 <v:line id="Line_x0020_11" o:spid="_x0000_s1027" style="position:absolute;visibility:visible;mso-wrap-style:square" from="0,22" to="8699,22" o:connectortype="straight" o:gfxdata="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" strokecolor="#1f487c" strokeweight="2.16pt"/>
@@ -2466,7 +2466,7 @@
               </wp:inline>
             </w:drawing>
           </mc:Choice>
-          <mc:Fallback xmlns:mo="http://schemas.microsoft.com/office/mac/office/2008/main" xmlns:mv="urn:schemas-microsoft-com:mac:vml">
+          <mc:Fallback xmlns:mv="urn:schemas-microsoft-com:mac:vml" xmlns:mo="http://schemas.microsoft.com/office/mac/office/2008/main">
             <w:pict>
               <v:group w14:anchorId="1E75BFC5" id="Group_x0020_8" o:spid="_x0000_s1026" style="width:434.95pt;height:2.2pt;mso-position-horizontal-relative:char;mso-position-vertical-relative:line" coordsize="8699,44" o:gfxdata="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">
                 <v:line id="Line_x0020_9" o:spid="_x0000_s1027" style="position:absolute;visibility:visible;mso-wrap-style:square" from="0,22" to="8699,22" o:connectortype="straight" o:gfxdata="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" strokecolor="#1f487c" strokeweight="2.16pt"/>
@@ -3542,7 +3542,7 @@
               </wp:inline>
             </w:drawing>
           </mc:Choice>
-          <mc:Fallback xmlns:mo="http://schemas.microsoft.com/office/mac/office/2008/main" xmlns:mv="urn:schemas-microsoft-com:mac:vml">
+          <mc:Fallback xmlns:mv="urn:schemas-microsoft-com:mac:vml" xmlns:mo="http://schemas.microsoft.com/office/mac/office/2008/main">
             <w:pict>
               <v:group w14:anchorId="1451D065" id="Group_x0020_6" o:spid="_x0000_s1026" style="width:434.95pt;height:2.2pt;mso-position-horizontal-relative:char;mso-position-vertical-relative:line" coordsize="8699,44" o:gfxdata="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">
                 <v:line id="Line_x0020_7" o:spid="_x0000_s1027" style="position:absolute;visibility:visible;mso-wrap-style:square" from="0,22" to="8699,22" o:connectortype="straight" o:gfxdata="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" strokecolor="#1f487c" strokeweight="2.16pt"/>
@@ -5080,7 +5080,7 @@
               </wp:inline>
             </w:drawing>
           </mc:Choice>
-          <mc:Fallback xmlns:mo="http://schemas.microsoft.com/office/mac/office/2008/main" xmlns:mv="urn:schemas-microsoft-com:mac:vml">
+          <mc:Fallback xmlns:mv="urn:schemas-microsoft-com:mac:vml" xmlns:mo="http://schemas.microsoft.com/office/mac/office/2008/main">
             <w:pict>
               <v:group w14:anchorId="0DCA5986" id="Group_x0020_4" o:spid="_x0000_s1026" style="width:434.95pt;height:2.2pt;mso-position-horizontal-relative:char;mso-position-vertical-relative:line" coordsize="8699,44" o:gfxdata="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">
                 <v:line id="Line_x0020_5" o:spid="_x0000_s1027" style="position:absolute;visibility:visible;mso-wrap-style:square" from="0,22" to="8699,22" o:connectortype="straight" o:gfxdata="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" strokecolor="#1f487c" strokeweight="2.16pt"/>
@@ -7224,6 +7224,85 @@
     </w:p>
     <w:p>
       <w:pPr>
+        <w:pStyle w:val="PargrafodaLista"/>
+        <w:tabs>
+          <w:tab w:val="left" w:pos="999"/>
+          <w:tab w:val="left" w:pos="1000"/>
+        </w:tabs>
+        <w:spacing w:before="101"/>
+        <w:ind w:left="999" w:firstLine="0"/>
+        <w:rPr>
+          <w:b/>
+          <w:sz w:val="24"/>
+        </w:rPr>
+      </w:pPr>
+      <w:bookmarkStart w:id="16" w:name="_GoBack"/>
+      <w:r>
+        <w:rPr>
+          <w:rFonts w:ascii="Times New Roman"/>
+          <w:noProof/>
+          <w:lang w:val="pt-BR" w:eastAsia="pt-BR" w:bidi="ar-SA"/>
+        </w:rPr>
+        <w:drawing>
+          <wp:anchor distT="0" distB="0" distL="114300" distR="114300" simplePos="0" relativeHeight="251660288" behindDoc="0" locked="0" layoutInCell="1" allowOverlap="1" wp14:anchorId="457D5F73" wp14:editId="605EC63F">
+            <wp:simplePos x="0" y="0"/>
+            <wp:positionH relativeFrom="page">
+              <wp:align>center</wp:align>
+            </wp:positionH>
+            <wp:positionV relativeFrom="paragraph">
+              <wp:posOffset>917030</wp:posOffset>
+            </wp:positionV>
+            <wp:extent cx="3950970" cy="4361180"/>
+            <wp:effectExtent l="0" t="0" r="0" b="1270"/>
+            <wp:wrapSquare wrapText="bothSides"/>
+            <wp:docPr id="5" name="Imagem 5"/>
+            <wp:cNvGraphicFramePr>
+              <a:graphicFrameLocks xmlns:a="http://schemas.openxmlformats.org/drawingml/2006/main" noChangeAspect="1"/>
+            </wp:cNvGraphicFramePr>
+            <a:graphic xmlns:a="http://schemas.openxmlformats.org/drawingml/2006/main">
+              <a:graphicData uri="http://schemas.openxmlformats.org/drawingml/2006/picture">
+                <pic:pic xmlns:pic="http://schemas.openxmlformats.org/drawingml/2006/picture">
+                  <pic:nvPicPr>
+                    <pic:cNvPr id="5" name="Diagrama de Uso ECommerce.png"/>
+                    <pic:cNvPicPr/>
+                  </pic:nvPicPr>
+                  <pic:blipFill>
+                    <a:blip r:embed="rId11">
+                      <a:extLst>
+                        <a:ext uri="{28A0092B-C50C-407E-A947-70E740481C1C}">
+                          <a14:useLocalDpi xmlns:a14="http://schemas.microsoft.com/office/drawing/2010/main" val="0"/>
+                        </a:ext>
+                      </a:extLst>
+                    </a:blip>
+                    <a:stretch>
+                      <a:fillRect/>
+                    </a:stretch>
+                  </pic:blipFill>
+                  <pic:spPr>
+                    <a:xfrm>
+                      <a:off x="0" y="0"/>
+                      <a:ext cx="3950970" cy="4361180"/>
+                    </a:xfrm>
+                    <a:prstGeom prst="rect">
+                      <a:avLst/>
+                    </a:prstGeom>
+                  </pic:spPr>
+                </pic:pic>
+              </a:graphicData>
+            </a:graphic>
+            <wp14:sizeRelH relativeFrom="margin">
+              <wp14:pctWidth>0</wp14:pctWidth>
+            </wp14:sizeRelH>
+            <wp14:sizeRelV relativeFrom="margin">
+              <wp14:pctHeight>0</wp14:pctHeight>
+            </wp14:sizeRelV>
+          </wp:anchor>
+        </w:drawing>
+      </w:r>
+      <w:bookmarkEnd w:id="16"/>
+    </w:p>
+    <w:p>
+      <w:pPr>
         <w:rPr>
           <w:sz w:val="24"/>
         </w:rPr>
@@ -7262,8 +7341,8 @@
           <w:sz w:val="24"/>
         </w:rPr>
       </w:pPr>
-      <w:bookmarkStart w:id="16" w:name="_bookmark16"/>
-      <w:bookmarkEnd w:id="16"/>
+      <w:bookmarkStart w:id="17" w:name="_bookmark16"/>
+      <w:bookmarkEnd w:id="17"/>
       <w:r>
         <w:rPr>
           <w:b/>
@@ -7346,7 +7425,7 @@
                     <pic:cNvPicPr/>
                   </pic:nvPicPr>
                   <pic:blipFill>
-                    <a:blip r:embed="rId11">
+                    <a:blip r:embed="rId12">
                       <a:extLst>
                         <a:ext uri="{28A0092B-C50C-407E-A947-70E740481C1C}">
                           <a14:useLocalDpi xmlns:a14="http://schemas.microsoft.com/office/drawing/2010/main" val="0"/>
@@ -7402,8 +7481,8 @@
           <w:sz w:val="32"/>
         </w:rPr>
       </w:pPr>
-      <w:bookmarkStart w:id="17" w:name="_bookmark17"/>
-      <w:bookmarkEnd w:id="17"/>
+      <w:bookmarkStart w:id="18" w:name="_bookmark17"/>
+      <w:bookmarkEnd w:id="18"/>
       <w:r>
         <w:rPr>
           <w:rFonts w:ascii="Verdana" w:hAnsi="Verdana"/>
@@ -7511,7 +7590,7 @@
               </wp:inline>
             </w:drawing>
           </mc:Choice>
-          <mc:Fallback xmlns:mo="http://schemas.microsoft.com/office/mac/office/2008/main" xmlns:mv="urn:schemas-microsoft-com:mac:vml">
+          <mc:Fallback xmlns:mv="urn:schemas-microsoft-com:mac:vml" xmlns:mo="http://schemas.microsoft.com/office/mac/office/2008/main">
             <w:pict>
               <v:group w14:anchorId="1E8281ED" id="Group_x0020_2" o:spid="_x0000_s1026" style="width:434.95pt;height:2.2pt;mso-position-horizontal-relative:char;mso-position-vertical-relative:line" coordsize="8699,44" o:gfxdata="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">
                 <v:line id="Line_x0020_3" o:spid="_x0000_s1027" style="position:absolute;visibility:visible;mso-wrap-style:square" from="0,22" to="8699,22" o:connectortype="straight" o:gfxdata="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" strokecolor="#1f487c" strokeweight="2.16pt"/>
@@ -7580,771 +7659,6 @@
                 <pic:pic xmlns:pic="http://schemas.openxmlformats.org/drawingml/2006/picture">
                   <pic:nvPicPr>
                     <pic:cNvPr id="2" name="lista_produtos.png"/>
-                    <pic:cNvPicPr/>
-                  </pic:nvPicPr>
-                  <pic:blipFill>
-                    <a:blip r:embed="rId12">
-                      <a:extLst>
-                        <a:ext uri="{28A0092B-C50C-407E-A947-70E740481C1C}">
-                          <a14:useLocalDpi xmlns:a14="http://schemas.microsoft.com/office/drawing/2010/main" val="0"/>
-                        </a:ext>
-                      </a:extLst>
-                    </a:blip>
-                    <a:stretch>
-                      <a:fillRect/>
-                    </a:stretch>
-                  </pic:blipFill>
-                  <pic:spPr>
-                    <a:xfrm>
-                      <a:off x="0" y="0"/>
-                      <a:ext cx="3642360" cy="6479540"/>
-                    </a:xfrm>
-                    <a:prstGeom prst="rect">
-                      <a:avLst/>
-                    </a:prstGeom>
-                  </pic:spPr>
-                </pic:pic>
-              </a:graphicData>
-            </a:graphic>
-            <wp14:sizeRelH relativeFrom="page">
-              <wp14:pctWidth>0</wp14:pctWidth>
-            </wp14:sizeRelH>
-            <wp14:sizeRelV relativeFrom="page">
-              <wp14:pctHeight>0</wp14:pctHeight>
-            </wp14:sizeRelV>
-          </wp:anchor>
-        </w:drawing>
-      </w:r>
-    </w:p>
-    <w:p>
-      <w:pPr>
-        <w:pStyle w:val="Corpodetexto"/>
-        <w:spacing w:before="11"/>
-        <w:rPr>
-          <w:b/>
-          <w:sz w:val="10"/>
-        </w:rPr>
-      </w:pPr>
-    </w:p>
-    <w:p>
-      <w:pPr>
-        <w:rPr>
-          <w:sz w:val="10"/>
-        </w:rPr>
-      </w:pPr>
-    </w:p>
-    <w:p>
-      <w:pPr>
-        <w:rPr>
-          <w:sz w:val="10"/>
-        </w:rPr>
-      </w:pPr>
-    </w:p>
-    <w:p>
-      <w:pPr>
-        <w:rPr>
-          <w:sz w:val="10"/>
-        </w:rPr>
-      </w:pPr>
-    </w:p>
-    <w:p>
-      <w:pPr>
-        <w:rPr>
-          <w:sz w:val="10"/>
-        </w:rPr>
-      </w:pPr>
-    </w:p>
-    <w:p>
-      <w:pPr>
-        <w:rPr>
-          <w:sz w:val="10"/>
-        </w:rPr>
-      </w:pPr>
-    </w:p>
-    <w:p>
-      <w:pPr>
-        <w:rPr>
-          <w:sz w:val="10"/>
-        </w:rPr>
-      </w:pPr>
-    </w:p>
-    <w:p>
-      <w:pPr>
-        <w:rPr>
-          <w:sz w:val="10"/>
-        </w:rPr>
-      </w:pPr>
-    </w:p>
-    <w:p>
-      <w:pPr>
-        <w:rPr>
-          <w:sz w:val="10"/>
-        </w:rPr>
-      </w:pPr>
-    </w:p>
-    <w:p>
-      <w:pPr>
-        <w:rPr>
-          <w:sz w:val="10"/>
-        </w:rPr>
-      </w:pPr>
-    </w:p>
-    <w:p>
-      <w:pPr>
-        <w:rPr>
-          <w:sz w:val="10"/>
-        </w:rPr>
-      </w:pPr>
-    </w:p>
-    <w:p>
-      <w:pPr>
-        <w:rPr>
-          <w:sz w:val="10"/>
-        </w:rPr>
-      </w:pPr>
-    </w:p>
-    <w:p>
-      <w:pPr>
-        <w:rPr>
-          <w:sz w:val="10"/>
-        </w:rPr>
-      </w:pPr>
-    </w:p>
-    <w:p>
-      <w:pPr>
-        <w:rPr>
-          <w:sz w:val="10"/>
-        </w:rPr>
-      </w:pPr>
-    </w:p>
-    <w:p>
-      <w:pPr>
-        <w:rPr>
-          <w:sz w:val="10"/>
-        </w:rPr>
-      </w:pPr>
-    </w:p>
-    <w:p>
-      <w:pPr>
-        <w:rPr>
-          <w:sz w:val="10"/>
-        </w:rPr>
-      </w:pPr>
-    </w:p>
-    <w:p>
-      <w:pPr>
-        <w:rPr>
-          <w:sz w:val="10"/>
-        </w:rPr>
-      </w:pPr>
-    </w:p>
-    <w:p>
-      <w:pPr>
-        <w:rPr>
-          <w:sz w:val="10"/>
-        </w:rPr>
-      </w:pPr>
-    </w:p>
-    <w:p>
-      <w:pPr>
-        <w:rPr>
-          <w:sz w:val="10"/>
-        </w:rPr>
-      </w:pPr>
-    </w:p>
-    <w:p>
-      <w:pPr>
-        <w:rPr>
-          <w:sz w:val="10"/>
-        </w:rPr>
-      </w:pPr>
-    </w:p>
-    <w:p>
-      <w:pPr>
-        <w:rPr>
-          <w:sz w:val="10"/>
-        </w:rPr>
-      </w:pPr>
-    </w:p>
-    <w:p>
-      <w:pPr>
-        <w:rPr>
-          <w:sz w:val="10"/>
-        </w:rPr>
-      </w:pPr>
-    </w:p>
-    <w:p>
-      <w:pPr>
-        <w:rPr>
-          <w:sz w:val="10"/>
-        </w:rPr>
-      </w:pPr>
-    </w:p>
-    <w:p>
-      <w:pPr>
-        <w:rPr>
-          <w:sz w:val="10"/>
-        </w:rPr>
-      </w:pPr>
-    </w:p>
-    <w:p>
-      <w:pPr>
-        <w:rPr>
-          <w:sz w:val="10"/>
-        </w:rPr>
-      </w:pPr>
-    </w:p>
-    <w:p>
-      <w:pPr>
-        <w:rPr>
-          <w:sz w:val="10"/>
-        </w:rPr>
-      </w:pPr>
-    </w:p>
-    <w:p>
-      <w:pPr>
-        <w:rPr>
-          <w:sz w:val="10"/>
-        </w:rPr>
-      </w:pPr>
-    </w:p>
-    <w:p>
-      <w:pPr>
-        <w:rPr>
-          <w:sz w:val="10"/>
-        </w:rPr>
-      </w:pPr>
-    </w:p>
-    <w:p>
-      <w:pPr>
-        <w:rPr>
-          <w:sz w:val="10"/>
-        </w:rPr>
-      </w:pPr>
-    </w:p>
-    <w:p>
-      <w:pPr>
-        <w:rPr>
-          <w:sz w:val="10"/>
-        </w:rPr>
-      </w:pPr>
-    </w:p>
-    <w:p>
-      <w:pPr>
-        <w:rPr>
-          <w:sz w:val="10"/>
-        </w:rPr>
-      </w:pPr>
-    </w:p>
-    <w:p>
-      <w:pPr>
-        <w:rPr>
-          <w:sz w:val="10"/>
-        </w:rPr>
-      </w:pPr>
-    </w:p>
-    <w:p>
-      <w:pPr>
-        <w:rPr>
-          <w:sz w:val="10"/>
-        </w:rPr>
-      </w:pPr>
-    </w:p>
-    <w:p>
-      <w:pPr>
-        <w:rPr>
-          <w:sz w:val="10"/>
-        </w:rPr>
-      </w:pPr>
-    </w:p>
-    <w:p>
-      <w:pPr>
-        <w:rPr>
-          <w:sz w:val="10"/>
-        </w:rPr>
-      </w:pPr>
-    </w:p>
-    <w:p>
-      <w:pPr>
-        <w:rPr>
-          <w:sz w:val="10"/>
-        </w:rPr>
-      </w:pPr>
-    </w:p>
-    <w:p>
-      <w:pPr>
-        <w:rPr>
-          <w:sz w:val="10"/>
-        </w:rPr>
-      </w:pPr>
-    </w:p>
-    <w:p>
-      <w:pPr>
-        <w:rPr>
-          <w:sz w:val="10"/>
-        </w:rPr>
-      </w:pPr>
-    </w:p>
-    <w:p>
-      <w:pPr>
-        <w:rPr>
-          <w:sz w:val="10"/>
-        </w:rPr>
-      </w:pPr>
-    </w:p>
-    <w:p>
-      <w:pPr>
-        <w:rPr>
-          <w:sz w:val="10"/>
-        </w:rPr>
-      </w:pPr>
-    </w:p>
-    <w:p>
-      <w:pPr>
-        <w:rPr>
-          <w:sz w:val="10"/>
-        </w:rPr>
-      </w:pPr>
-    </w:p>
-    <w:p>
-      <w:pPr>
-        <w:rPr>
-          <w:sz w:val="10"/>
-        </w:rPr>
-      </w:pPr>
-    </w:p>
-    <w:p>
-      <w:pPr>
-        <w:rPr>
-          <w:sz w:val="10"/>
-        </w:rPr>
-      </w:pPr>
-    </w:p>
-    <w:p>
-      <w:pPr>
-        <w:rPr>
-          <w:sz w:val="10"/>
-        </w:rPr>
-      </w:pPr>
-    </w:p>
-    <w:p>
-      <w:pPr>
-        <w:rPr>
-          <w:sz w:val="10"/>
-        </w:rPr>
-      </w:pPr>
-    </w:p>
-    <w:p>
-      <w:pPr>
-        <w:rPr>
-          <w:sz w:val="10"/>
-        </w:rPr>
-      </w:pPr>
-    </w:p>
-    <w:p>
-      <w:pPr>
-        <w:rPr>
-          <w:sz w:val="10"/>
-        </w:rPr>
-      </w:pPr>
-    </w:p>
-    <w:p>
-      <w:pPr>
-        <w:rPr>
-          <w:sz w:val="10"/>
-        </w:rPr>
-      </w:pPr>
-    </w:p>
-    <w:p>
-      <w:pPr>
-        <w:rPr>
-          <w:sz w:val="10"/>
-        </w:rPr>
-      </w:pPr>
-    </w:p>
-    <w:p>
-      <w:pPr>
-        <w:rPr>
-          <w:sz w:val="10"/>
-        </w:rPr>
-      </w:pPr>
-    </w:p>
-    <w:p>
-      <w:pPr>
-        <w:rPr>
-          <w:sz w:val="10"/>
-        </w:rPr>
-      </w:pPr>
-    </w:p>
-    <w:p>
-      <w:pPr>
-        <w:rPr>
-          <w:sz w:val="10"/>
-        </w:rPr>
-      </w:pPr>
-    </w:p>
-    <w:p>
-      <w:pPr>
-        <w:rPr>
-          <w:sz w:val="10"/>
-        </w:rPr>
-      </w:pPr>
-    </w:p>
-    <w:p>
-      <w:pPr>
-        <w:rPr>
-          <w:sz w:val="10"/>
-        </w:rPr>
-      </w:pPr>
-    </w:p>
-    <w:p>
-      <w:pPr>
-        <w:rPr>
-          <w:sz w:val="10"/>
-        </w:rPr>
-      </w:pPr>
-    </w:p>
-    <w:p>
-      <w:pPr>
-        <w:rPr>
-          <w:sz w:val="10"/>
-        </w:rPr>
-      </w:pPr>
-    </w:p>
-    <w:p>
-      <w:pPr>
-        <w:rPr>
-          <w:sz w:val="10"/>
-        </w:rPr>
-      </w:pPr>
-    </w:p>
-    <w:p>
-      <w:pPr>
-        <w:rPr>
-          <w:sz w:val="10"/>
-        </w:rPr>
-      </w:pPr>
-    </w:p>
-    <w:p>
-      <w:pPr>
-        <w:rPr>
-          <w:sz w:val="10"/>
-        </w:rPr>
-      </w:pPr>
-    </w:p>
-    <w:p>
-      <w:pPr>
-        <w:rPr>
-          <w:sz w:val="10"/>
-        </w:rPr>
-      </w:pPr>
-    </w:p>
-    <w:p>
-      <w:pPr>
-        <w:rPr>
-          <w:sz w:val="10"/>
-        </w:rPr>
-      </w:pPr>
-    </w:p>
-    <w:p>
-      <w:pPr>
-        <w:rPr>
-          <w:sz w:val="10"/>
-        </w:rPr>
-      </w:pPr>
-    </w:p>
-    <w:p>
-      <w:pPr>
-        <w:rPr>
-          <w:sz w:val="10"/>
-        </w:rPr>
-      </w:pPr>
-    </w:p>
-    <w:p>
-      <w:pPr>
-        <w:rPr>
-          <w:sz w:val="10"/>
-        </w:rPr>
-      </w:pPr>
-    </w:p>
-    <w:p>
-      <w:pPr>
-        <w:rPr>
-          <w:sz w:val="10"/>
-        </w:rPr>
-      </w:pPr>
-    </w:p>
-    <w:p>
-      <w:pPr>
-        <w:rPr>
-          <w:sz w:val="10"/>
-        </w:rPr>
-      </w:pPr>
-    </w:p>
-    <w:p>
-      <w:pPr>
-        <w:rPr>
-          <w:sz w:val="10"/>
-        </w:rPr>
-      </w:pPr>
-    </w:p>
-    <w:p>
-      <w:pPr>
-        <w:rPr>
-          <w:sz w:val="10"/>
-        </w:rPr>
-      </w:pPr>
-    </w:p>
-    <w:p>
-      <w:pPr>
-        <w:rPr>
-          <w:sz w:val="10"/>
-        </w:rPr>
-      </w:pPr>
-    </w:p>
-    <w:p>
-      <w:pPr>
-        <w:rPr>
-          <w:sz w:val="10"/>
-        </w:rPr>
-      </w:pPr>
-    </w:p>
-    <w:p>
-      <w:pPr>
-        <w:rPr>
-          <w:sz w:val="10"/>
-        </w:rPr>
-      </w:pPr>
-    </w:p>
-    <w:p>
-      <w:pPr>
-        <w:rPr>
-          <w:sz w:val="10"/>
-        </w:rPr>
-      </w:pPr>
-    </w:p>
-    <w:p>
-      <w:pPr>
-        <w:rPr>
-          <w:sz w:val="10"/>
-        </w:rPr>
-      </w:pPr>
-    </w:p>
-    <w:p>
-      <w:pPr>
-        <w:rPr>
-          <w:sz w:val="10"/>
-        </w:rPr>
-      </w:pPr>
-    </w:p>
-    <w:p>
-      <w:pPr>
-        <w:rPr>
-          <w:sz w:val="10"/>
-        </w:rPr>
-      </w:pPr>
-    </w:p>
-    <w:p>
-      <w:pPr>
-        <w:rPr>
-          <w:sz w:val="10"/>
-        </w:rPr>
-      </w:pPr>
-    </w:p>
-    <w:p>
-      <w:pPr>
-        <w:rPr>
-          <w:sz w:val="10"/>
-        </w:rPr>
-      </w:pPr>
-    </w:p>
-    <w:p>
-      <w:pPr>
-        <w:rPr>
-          <w:sz w:val="10"/>
-        </w:rPr>
-      </w:pPr>
-    </w:p>
-    <w:p>
-      <w:pPr>
-        <w:rPr>
-          <w:sz w:val="10"/>
-        </w:rPr>
-      </w:pPr>
-    </w:p>
-    <w:p>
-      <w:pPr>
-        <w:rPr>
-          <w:sz w:val="10"/>
-        </w:rPr>
-      </w:pPr>
-    </w:p>
-    <w:p>
-      <w:pPr>
-        <w:rPr>
-          <w:sz w:val="10"/>
-        </w:rPr>
-      </w:pPr>
-    </w:p>
-    <w:p>
-      <w:pPr>
-        <w:rPr>
-          <w:sz w:val="10"/>
-        </w:rPr>
-      </w:pPr>
-    </w:p>
-    <w:p>
-      <w:pPr>
-        <w:rPr>
-          <w:sz w:val="10"/>
-        </w:rPr>
-      </w:pPr>
-    </w:p>
-    <w:p>
-      <w:pPr>
-        <w:rPr>
-          <w:sz w:val="10"/>
-        </w:rPr>
-      </w:pPr>
-    </w:p>
-    <w:p>
-      <w:pPr>
-        <w:rPr>
-          <w:sz w:val="10"/>
-        </w:rPr>
-      </w:pPr>
-    </w:p>
-    <w:p>
-      <w:pPr>
-        <w:rPr>
-          <w:sz w:val="10"/>
-        </w:rPr>
-      </w:pPr>
-    </w:p>
-    <w:p>
-      <w:pPr>
-        <w:rPr>
-          <w:sz w:val="10"/>
-        </w:rPr>
-      </w:pPr>
-    </w:p>
-    <w:p>
-      <w:pPr>
-        <w:rPr>
-          <w:sz w:val="10"/>
-        </w:rPr>
-      </w:pPr>
-    </w:p>
-    <w:p>
-      <w:pPr>
-        <w:rPr>
-          <w:sz w:val="10"/>
-        </w:rPr>
-      </w:pPr>
-    </w:p>
-    <w:p>
-      <w:pPr>
-        <w:rPr>
-          <w:sz w:val="10"/>
-        </w:rPr>
-      </w:pPr>
-    </w:p>
-    <w:p>
-      <w:pPr>
-        <w:rPr>
-          <w:sz w:val="10"/>
-        </w:rPr>
-      </w:pPr>
-    </w:p>
-    <w:p>
-      <w:pPr>
-        <w:rPr>
-          <w:sz w:val="10"/>
-        </w:rPr>
-      </w:pPr>
-    </w:p>
-    <w:p>
-      <w:pPr>
-        <w:rPr>
-          <w:sz w:val="10"/>
-        </w:rPr>
-      </w:pPr>
-    </w:p>
-    <w:p>
-      <w:pPr>
-        <w:rPr>
-          <w:sz w:val="10"/>
-        </w:rPr>
-      </w:pPr>
-    </w:p>
-    <w:p>
-      <w:pPr>
-        <w:rPr>
-          <w:sz w:val="10"/>
-        </w:rPr>
-      </w:pPr>
-    </w:p>
-    <w:p>
-      <w:pPr>
-        <w:rPr>
-          <w:sz w:val="10"/>
-        </w:rPr>
-      </w:pPr>
-    </w:p>
-    <w:p>
-      <w:pPr>
-        <w:rPr>
-          <w:sz w:val="10"/>
-        </w:rPr>
-      </w:pPr>
-    </w:p>
-    <w:p>
-      <w:pPr>
-        <w:rPr>
-          <w:sz w:val="10"/>
-        </w:rPr>
-      </w:pPr>
-    </w:p>
-    <w:p>
-      <w:pPr>
-        <w:rPr>
-          <w:sz w:val="10"/>
-        </w:rPr>
-      </w:pPr>
-    </w:p>
-    <w:p>
-      <w:pPr>
-        <w:rPr>
-          <w:sz w:val="10"/>
-        </w:rPr>
-      </w:pPr>
-      <w:r>
-        <w:rPr>
-          <w:noProof/>
-          <w:sz w:val="10"/>
-          <w:lang w:val="pt-BR" w:eastAsia="pt-BR" w:bidi="ar-SA"/>
-        </w:rPr>
-        <w:drawing>
-          <wp:anchor distT="0" distB="0" distL="114300" distR="114300" simplePos="0" relativeHeight="251659264" behindDoc="1" locked="0" layoutInCell="1" allowOverlap="1" wp14:anchorId="4C800076" wp14:editId="16CA2A99">
-            <wp:simplePos x="0" y="0"/>
-            <wp:positionH relativeFrom="margin">
-              <wp:posOffset>1099820</wp:posOffset>
-            </wp:positionH>
-            <wp:positionV relativeFrom="paragraph">
-              <wp:posOffset>525780</wp:posOffset>
-            </wp:positionV>
-            <wp:extent cx="3642360" cy="6479540"/>
-            <wp:effectExtent l="0" t="0" r="0" b="0"/>
-            <wp:wrapNone/>
-            <wp:docPr id="3" name="Imagem 3"/>
-            <wp:cNvGraphicFramePr>
-              <a:graphicFrameLocks xmlns:a="http://schemas.openxmlformats.org/drawingml/2006/main" noChangeAspect="1"/>
-            </wp:cNvGraphicFramePr>
-            <a:graphic xmlns:a="http://schemas.openxmlformats.org/drawingml/2006/main">
-              <a:graphicData uri="http://schemas.openxmlformats.org/drawingml/2006/picture">
-                <pic:pic xmlns:pic="http://schemas.openxmlformats.org/drawingml/2006/picture">
-                  <pic:nvPicPr>
-                    <pic:cNvPr id="3" name="cadastra_pedido.png"/>
                     <pic:cNvPicPr/>
                   </pic:nvPicPr>
                   <pic:blipFill>
@@ -8383,6 +7697,771 @@
     </w:p>
     <w:p>
       <w:pPr>
+        <w:pStyle w:val="Corpodetexto"/>
+        <w:spacing w:before="11"/>
+        <w:rPr>
+          <w:b/>
+          <w:sz w:val="10"/>
+        </w:rPr>
+      </w:pPr>
+    </w:p>
+    <w:p>
+      <w:pPr>
+        <w:rPr>
+          <w:sz w:val="10"/>
+        </w:rPr>
+      </w:pPr>
+    </w:p>
+    <w:p>
+      <w:pPr>
+        <w:rPr>
+          <w:sz w:val="10"/>
+        </w:rPr>
+      </w:pPr>
+    </w:p>
+    <w:p>
+      <w:pPr>
+        <w:rPr>
+          <w:sz w:val="10"/>
+        </w:rPr>
+      </w:pPr>
+    </w:p>
+    <w:p>
+      <w:pPr>
+        <w:rPr>
+          <w:sz w:val="10"/>
+        </w:rPr>
+      </w:pPr>
+    </w:p>
+    <w:p>
+      <w:pPr>
+        <w:rPr>
+          <w:sz w:val="10"/>
+        </w:rPr>
+      </w:pPr>
+    </w:p>
+    <w:p>
+      <w:pPr>
+        <w:rPr>
+          <w:sz w:val="10"/>
+        </w:rPr>
+      </w:pPr>
+    </w:p>
+    <w:p>
+      <w:pPr>
+        <w:rPr>
+          <w:sz w:val="10"/>
+        </w:rPr>
+      </w:pPr>
+    </w:p>
+    <w:p>
+      <w:pPr>
+        <w:rPr>
+          <w:sz w:val="10"/>
+        </w:rPr>
+      </w:pPr>
+    </w:p>
+    <w:p>
+      <w:pPr>
+        <w:rPr>
+          <w:sz w:val="10"/>
+        </w:rPr>
+      </w:pPr>
+    </w:p>
+    <w:p>
+      <w:pPr>
+        <w:rPr>
+          <w:sz w:val="10"/>
+        </w:rPr>
+      </w:pPr>
+    </w:p>
+    <w:p>
+      <w:pPr>
+        <w:rPr>
+          <w:sz w:val="10"/>
+        </w:rPr>
+      </w:pPr>
+    </w:p>
+    <w:p>
+      <w:pPr>
+        <w:rPr>
+          <w:sz w:val="10"/>
+        </w:rPr>
+      </w:pPr>
+    </w:p>
+    <w:p>
+      <w:pPr>
+        <w:rPr>
+          <w:sz w:val="10"/>
+        </w:rPr>
+      </w:pPr>
+    </w:p>
+    <w:p>
+      <w:pPr>
+        <w:rPr>
+          <w:sz w:val="10"/>
+        </w:rPr>
+      </w:pPr>
+    </w:p>
+    <w:p>
+      <w:pPr>
+        <w:rPr>
+          <w:sz w:val="10"/>
+        </w:rPr>
+      </w:pPr>
+    </w:p>
+    <w:p>
+      <w:pPr>
+        <w:rPr>
+          <w:sz w:val="10"/>
+        </w:rPr>
+      </w:pPr>
+    </w:p>
+    <w:p>
+      <w:pPr>
+        <w:rPr>
+          <w:sz w:val="10"/>
+        </w:rPr>
+      </w:pPr>
+    </w:p>
+    <w:p>
+      <w:pPr>
+        <w:rPr>
+          <w:sz w:val="10"/>
+        </w:rPr>
+      </w:pPr>
+    </w:p>
+    <w:p>
+      <w:pPr>
+        <w:rPr>
+          <w:sz w:val="10"/>
+        </w:rPr>
+      </w:pPr>
+    </w:p>
+    <w:p>
+      <w:pPr>
+        <w:rPr>
+          <w:sz w:val="10"/>
+        </w:rPr>
+      </w:pPr>
+    </w:p>
+    <w:p>
+      <w:pPr>
+        <w:rPr>
+          <w:sz w:val="10"/>
+        </w:rPr>
+      </w:pPr>
+    </w:p>
+    <w:p>
+      <w:pPr>
+        <w:rPr>
+          <w:sz w:val="10"/>
+        </w:rPr>
+      </w:pPr>
+    </w:p>
+    <w:p>
+      <w:pPr>
+        <w:rPr>
+          <w:sz w:val="10"/>
+        </w:rPr>
+      </w:pPr>
+    </w:p>
+    <w:p>
+      <w:pPr>
+        <w:rPr>
+          <w:sz w:val="10"/>
+        </w:rPr>
+      </w:pPr>
+    </w:p>
+    <w:p>
+      <w:pPr>
+        <w:rPr>
+          <w:sz w:val="10"/>
+        </w:rPr>
+      </w:pPr>
+    </w:p>
+    <w:p>
+      <w:pPr>
+        <w:rPr>
+          <w:sz w:val="10"/>
+        </w:rPr>
+      </w:pPr>
+    </w:p>
+    <w:p>
+      <w:pPr>
+        <w:rPr>
+          <w:sz w:val="10"/>
+        </w:rPr>
+      </w:pPr>
+    </w:p>
+    <w:p>
+      <w:pPr>
+        <w:rPr>
+          <w:sz w:val="10"/>
+        </w:rPr>
+      </w:pPr>
+    </w:p>
+    <w:p>
+      <w:pPr>
+        <w:rPr>
+          <w:sz w:val="10"/>
+        </w:rPr>
+      </w:pPr>
+    </w:p>
+    <w:p>
+      <w:pPr>
+        <w:rPr>
+          <w:sz w:val="10"/>
+        </w:rPr>
+      </w:pPr>
+    </w:p>
+    <w:p>
+      <w:pPr>
+        <w:rPr>
+          <w:sz w:val="10"/>
+        </w:rPr>
+      </w:pPr>
+    </w:p>
+    <w:p>
+      <w:pPr>
+        <w:rPr>
+          <w:sz w:val="10"/>
+        </w:rPr>
+      </w:pPr>
+    </w:p>
+    <w:p>
+      <w:pPr>
+        <w:rPr>
+          <w:sz w:val="10"/>
+        </w:rPr>
+      </w:pPr>
+    </w:p>
+    <w:p>
+      <w:pPr>
+        <w:rPr>
+          <w:sz w:val="10"/>
+        </w:rPr>
+      </w:pPr>
+    </w:p>
+    <w:p>
+      <w:pPr>
+        <w:rPr>
+          <w:sz w:val="10"/>
+        </w:rPr>
+      </w:pPr>
+    </w:p>
+    <w:p>
+      <w:pPr>
+        <w:rPr>
+          <w:sz w:val="10"/>
+        </w:rPr>
+      </w:pPr>
+    </w:p>
+    <w:p>
+      <w:pPr>
+        <w:rPr>
+          <w:sz w:val="10"/>
+        </w:rPr>
+      </w:pPr>
+    </w:p>
+    <w:p>
+      <w:pPr>
+        <w:rPr>
+          <w:sz w:val="10"/>
+        </w:rPr>
+      </w:pPr>
+    </w:p>
+    <w:p>
+      <w:pPr>
+        <w:rPr>
+          <w:sz w:val="10"/>
+        </w:rPr>
+      </w:pPr>
+    </w:p>
+    <w:p>
+      <w:pPr>
+        <w:rPr>
+          <w:sz w:val="10"/>
+        </w:rPr>
+      </w:pPr>
+    </w:p>
+    <w:p>
+      <w:pPr>
+        <w:rPr>
+          <w:sz w:val="10"/>
+        </w:rPr>
+      </w:pPr>
+    </w:p>
+    <w:p>
+      <w:pPr>
+        <w:rPr>
+          <w:sz w:val="10"/>
+        </w:rPr>
+      </w:pPr>
+    </w:p>
+    <w:p>
+      <w:pPr>
+        <w:rPr>
+          <w:sz w:val="10"/>
+        </w:rPr>
+      </w:pPr>
+    </w:p>
+    <w:p>
+      <w:pPr>
+        <w:rPr>
+          <w:sz w:val="10"/>
+        </w:rPr>
+      </w:pPr>
+    </w:p>
+    <w:p>
+      <w:pPr>
+        <w:rPr>
+          <w:sz w:val="10"/>
+        </w:rPr>
+      </w:pPr>
+    </w:p>
+    <w:p>
+      <w:pPr>
+        <w:rPr>
+          <w:sz w:val="10"/>
+        </w:rPr>
+      </w:pPr>
+    </w:p>
+    <w:p>
+      <w:pPr>
+        <w:rPr>
+          <w:sz w:val="10"/>
+        </w:rPr>
+      </w:pPr>
+    </w:p>
+    <w:p>
+      <w:pPr>
+        <w:rPr>
+          <w:sz w:val="10"/>
+        </w:rPr>
+      </w:pPr>
+    </w:p>
+    <w:p>
+      <w:pPr>
+        <w:rPr>
+          <w:sz w:val="10"/>
+        </w:rPr>
+      </w:pPr>
+    </w:p>
+    <w:p>
+      <w:pPr>
+        <w:rPr>
+          <w:sz w:val="10"/>
+        </w:rPr>
+      </w:pPr>
+    </w:p>
+    <w:p>
+      <w:pPr>
+        <w:rPr>
+          <w:sz w:val="10"/>
+        </w:rPr>
+      </w:pPr>
+    </w:p>
+    <w:p>
+      <w:pPr>
+        <w:rPr>
+          <w:sz w:val="10"/>
+        </w:rPr>
+      </w:pPr>
+    </w:p>
+    <w:p>
+      <w:pPr>
+        <w:rPr>
+          <w:sz w:val="10"/>
+        </w:rPr>
+      </w:pPr>
+    </w:p>
+    <w:p>
+      <w:pPr>
+        <w:rPr>
+          <w:sz w:val="10"/>
+        </w:rPr>
+      </w:pPr>
+    </w:p>
+    <w:p>
+      <w:pPr>
+        <w:rPr>
+          <w:sz w:val="10"/>
+        </w:rPr>
+      </w:pPr>
+    </w:p>
+    <w:p>
+      <w:pPr>
+        <w:rPr>
+          <w:sz w:val="10"/>
+        </w:rPr>
+      </w:pPr>
+    </w:p>
+    <w:p>
+      <w:pPr>
+        <w:rPr>
+          <w:sz w:val="10"/>
+        </w:rPr>
+      </w:pPr>
+    </w:p>
+    <w:p>
+      <w:pPr>
+        <w:rPr>
+          <w:sz w:val="10"/>
+        </w:rPr>
+      </w:pPr>
+    </w:p>
+    <w:p>
+      <w:pPr>
+        <w:rPr>
+          <w:sz w:val="10"/>
+        </w:rPr>
+      </w:pPr>
+    </w:p>
+    <w:p>
+      <w:pPr>
+        <w:rPr>
+          <w:sz w:val="10"/>
+        </w:rPr>
+      </w:pPr>
+    </w:p>
+    <w:p>
+      <w:pPr>
+        <w:rPr>
+          <w:sz w:val="10"/>
+        </w:rPr>
+      </w:pPr>
+    </w:p>
+    <w:p>
+      <w:pPr>
+        <w:rPr>
+          <w:sz w:val="10"/>
+        </w:rPr>
+      </w:pPr>
+    </w:p>
+    <w:p>
+      <w:pPr>
+        <w:rPr>
+          <w:sz w:val="10"/>
+        </w:rPr>
+      </w:pPr>
+    </w:p>
+    <w:p>
+      <w:pPr>
+        <w:rPr>
+          <w:sz w:val="10"/>
+        </w:rPr>
+      </w:pPr>
+    </w:p>
+    <w:p>
+      <w:pPr>
+        <w:rPr>
+          <w:sz w:val="10"/>
+        </w:rPr>
+      </w:pPr>
+    </w:p>
+    <w:p>
+      <w:pPr>
+        <w:rPr>
+          <w:sz w:val="10"/>
+        </w:rPr>
+      </w:pPr>
+    </w:p>
+    <w:p>
+      <w:pPr>
+        <w:rPr>
+          <w:sz w:val="10"/>
+        </w:rPr>
+      </w:pPr>
+    </w:p>
+    <w:p>
+      <w:pPr>
+        <w:rPr>
+          <w:sz w:val="10"/>
+        </w:rPr>
+      </w:pPr>
+    </w:p>
+    <w:p>
+      <w:pPr>
+        <w:rPr>
+          <w:sz w:val="10"/>
+        </w:rPr>
+      </w:pPr>
+    </w:p>
+    <w:p>
+      <w:pPr>
+        <w:rPr>
+          <w:sz w:val="10"/>
+        </w:rPr>
+      </w:pPr>
+    </w:p>
+    <w:p>
+      <w:pPr>
+        <w:rPr>
+          <w:sz w:val="10"/>
+        </w:rPr>
+      </w:pPr>
+    </w:p>
+    <w:p>
+      <w:pPr>
+        <w:rPr>
+          <w:sz w:val="10"/>
+        </w:rPr>
+      </w:pPr>
+    </w:p>
+    <w:p>
+      <w:pPr>
+        <w:rPr>
+          <w:sz w:val="10"/>
+        </w:rPr>
+      </w:pPr>
+    </w:p>
+    <w:p>
+      <w:pPr>
+        <w:rPr>
+          <w:sz w:val="10"/>
+        </w:rPr>
+      </w:pPr>
+    </w:p>
+    <w:p>
+      <w:pPr>
+        <w:rPr>
+          <w:sz w:val="10"/>
+        </w:rPr>
+      </w:pPr>
+    </w:p>
+    <w:p>
+      <w:pPr>
+        <w:rPr>
+          <w:sz w:val="10"/>
+        </w:rPr>
+      </w:pPr>
+    </w:p>
+    <w:p>
+      <w:pPr>
+        <w:rPr>
+          <w:sz w:val="10"/>
+        </w:rPr>
+      </w:pPr>
+    </w:p>
+    <w:p>
+      <w:pPr>
+        <w:rPr>
+          <w:sz w:val="10"/>
+        </w:rPr>
+      </w:pPr>
+    </w:p>
+    <w:p>
+      <w:pPr>
+        <w:rPr>
+          <w:sz w:val="10"/>
+        </w:rPr>
+      </w:pPr>
+    </w:p>
+    <w:p>
+      <w:pPr>
+        <w:rPr>
+          <w:sz w:val="10"/>
+        </w:rPr>
+      </w:pPr>
+    </w:p>
+    <w:p>
+      <w:pPr>
+        <w:rPr>
+          <w:sz w:val="10"/>
+        </w:rPr>
+      </w:pPr>
+    </w:p>
+    <w:p>
+      <w:pPr>
+        <w:rPr>
+          <w:sz w:val="10"/>
+        </w:rPr>
+      </w:pPr>
+    </w:p>
+    <w:p>
+      <w:pPr>
+        <w:rPr>
+          <w:sz w:val="10"/>
+        </w:rPr>
+      </w:pPr>
+    </w:p>
+    <w:p>
+      <w:pPr>
+        <w:rPr>
+          <w:sz w:val="10"/>
+        </w:rPr>
+      </w:pPr>
+    </w:p>
+    <w:p>
+      <w:pPr>
+        <w:rPr>
+          <w:sz w:val="10"/>
+        </w:rPr>
+      </w:pPr>
+    </w:p>
+    <w:p>
+      <w:pPr>
+        <w:rPr>
+          <w:sz w:val="10"/>
+        </w:rPr>
+      </w:pPr>
+    </w:p>
+    <w:p>
+      <w:pPr>
+        <w:rPr>
+          <w:sz w:val="10"/>
+        </w:rPr>
+      </w:pPr>
+    </w:p>
+    <w:p>
+      <w:pPr>
+        <w:rPr>
+          <w:sz w:val="10"/>
+        </w:rPr>
+      </w:pPr>
+    </w:p>
+    <w:p>
+      <w:pPr>
+        <w:rPr>
+          <w:sz w:val="10"/>
+        </w:rPr>
+      </w:pPr>
+    </w:p>
+    <w:p>
+      <w:pPr>
+        <w:rPr>
+          <w:sz w:val="10"/>
+        </w:rPr>
+      </w:pPr>
+    </w:p>
+    <w:p>
+      <w:pPr>
+        <w:rPr>
+          <w:sz w:val="10"/>
+        </w:rPr>
+      </w:pPr>
+    </w:p>
+    <w:p>
+      <w:pPr>
+        <w:rPr>
+          <w:sz w:val="10"/>
+        </w:rPr>
+      </w:pPr>
+    </w:p>
+    <w:p>
+      <w:pPr>
+        <w:rPr>
+          <w:sz w:val="10"/>
+        </w:rPr>
+      </w:pPr>
+    </w:p>
+    <w:p>
+      <w:pPr>
+        <w:rPr>
+          <w:sz w:val="10"/>
+        </w:rPr>
+      </w:pPr>
+    </w:p>
+    <w:p>
+      <w:pPr>
+        <w:rPr>
+          <w:sz w:val="10"/>
+        </w:rPr>
+      </w:pPr>
+    </w:p>
+    <w:p>
+      <w:pPr>
+        <w:rPr>
+          <w:sz w:val="10"/>
+        </w:rPr>
+      </w:pPr>
+    </w:p>
+    <w:p>
+      <w:pPr>
+        <w:rPr>
+          <w:sz w:val="10"/>
+        </w:rPr>
+      </w:pPr>
+    </w:p>
+    <w:p>
+      <w:pPr>
+        <w:rPr>
+          <w:sz w:val="10"/>
+        </w:rPr>
+      </w:pPr>
+    </w:p>
+    <w:p>
+      <w:pPr>
+        <w:rPr>
+          <w:sz w:val="10"/>
+        </w:rPr>
+      </w:pPr>
+      <w:r>
+        <w:rPr>
+          <w:noProof/>
+          <w:sz w:val="10"/>
+          <w:lang w:val="pt-BR" w:eastAsia="pt-BR" w:bidi="ar-SA"/>
+        </w:rPr>
+        <w:drawing>
+          <wp:anchor distT="0" distB="0" distL="114300" distR="114300" simplePos="0" relativeHeight="251659264" behindDoc="1" locked="0" layoutInCell="1" allowOverlap="1" wp14:anchorId="4C800076" wp14:editId="16CA2A99">
+            <wp:simplePos x="0" y="0"/>
+            <wp:positionH relativeFrom="margin">
+              <wp:posOffset>1099820</wp:posOffset>
+            </wp:positionH>
+            <wp:positionV relativeFrom="paragraph">
+              <wp:posOffset>525780</wp:posOffset>
+            </wp:positionV>
+            <wp:extent cx="3642360" cy="6479540"/>
+            <wp:effectExtent l="0" t="0" r="0" b="0"/>
+            <wp:wrapNone/>
+            <wp:docPr id="3" name="Imagem 3"/>
+            <wp:cNvGraphicFramePr>
+              <a:graphicFrameLocks xmlns:a="http://schemas.openxmlformats.org/drawingml/2006/main" noChangeAspect="1"/>
+            </wp:cNvGraphicFramePr>
+            <a:graphic xmlns:a="http://schemas.openxmlformats.org/drawingml/2006/main">
+              <a:graphicData uri="http://schemas.openxmlformats.org/drawingml/2006/picture">
+                <pic:pic xmlns:pic="http://schemas.openxmlformats.org/drawingml/2006/picture">
+                  <pic:nvPicPr>
+                    <pic:cNvPr id="3" name="cadastra_pedido.png"/>
+                    <pic:cNvPicPr/>
+                  </pic:nvPicPr>
+                  <pic:blipFill>
+                    <a:blip r:embed="rId14">
+                      <a:extLst>
+                        <a:ext uri="{28A0092B-C50C-407E-A947-70E740481C1C}">
+                          <a14:useLocalDpi xmlns:a14="http://schemas.microsoft.com/office/drawing/2010/main" val="0"/>
+                        </a:ext>
+                      </a:extLst>
+                    </a:blip>
+                    <a:stretch>
+                      <a:fillRect/>
+                    </a:stretch>
+                  </pic:blipFill>
+                  <pic:spPr>
+                    <a:xfrm>
+                      <a:off x="0" y="0"/>
+                      <a:ext cx="3642360" cy="6479540"/>
+                    </a:xfrm>
+                    <a:prstGeom prst="rect">
+                      <a:avLst/>
+                    </a:prstGeom>
+                  </pic:spPr>
+                </pic:pic>
+              </a:graphicData>
+            </a:graphic>
+            <wp14:sizeRelH relativeFrom="page">
+              <wp14:pctWidth>0</wp14:pctWidth>
+            </wp14:sizeRelH>
+            <wp14:sizeRelV relativeFrom="page">
+              <wp14:pctHeight>0</wp14:pctHeight>
+            </wp14:sizeRelV>
+          </wp:anchor>
+        </w:drawing>
+      </w:r>
+    </w:p>
+    <w:p>
+      <w:pPr>
         <w:rPr>
           <w:sz w:val="10"/>
         </w:rPr>
@@ -8392,8 +8471,6 @@
           <w:cols w:space="720"/>
         </w:sectPr>
       </w:pPr>
-      <w:bookmarkStart w:id="18" w:name="_GoBack"/>
-      <w:bookmarkEnd w:id="18"/>
     </w:p>
     <w:p>
       <w:pPr>
@@ -8598,7 +8675,7 @@
     </w:tbl>
     <w:p/>
     <w:sectPr>
-      <w:headerReference w:type="default" r:id="rId14"/>
+      <w:headerReference w:type="default" r:id="rId15"/>
       <w:pgSz w:w="12240" w:h="15840"/>
       <w:pgMar w:top="1880" w:right="1380" w:bottom="1020" w:left="1660" w:header="914" w:footer="836" w:gutter="0"/>
       <w:cols w:space="720"/>
@@ -8608,7 +8685,7 @@
 </file>
 
 <file path=word/endnotes.xml><?xml version="1.0" encoding="utf-8"?>
-<w:endnotes xmlns:wpc="http://schemas.microsoft.com/office/word/2010/wordprocessingCanvas" xmlns:cx="http://schemas.microsoft.com/office/drawing/2014/chartex" xmlns:mc="http://schemas.openxmlformats.org/markup-compatibility/2006" xmlns:o="urn:schemas-microsoft-com:office:office" xmlns:r="http://schemas.openxmlformats.org/officeDocument/2006/relationships" xmlns:m="http://schemas.openxmlformats.org/officeDocument/2006/math" xmlns:v="urn:schemas-microsoft-com:vml" xmlns:wp14="http://schemas.microsoft.com/office/word/2010/wordprocessingDrawing" xmlns:wp="http://schemas.openxmlformats.org/drawingml/2006/wordprocessingDrawing" xmlns:w10="urn:schemas-microsoft-com:office:word" xmlns:w="http://schemas.openxmlformats.org/wordprocessingml/2006/main" xmlns:w14="http://schemas.microsoft.com/office/word/2010/wordml" xmlns:w15="http://schemas.microsoft.com/office/word/2012/wordml" xmlns:w16se="http://schemas.microsoft.com/office/word/2015/wordml/symex" xmlns:wpg="http://schemas.microsoft.com/office/word/2010/wordprocessingGroup" xmlns:wpi="http://schemas.microsoft.com/office/word/2010/wordprocessingInk" xmlns:wne="http://schemas.microsoft.com/office/word/2006/wordml" xmlns:wps="http://schemas.microsoft.com/office/word/2010/wordprocessingShape" mc:Ignorable="w14 w15 w16se wp14">
+<w:endnotes xmlns:wpc="http://schemas.microsoft.com/office/word/2010/wordprocessingCanvas" xmlns:cx="http://schemas.microsoft.com/office/drawing/2014/chartex" xmlns:cx1="http://schemas.microsoft.com/office/drawing/2015/9/8/chartex" xmlns:mc="http://schemas.openxmlformats.org/markup-compatibility/2006" xmlns:o="urn:schemas-microsoft-com:office:office" xmlns:r="http://schemas.openxmlformats.org/officeDocument/2006/relationships" xmlns:m="http://schemas.openxmlformats.org/officeDocument/2006/math" xmlns:v="urn:schemas-microsoft-com:vml" xmlns:wp14="http://schemas.microsoft.com/office/word/2010/wordprocessingDrawing" xmlns:wp="http://schemas.openxmlformats.org/drawingml/2006/wordprocessingDrawing" xmlns:w10="urn:schemas-microsoft-com:office:word" xmlns:w="http://schemas.openxmlformats.org/wordprocessingml/2006/main" xmlns:w14="http://schemas.microsoft.com/office/word/2010/wordml" xmlns:w15="http://schemas.microsoft.com/office/word/2012/wordml" xmlns:w16se="http://schemas.microsoft.com/office/word/2015/wordml/symex" xmlns:wpg="http://schemas.microsoft.com/office/word/2010/wordprocessingGroup" xmlns:wpi="http://schemas.microsoft.com/office/word/2010/wordprocessingInk" xmlns:wne="http://schemas.microsoft.com/office/word/2006/wordml" xmlns:wps="http://schemas.microsoft.com/office/word/2010/wordprocessingShape" mc:Ignorable="w14 w15 w16se wp14">
   <w:endnote w:type="separator" w:id="-1">
     <w:p>
       <w:r>
@@ -8627,7 +8704,7 @@
 </file>
 
 <file path=word/footer1.xml><?xml version="1.0" encoding="utf-8"?>
-<w:ftr xmlns:wpc="http://schemas.microsoft.com/office/word/2010/wordprocessingCanvas" xmlns:cx="http://schemas.microsoft.com/office/drawing/2014/chartex" xmlns:mc="http://schemas.openxmlformats.org/markup-compatibility/2006" xmlns:o="urn:schemas-microsoft-com:office:office" xmlns:r="http://schemas.openxmlformats.org/officeDocument/2006/relationships" xmlns:m="http://schemas.openxmlformats.org/officeDocument/2006/math" xmlns:v="urn:schemas-microsoft-com:vml" xmlns:wp14="http://schemas.microsoft.com/office/word/2010/wordprocessingDrawing" xmlns:wp="http://schemas.openxmlformats.org/drawingml/2006/wordprocessingDrawing" xmlns:w10="urn:schemas-microsoft-com:office:word" xmlns:w="http://schemas.openxmlformats.org/wordprocessingml/2006/main" xmlns:w14="http://schemas.microsoft.com/office/word/2010/wordml" xmlns:w15="http://schemas.microsoft.com/office/word/2012/wordml" xmlns:w16se="http://schemas.microsoft.com/office/word/2015/wordml/symex" xmlns:wpg="http://schemas.microsoft.com/office/word/2010/wordprocessingGroup" xmlns:wpi="http://schemas.microsoft.com/office/word/2010/wordprocessingInk" xmlns:wne="http://schemas.microsoft.com/office/word/2006/wordml" xmlns:wps="http://schemas.microsoft.com/office/word/2010/wordprocessingShape" mc:Ignorable="w14 w15 w16se wp14">
+<w:ftr xmlns:wpc="http://schemas.microsoft.com/office/word/2010/wordprocessingCanvas" xmlns:cx="http://schemas.microsoft.com/office/drawing/2014/chartex" xmlns:cx1="http://schemas.microsoft.com/office/drawing/2015/9/8/chartex" xmlns:mc="http://schemas.openxmlformats.org/markup-compatibility/2006" xmlns:o="urn:schemas-microsoft-com:office:office" xmlns:r="http://schemas.openxmlformats.org/officeDocument/2006/relationships" xmlns:m="http://schemas.openxmlformats.org/officeDocument/2006/math" xmlns:v="urn:schemas-microsoft-com:vml" xmlns:wp14="http://schemas.microsoft.com/office/word/2010/wordprocessingDrawing" xmlns:wp="http://schemas.openxmlformats.org/drawingml/2006/wordprocessingDrawing" xmlns:w10="urn:schemas-microsoft-com:office:word" xmlns:w="http://schemas.openxmlformats.org/wordprocessingml/2006/main" xmlns:w14="http://schemas.microsoft.com/office/word/2010/wordml" xmlns:w15="http://schemas.microsoft.com/office/word/2012/wordml" xmlns:w16se="http://schemas.microsoft.com/office/word/2015/wordml/symex" xmlns:wpg="http://schemas.microsoft.com/office/word/2010/wordprocessingGroup" xmlns:wpi="http://schemas.microsoft.com/office/word/2010/wordprocessingInk" xmlns:wne="http://schemas.microsoft.com/office/word/2006/wordml" xmlns:wps="http://schemas.microsoft.com/office/word/2010/wordprocessingShape" mc:Ignorable="w14 w15 w16se wp14">
   <w:p>
     <w:pPr>
       <w:pStyle w:val="Corpodetexto"/>
@@ -8853,7 +8930,7 @@
             </wp:anchor>
           </w:drawing>
         </mc:Choice>
-        <mc:Fallback xmlns:mo="http://schemas.microsoft.com/office/mac/office/2008/main" xmlns:mv="urn:schemas-microsoft-com:mac:vml">
+        <mc:Fallback xmlns:mv="urn:schemas-microsoft-com:mac:vml" xmlns:mo="http://schemas.microsoft.com/office/mac/office/2008/main">
           <w:pict>
             <v:group w14:anchorId="08E30FF0" id="Group_x0020_23" o:spid="_x0000_s1026" style="position:absolute;margin-left:90pt;margin-top:736.15pt;width:492.1pt;height:.5pt;z-index:-252368896;mso-position-horizontal-relative:page;mso-position-vertical-relative:page" coordorigin="1800,14724" coordsize="9842,10" o:gfxdata="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">
               <v:line id="Line_x0020_28" o:spid="_x0000_s1027" style="position:absolute;visibility:visible;mso-wrap-style:square" from="1800,14728" to="5737,14728" o:connectortype="straight" o:gfxdata="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" strokeweight="6095emu"/>
@@ -8962,7 +9039,7 @@
             </wp:anchor>
           </w:drawing>
         </mc:Choice>
-        <mc:Fallback xmlns:mo="http://schemas.microsoft.com/office/mac/office/2008/main" xmlns:mv="urn:schemas-microsoft-com:mac:vml">
+        <mc:Fallback xmlns:mv="urn:schemas-microsoft-com:mac:vml" xmlns:mo="http://schemas.microsoft.com/office/mac/office/2008/main">
           <w:pict>
             <v:shapetype w14:anchorId="729B4932" id="_x0000_t202" coordsize="21600,21600" o:spt="202" path="m0,0l0,21600,21600,21600,21600,0xe">
               <v:stroke joinstyle="miter"/>
@@ -9088,7 +9165,7 @@
                               <w:noProof/>
                               <w:sz w:val="16"/>
                             </w:rPr>
-                            <w:t>12</w:t>
+                            <w:t>13</w:t>
                           </w:r>
                           <w:r>
                             <w:fldChar w:fldCharType="end"/>
@@ -9157,7 +9234,7 @@
                         <w:noProof/>
                         <w:sz w:val="16"/>
                       </w:rPr>
-                      <w:t>12</w:t>
+                      <w:t>13</w:t>
                     </w:r>
                     <w:r>
                       <w:fldChar w:fldCharType="end"/>
@@ -9182,7 +9259,7 @@
 </file>
 
 <file path=word/footnotes.xml><?xml version="1.0" encoding="utf-8"?>
-<w:footnotes xmlns:wpc="http://schemas.microsoft.com/office/word/2010/wordprocessingCanvas" xmlns:cx="http://schemas.microsoft.com/office/drawing/2014/chartex" xmlns:mc="http://schemas.openxmlformats.org/markup-compatibility/2006" xmlns:o="urn:schemas-microsoft-com:office:office" xmlns:r="http://schemas.openxmlformats.org/officeDocument/2006/relationships" xmlns:m="http://schemas.openxmlformats.org/officeDocument/2006/math" xmlns:v="urn:schemas-microsoft-com:vml" xmlns:wp14="http://schemas.microsoft.com/office/word/2010/wordprocessingDrawing" xmlns:wp="http://schemas.openxmlformats.org/drawingml/2006/wordprocessingDrawing" xmlns:w10="urn:schemas-microsoft-com:office:word" xmlns:w="http://schemas.openxmlformats.org/wordprocessingml/2006/main" xmlns:w14="http://schemas.microsoft.com/office/word/2010/wordml" xmlns:w15="http://schemas.microsoft.com/office/word/2012/wordml" xmlns:w16se="http://schemas.microsoft.com/office/word/2015/wordml/symex" xmlns:wpg="http://schemas.microsoft.com/office/word/2010/wordprocessingGroup" xmlns:wpi="http://schemas.microsoft.com/office/word/2010/wordprocessingInk" xmlns:wne="http://schemas.microsoft.com/office/word/2006/wordml" xmlns:wps="http://schemas.microsoft.com/office/word/2010/wordprocessingShape" mc:Ignorable="w14 w15 w16se wp14">
+<w:footnotes xmlns:wpc="http://schemas.microsoft.com/office/word/2010/wordprocessingCanvas" xmlns:cx="http://schemas.microsoft.com/office/drawing/2014/chartex" xmlns:cx1="http://schemas.microsoft.com/office/drawing/2015/9/8/chartex" xmlns:mc="http://schemas.openxmlformats.org/markup-compatibility/2006" xmlns:o="urn:schemas-microsoft-com:office:office" xmlns:r="http://schemas.openxmlformats.org/officeDocument/2006/relationships" xmlns:m="http://schemas.openxmlformats.org/officeDocument/2006/math" xmlns:v="urn:schemas-microsoft-com:vml" xmlns:wp14="http://schemas.microsoft.com/office/word/2010/wordprocessingDrawing" xmlns:wp="http://schemas.openxmlformats.org/drawingml/2006/wordprocessingDrawing" xmlns:w10="urn:schemas-microsoft-com:office:word" xmlns:w="http://schemas.openxmlformats.org/wordprocessingml/2006/main" xmlns:w14="http://schemas.microsoft.com/office/word/2010/wordml" xmlns:w15="http://schemas.microsoft.com/office/word/2012/wordml" xmlns:w16se="http://schemas.microsoft.com/office/word/2015/wordml/symex" xmlns:wpg="http://schemas.microsoft.com/office/word/2010/wordprocessingGroup" xmlns:wpi="http://schemas.microsoft.com/office/word/2010/wordprocessingInk" xmlns:wne="http://schemas.microsoft.com/office/word/2006/wordml" xmlns:wps="http://schemas.microsoft.com/office/word/2010/wordprocessingShape" mc:Ignorable="w14 w15 w16se wp14">
   <w:footnote w:type="separator" w:id="-1">
     <w:p>
       <w:r>
@@ -9201,7 +9278,7 @@
 </file>
 
 <file path=word/header1.xml><?xml version="1.0" encoding="utf-8"?>
-<w:hdr xmlns:wpc="http://schemas.microsoft.com/office/word/2010/wordprocessingCanvas" xmlns:cx="http://schemas.microsoft.com/office/drawing/2014/chartex" xmlns:mc="http://schemas.openxmlformats.org/markup-compatibility/2006" xmlns:o="urn:schemas-microsoft-com:office:office" xmlns:r="http://schemas.openxmlformats.org/officeDocument/2006/relationships" xmlns:m="http://schemas.openxmlformats.org/officeDocument/2006/math" xmlns:v="urn:schemas-microsoft-com:vml" xmlns:wp14="http://schemas.microsoft.com/office/word/2010/wordprocessingDrawing" xmlns:wp="http://schemas.openxmlformats.org/drawingml/2006/wordprocessingDrawing" xmlns:w10="urn:schemas-microsoft-com:office:word" xmlns:w="http://schemas.openxmlformats.org/wordprocessingml/2006/main" xmlns:w14="http://schemas.microsoft.com/office/word/2010/wordml" xmlns:w15="http://schemas.microsoft.com/office/word/2012/wordml" xmlns:w16se="http://schemas.microsoft.com/office/word/2015/wordml/symex" xmlns:wpg="http://schemas.microsoft.com/office/word/2010/wordprocessingGroup" xmlns:wpi="http://schemas.microsoft.com/office/word/2010/wordprocessingInk" xmlns:wne="http://schemas.microsoft.com/office/word/2006/wordml" xmlns:wps="http://schemas.microsoft.com/office/word/2010/wordprocessingShape" mc:Ignorable="w14 w15 w16se wp14">
+<w:hdr xmlns:wpc="http://schemas.microsoft.com/office/word/2010/wordprocessingCanvas" xmlns:cx="http://schemas.microsoft.com/office/drawing/2014/chartex" xmlns:cx1="http://schemas.microsoft.com/office/drawing/2015/9/8/chartex" xmlns:mc="http://schemas.openxmlformats.org/markup-compatibility/2006" xmlns:o="urn:schemas-microsoft-com:office:office" xmlns:r="http://schemas.openxmlformats.org/officeDocument/2006/relationships" xmlns:m="http://schemas.openxmlformats.org/officeDocument/2006/math" xmlns:v="urn:schemas-microsoft-com:vml" xmlns:wp14="http://schemas.microsoft.com/office/word/2010/wordprocessingDrawing" xmlns:wp="http://schemas.openxmlformats.org/drawingml/2006/wordprocessingDrawing" xmlns:w10="urn:schemas-microsoft-com:office:word" xmlns:w="http://schemas.openxmlformats.org/wordprocessingml/2006/main" xmlns:w14="http://schemas.microsoft.com/office/word/2010/wordml" xmlns:w15="http://schemas.microsoft.com/office/word/2012/wordml" xmlns:w16se="http://schemas.microsoft.com/office/word/2015/wordml/symex" xmlns:wpg="http://schemas.microsoft.com/office/word/2010/wordprocessingGroup" xmlns:wpi="http://schemas.microsoft.com/office/word/2010/wordprocessingInk" xmlns:wne="http://schemas.microsoft.com/office/word/2006/wordml" xmlns:wps="http://schemas.microsoft.com/office/word/2010/wordprocessingShape" mc:Ignorable="w14 w15 w16se wp14">
   <w:p>
     <w:pPr>
       <w:pStyle w:val="Corpodetexto"/>
@@ -9332,7 +9409,7 @@
             </wp:anchor>
           </w:drawing>
         </mc:Choice>
-        <mc:Fallback xmlns:mo="http://schemas.microsoft.com/office/mac/office/2008/main" xmlns:mv="urn:schemas-microsoft-com:mac:vml">
+        <mc:Fallback xmlns:mv="urn:schemas-microsoft-com:mac:vml" xmlns:mo="http://schemas.microsoft.com/office/mac/office/2008/main">
           <w:pict>
             <v:shapetype w14:anchorId="115A9CC2" id="_x0000_t202" coordsize="21600,21600" o:spt="202" path="m0,0l0,21600,21600,21600,21600,0xe">
               <v:stroke joinstyle="miter"/>
@@ -9545,7 +9622,7 @@
             </wp:anchor>
           </w:drawing>
         </mc:Choice>
-        <mc:Fallback xmlns:mo="http://schemas.microsoft.com/office/mac/office/2008/main" xmlns:mv="urn:schemas-microsoft-com:mac:vml">
+        <mc:Fallback xmlns:mv="urn:schemas-microsoft-com:mac:vml" xmlns:mo="http://schemas.microsoft.com/office/mac/office/2008/main">
           <w:pict>
             <v:group w14:anchorId="7E3E339B" id="Group_x0020_31" o:spid="_x0000_s1026" style="position:absolute;margin-left:90pt;margin-top:45.7pt;width:432.1pt;height:.5pt;z-index:-252372992;mso-position-horizontal-relative:page;mso-position-vertical-relative:page" coordorigin="1800,914" coordsize="8642,10" o:gfxdata="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">
               <v:line id="Line_x0020_34" o:spid="_x0000_s1027" style="position:absolute;visibility:visible;mso-wrap-style:square" from="1800,919" to="6121,919" o:connectortype="straight" o:gfxdata="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" strokeweight=".48pt"/>
@@ -9652,7 +9729,7 @@
             </wp:anchor>
           </w:drawing>
         </mc:Choice>
-        <mc:Fallback xmlns:mo="http://schemas.microsoft.com/office/mac/office/2008/main" xmlns:mv="urn:schemas-microsoft-com:mac:vml">
+        <mc:Fallback xmlns:mv="urn:schemas-microsoft-com:mac:vml" xmlns:mo="http://schemas.microsoft.com/office/mac/office/2008/main">
           <w:pict>
             <v:shape w14:anchorId="153FF713" id="Text_x0020_Box_x0020_30" o:spid="_x0000_s1027" type="#_x0000_t202" style="position:absolute;margin-left:94.4pt;margin-top:45.25pt;width:104.45pt;height:11.8pt;z-index:-252371968;visibility:visible;mso-wrap-style:square;mso-width-percent:0;mso-height-percent:0;mso-wrap-distance-left:9pt;mso-wrap-distance-top:0;mso-wrap-distance-right:9pt;mso-wrap-distance-bottom:0;mso-position-horizontal:absolute;mso-position-horizontal-relative:page;mso-position-vertical:absolute;mso-position-vertical-relative:page;mso-width-percent:0;mso-height-percent:0;mso-width-relative:page;mso-height-relative:page;v-text-anchor:top" o:gfxdata="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" filled="f" stroked="f">
               <v:textbox inset="0,0,0,0">
@@ -9685,7 +9762,7 @@
 </file>
 
 <file path=word/header2.xml><?xml version="1.0" encoding="utf-8"?>
-<w:hdr xmlns:wpc="http://schemas.microsoft.com/office/word/2010/wordprocessingCanvas" xmlns:cx="http://schemas.microsoft.com/office/drawing/2014/chartex" xmlns:mc="http://schemas.openxmlformats.org/markup-compatibility/2006" xmlns:o="urn:schemas-microsoft-com:office:office" xmlns:r="http://schemas.openxmlformats.org/officeDocument/2006/relationships" xmlns:m="http://schemas.openxmlformats.org/officeDocument/2006/math" xmlns:v="urn:schemas-microsoft-com:vml" xmlns:wp14="http://schemas.microsoft.com/office/word/2010/wordprocessingDrawing" xmlns:wp="http://schemas.openxmlformats.org/drawingml/2006/wordprocessingDrawing" xmlns:w10="urn:schemas-microsoft-com:office:word" xmlns:w="http://schemas.openxmlformats.org/wordprocessingml/2006/main" xmlns:w14="http://schemas.microsoft.com/office/word/2010/wordml" xmlns:w15="http://schemas.microsoft.com/office/word/2012/wordml" xmlns:w16se="http://schemas.microsoft.com/office/word/2015/wordml/symex" xmlns:wpg="http://schemas.microsoft.com/office/word/2010/wordprocessingGroup" xmlns:wpi="http://schemas.microsoft.com/office/word/2010/wordprocessingInk" xmlns:wne="http://schemas.microsoft.com/office/word/2006/wordml" xmlns:wps="http://schemas.microsoft.com/office/word/2010/wordprocessingShape" mc:Ignorable="w14 w15 w16se wp14">
+<w:hdr xmlns:wpc="http://schemas.microsoft.com/office/word/2010/wordprocessingCanvas" xmlns:cx="http://schemas.microsoft.com/office/drawing/2014/chartex" xmlns:cx1="http://schemas.microsoft.com/office/drawing/2015/9/8/chartex" xmlns:mc="http://schemas.openxmlformats.org/markup-compatibility/2006" xmlns:o="urn:schemas-microsoft-com:office:office" xmlns:r="http://schemas.openxmlformats.org/officeDocument/2006/relationships" xmlns:m="http://schemas.openxmlformats.org/officeDocument/2006/math" xmlns:v="urn:schemas-microsoft-com:vml" xmlns:wp14="http://schemas.microsoft.com/office/word/2010/wordprocessingDrawing" xmlns:wp="http://schemas.openxmlformats.org/drawingml/2006/wordprocessingDrawing" xmlns:w10="urn:schemas-microsoft-com:office:word" xmlns:w="http://schemas.openxmlformats.org/wordprocessingml/2006/main" xmlns:w14="http://schemas.microsoft.com/office/word/2010/wordml" xmlns:w15="http://schemas.microsoft.com/office/word/2012/wordml" xmlns:w16se="http://schemas.microsoft.com/office/word/2015/wordml/symex" xmlns:wpg="http://schemas.microsoft.com/office/word/2010/wordprocessingGroup" xmlns:wpi="http://schemas.microsoft.com/office/word/2010/wordprocessingInk" xmlns:wne="http://schemas.microsoft.com/office/word/2006/wordml" xmlns:wps="http://schemas.microsoft.com/office/word/2010/wordprocessingShape" mc:Ignorable="w14 w15 w16se wp14">
   <w:p>
     <w:pPr>
       <w:pStyle w:val="Corpodetexto"/>
@@ -9842,7 +9919,7 @@
             </wp:anchor>
           </w:drawing>
         </mc:Choice>
-        <mc:Fallback xmlns:mo="http://schemas.microsoft.com/office/mac/office/2008/main" xmlns:mv="urn:schemas-microsoft-com:mac:vml">
+        <mc:Fallback xmlns:mv="urn:schemas-microsoft-com:mac:vml" xmlns:mo="http://schemas.microsoft.com/office/mac/office/2008/main">
           <w:pict>
             <v:group w14:anchorId="393C8AB8" id="Group_x0020_17" o:spid="_x0000_s1026" style="position:absolute;margin-left:90pt;margin-top:45.7pt;width:432.1pt;height:.5pt;z-index:-252365824;mso-position-horizontal-relative:page;mso-position-vertical-relative:page" coordorigin="1800,914" coordsize="8642,10" o:gfxdata="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">
               <v:line id="Line_x0020_20" o:spid="_x0000_s1027" style="position:absolute;visibility:visible;mso-wrap-style:square" from="1800,919" to="6121,919" o:connectortype="straight" o:gfxdata="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" strokeweight=".48pt"/>
@@ -9949,7 +10026,7 @@
             </wp:anchor>
           </w:drawing>
         </mc:Choice>
-        <mc:Fallback xmlns:mo="http://schemas.microsoft.com/office/mac/office/2008/main" xmlns:mv="urn:schemas-microsoft-com:mac:vml">
+        <mc:Fallback xmlns:mv="urn:schemas-microsoft-com:mac:vml" xmlns:mo="http://schemas.microsoft.com/office/mac/office/2008/main">
           <w:pict>
             <v:shapetype w14:anchorId="153A3FAE" id="_x0000_t202" coordsize="21600,21600" o:spt="202" path="m0,0l0,21600,21600,21600,21600,0xe">
               <v:stroke joinstyle="miter"/>
@@ -10149,7 +10226,7 @@
 </file>
 
 <file path=word/header3.xml><?xml version="1.0" encoding="utf-8"?>
-<w:hdr xmlns:wpc="http://schemas.microsoft.com/office/word/2010/wordprocessingCanvas" xmlns:cx="http://schemas.microsoft.com/office/drawing/2014/chartex" xmlns:mc="http://schemas.openxmlformats.org/markup-compatibility/2006" xmlns:o="urn:schemas-microsoft-com:office:office" xmlns:r="http://schemas.openxmlformats.org/officeDocument/2006/relationships" xmlns:m="http://schemas.openxmlformats.org/officeDocument/2006/math" xmlns:v="urn:schemas-microsoft-com:vml" xmlns:wp14="http://schemas.microsoft.com/office/word/2010/wordprocessingDrawing" xmlns:wp="http://schemas.openxmlformats.org/drawingml/2006/wordprocessingDrawing" xmlns:w10="urn:schemas-microsoft-com:office:word" xmlns:w="http://schemas.openxmlformats.org/wordprocessingml/2006/main" xmlns:w14="http://schemas.microsoft.com/office/word/2010/wordml" xmlns:w15="http://schemas.microsoft.com/office/word/2012/wordml" xmlns:w16se="http://schemas.microsoft.com/office/word/2015/wordml/symex" xmlns:wpg="http://schemas.microsoft.com/office/word/2010/wordprocessingGroup" xmlns:wpi="http://schemas.microsoft.com/office/word/2010/wordprocessingInk" xmlns:wne="http://schemas.microsoft.com/office/word/2006/wordml" xmlns:wps="http://schemas.microsoft.com/office/word/2010/wordprocessingShape" mc:Ignorable="w14 w15 w16se wp14">
+<w:hdr xmlns:wpc="http://schemas.microsoft.com/office/word/2010/wordprocessingCanvas" xmlns:cx="http://schemas.microsoft.com/office/drawing/2014/chartex" xmlns:cx1="http://schemas.microsoft.com/office/drawing/2015/9/8/chartex" xmlns:mc="http://schemas.openxmlformats.org/markup-compatibility/2006" xmlns:o="urn:schemas-microsoft-com:office:office" xmlns:r="http://schemas.openxmlformats.org/officeDocument/2006/relationships" xmlns:m="http://schemas.openxmlformats.org/officeDocument/2006/math" xmlns:v="urn:schemas-microsoft-com:vml" xmlns:wp14="http://schemas.microsoft.com/office/word/2010/wordprocessingDrawing" xmlns:wp="http://schemas.openxmlformats.org/drawingml/2006/wordprocessingDrawing" xmlns:w10="urn:schemas-microsoft-com:office:word" xmlns:w="http://schemas.openxmlformats.org/wordprocessingml/2006/main" xmlns:w14="http://schemas.microsoft.com/office/word/2010/wordml" xmlns:w15="http://schemas.microsoft.com/office/word/2012/wordml" xmlns:w16se="http://schemas.microsoft.com/office/word/2015/wordml/symex" xmlns:wpg="http://schemas.microsoft.com/office/word/2010/wordprocessingGroup" xmlns:wpi="http://schemas.microsoft.com/office/word/2010/wordprocessingInk" xmlns:wne="http://schemas.microsoft.com/office/word/2006/wordml" xmlns:wps="http://schemas.microsoft.com/office/word/2010/wordprocessingShape" mc:Ignorable="w14 w15 w16se wp14">
   <w:p>
     <w:pPr>
       <w:pStyle w:val="Corpodetexto"/>
@@ -10306,7 +10383,7 @@
             </wp:anchor>
           </w:drawing>
         </mc:Choice>
-        <mc:Fallback xmlns:mo="http://schemas.microsoft.com/office/mac/office/2008/main" xmlns:mv="urn:schemas-microsoft-com:mac:vml">
+        <mc:Fallback xmlns:mv="urn:schemas-microsoft-com:mac:vml" xmlns:mo="http://schemas.microsoft.com/office/mac/office/2008/main">
           <w:pict>
             <v:group w14:anchorId="42D8B6BB" id="Group_x0020_11" o:spid="_x0000_s1026" style="position:absolute;margin-left:90pt;margin-top:45.7pt;width:432.1pt;height:.5pt;z-index:-252362752;mso-position-horizontal-relative:page;mso-position-vertical-relative:page" coordorigin="1800,914" coordsize="8642,10" o:gfxdata="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">
               <v:line id="Line_x0020_14" o:spid="_x0000_s1027" style="position:absolute;visibility:visible;mso-wrap-style:square" from="1800,919" to="6121,919" o:connectortype="straight" o:gfxdata="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" strokeweight=".48pt"/>
@@ -10413,7 +10490,7 @@
             </wp:anchor>
           </w:drawing>
         </mc:Choice>
-        <mc:Fallback xmlns:mo="http://schemas.microsoft.com/office/mac/office/2008/main" xmlns:mv="urn:schemas-microsoft-com:mac:vml">
+        <mc:Fallback xmlns:mv="urn:schemas-microsoft-com:mac:vml" xmlns:mo="http://schemas.microsoft.com/office/mac/office/2008/main">
           <w:pict>
             <v:shapetype w14:anchorId="6AE3C3A9" id="_x0000_t202" coordsize="21600,21600" o:spt="202" path="m0,0l0,21600,21600,21600,21600,0xe">
               <v:stroke joinstyle="miter"/>
@@ -10540,7 +10617,7 @@
             </wp:anchor>
           </w:drawing>
         </mc:Choice>
-        <mc:Fallback xmlns:mo="http://schemas.microsoft.com/office/mac/office/2008/main" xmlns:mv="urn:schemas-microsoft-com:mac:vml">
+        <mc:Fallback xmlns:mv="urn:schemas-microsoft-com:mac:vml" xmlns:mo="http://schemas.microsoft.com/office/mac/office/2008/main">
           <w:pict>
             <v:shape w14:anchorId="3ED60A74" id="Text_x0020_Box_x0020_9" o:spid="_x0000_s1033" type="#_x0000_t202" style="position:absolute;margin-left:467.7pt;margin-top:45.25pt;width:50.1pt;height:11.8pt;z-index:-252360704;visibility:visible;mso-wrap-style:square;mso-width-percent:0;mso-height-percent:0;mso-wrap-distance-left:9pt;mso-wrap-distance-top:0;mso-wrap-distance-right:9pt;mso-wrap-distance-bottom:0;mso-position-horizontal:absolute;mso-position-horizontal-relative:page;mso-position-vertical:absolute;mso-position-vertical-relative:page;mso-width-percent:0;mso-height-percent:0;mso-width-relative:page;mso-height-relative:page;v-text-anchor:top" o:gfxdata="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" filled="f" stroked="f">
               <v:textbox inset="0,0,0,0">
@@ -10573,7 +10650,7 @@
 </file>
 
 <file path=word/header4.xml><?xml version="1.0" encoding="utf-8"?>
-<w:hdr xmlns:wpc="http://schemas.microsoft.com/office/word/2010/wordprocessingCanvas" xmlns:cx="http://schemas.microsoft.com/office/drawing/2014/chartex" xmlns:mc="http://schemas.openxmlformats.org/markup-compatibility/2006" xmlns:o="urn:schemas-microsoft-com:office:office" xmlns:r="http://schemas.openxmlformats.org/officeDocument/2006/relationships" xmlns:m="http://schemas.openxmlformats.org/officeDocument/2006/math" xmlns:v="urn:schemas-microsoft-com:vml" xmlns:wp14="http://schemas.microsoft.com/office/word/2010/wordprocessingDrawing" xmlns:wp="http://schemas.openxmlformats.org/drawingml/2006/wordprocessingDrawing" xmlns:w10="urn:schemas-microsoft-com:office:word" xmlns:w="http://schemas.openxmlformats.org/wordprocessingml/2006/main" xmlns:w14="http://schemas.microsoft.com/office/word/2010/wordml" xmlns:w15="http://schemas.microsoft.com/office/word/2012/wordml" xmlns:w16se="http://schemas.microsoft.com/office/word/2015/wordml/symex" xmlns:wpg="http://schemas.microsoft.com/office/word/2010/wordprocessingGroup" xmlns:wpi="http://schemas.microsoft.com/office/word/2010/wordprocessingInk" xmlns:wne="http://schemas.microsoft.com/office/word/2006/wordml" xmlns:wps="http://schemas.microsoft.com/office/word/2010/wordprocessingShape" mc:Ignorable="w14 w15 w16se wp14">
+<w:hdr xmlns:wpc="http://schemas.microsoft.com/office/word/2010/wordprocessingCanvas" xmlns:cx="http://schemas.microsoft.com/office/drawing/2014/chartex" xmlns:cx1="http://schemas.microsoft.com/office/drawing/2015/9/8/chartex" xmlns:mc="http://schemas.openxmlformats.org/markup-compatibility/2006" xmlns:o="urn:schemas-microsoft-com:office:office" xmlns:r="http://schemas.openxmlformats.org/officeDocument/2006/relationships" xmlns:m="http://schemas.openxmlformats.org/officeDocument/2006/math" xmlns:v="urn:schemas-microsoft-com:vml" xmlns:wp14="http://schemas.microsoft.com/office/word/2010/wordprocessingDrawing" xmlns:wp="http://schemas.openxmlformats.org/drawingml/2006/wordprocessingDrawing" xmlns:w10="urn:schemas-microsoft-com:office:word" xmlns:w="http://schemas.openxmlformats.org/wordprocessingml/2006/main" xmlns:w14="http://schemas.microsoft.com/office/word/2010/wordml" xmlns:w15="http://schemas.microsoft.com/office/word/2012/wordml" xmlns:w16se="http://schemas.microsoft.com/office/word/2015/wordml/symex" xmlns:wpg="http://schemas.microsoft.com/office/word/2010/wordprocessingGroup" xmlns:wpi="http://schemas.microsoft.com/office/word/2010/wordprocessingInk" xmlns:wne="http://schemas.microsoft.com/office/word/2006/wordml" xmlns:wps="http://schemas.microsoft.com/office/word/2010/wordprocessingShape" mc:Ignorable="w14 w15 w16se wp14">
   <w:p>
     <w:pPr>
       <w:pStyle w:val="Corpodetexto"/>
@@ -10730,7 +10807,7 @@
             </wp:anchor>
           </w:drawing>
         </mc:Choice>
-        <mc:Fallback xmlns:mo="http://schemas.microsoft.com/office/mac/office/2008/main" xmlns:mv="urn:schemas-microsoft-com:mac:vml">
+        <mc:Fallback xmlns:mv="urn:schemas-microsoft-com:mac:vml" xmlns:mo="http://schemas.microsoft.com/office/mac/office/2008/main">
           <w:pict>
             <v:group w14:anchorId="7D7BB678" id="Group_x0020_5" o:spid="_x0000_s1026" style="position:absolute;margin-left:90pt;margin-top:45.7pt;width:432.1pt;height:.5pt;z-index:-252359680;mso-position-horizontal-relative:page;mso-position-vertical-relative:page" coordorigin="1800,914" coordsize="8642,10" o:gfxdata="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">
               <v:line id="Line_x0020_8" o:spid="_x0000_s1027" style="position:absolute;visibility:visible;mso-wrap-style:square" from="1800,919" to="6121,919" o:connectortype="straight" o:gfxdata="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" strokeweight=".48pt"/>
@@ -10810,7 +10887,7 @@
             </wp:anchor>
           </w:drawing>
         </mc:Choice>
-        <mc:Fallback xmlns:mo="http://schemas.microsoft.com/office/mac/office/2008/main" xmlns:mv="urn:schemas-microsoft-com:mac:vml">
+        <mc:Fallback xmlns:mv="urn:schemas-microsoft-com:mac:vml" xmlns:mo="http://schemas.microsoft.com/office/mac/office/2008/main">
           <w:pict>
             <v:line w14:anchorId="3182681E" id="Line_x0020_4" o:spid="_x0000_s1026" style="position:absolute;z-index:-252358656;visibility:visible;mso-wrap-style:square;mso-width-percent:0;mso-height-percent:0;mso-wrap-distance-left:9pt;mso-wrap-distance-top:0;mso-wrap-distance-right:9pt;mso-wrap-distance-bottom:0;mso-position-horizontal:absolute;mso-position-horizontal-relative:page;mso-position-vertical:absolute;mso-position-vertical-relative:page;mso-width-percent:0;mso-height-percent:0;mso-width-relative:page;mso-height-relative:page" from="88.55pt,93.6pt" to="523.5pt,93.6pt" o:gfxdata="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" strokecolor="#1f487c" strokeweight="2.16pt">
               <w10:wrap anchorx="page" anchory="page"/>
@@ -10914,7 +10991,7 @@
             </wp:anchor>
           </w:drawing>
         </mc:Choice>
-        <mc:Fallback xmlns:mo="http://schemas.microsoft.com/office/mac/office/2008/main" xmlns:mv="urn:schemas-microsoft-com:mac:vml">
+        <mc:Fallback xmlns:mv="urn:schemas-microsoft-com:mac:vml" xmlns:mo="http://schemas.microsoft.com/office/mac/office/2008/main">
           <w:pict>
             <v:shapetype w14:anchorId="7F690561" id="_x0000_t202" coordsize="21600,21600" o:spt="202" path="m0,0l0,21600,21600,21600,21600,0xe">
               <v:stroke joinstyle="miter"/>
@@ -11047,7 +11124,7 @@
             </wp:anchor>
           </w:drawing>
         </mc:Choice>
-        <mc:Fallback xmlns:mo="http://schemas.microsoft.com/office/mac/office/2008/main" xmlns:mv="urn:schemas-microsoft-com:mac:vml">
+        <mc:Fallback xmlns:mv="urn:schemas-microsoft-com:mac:vml" xmlns:mo="http://schemas.microsoft.com/office/mac/office/2008/main">
           <w:pict>
             <v:shape w14:anchorId="7B005BB6" id="Text_x0020_Box_x0020_2" o:spid="_x0000_s1035" type="#_x0000_t202" style="position:absolute;margin-left:467.7pt;margin-top:45.25pt;width:50.1pt;height:11.8pt;z-index:-252356608;visibility:visible;mso-wrap-style:square;mso-width-percent:0;mso-height-percent:0;mso-wrap-distance-left:9pt;mso-wrap-distance-top:0;mso-wrap-distance-right:9pt;mso-wrap-distance-bottom:0;mso-position-horizontal:absolute;mso-position-horizontal-relative:page;mso-position-vertical:absolute;mso-position-vertical-relative:page;mso-width-percent:0;mso-height-percent:0;mso-width-relative:page;mso-height-relative:page;v-text-anchor:top" o:gfxdata="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" filled="f" stroked="f">
               <v:textbox inset="0,0,0,0">
@@ -11196,7 +11273,7 @@
             </wp:anchor>
           </w:drawing>
         </mc:Choice>
-        <mc:Fallback xmlns:mo="http://schemas.microsoft.com/office/mac/office/2008/main" xmlns:mv="urn:schemas-microsoft-com:mac:vml">
+        <mc:Fallback xmlns:mv="urn:schemas-microsoft-com:mac:vml" xmlns:mo="http://schemas.microsoft.com/office/mac/office/2008/main">
           <w:pict>
             <v:shape w14:anchorId="57CB5086" id="Text_x0020_Box_x0020_1" o:spid="_x0000_s1036" type="#_x0000_t202" style="position:absolute;margin-left:89pt;margin-top:71.15pt;width:118.2pt;height:21.4pt;z-index:-252355584;visibility:visible;mso-wrap-style:square;mso-width-percent:0;mso-height-percent:0;mso-wrap-distance-left:9pt;mso-wrap-distance-top:0;mso-wrap-distance-right:9pt;mso-wrap-distance-bottom:0;mso-position-horizontal:absolute;mso-position-horizontal-relative:page;mso-position-vertical:absolute;mso-position-vertical-relative:page;mso-width-percent:0;mso-height-percent:0;mso-width-relative:page;mso-height-relative:page;v-text-anchor:top" o:gfxdata="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" filled="f" stroked="f">
               <v:textbox inset="0,0,0,0">
@@ -11249,7 +11326,7 @@
 </file>
 
 <file path=word/numbering.xml><?xml version="1.0" encoding="utf-8"?>
-<w:numbering xmlns:wpc="http://schemas.microsoft.com/office/word/2010/wordprocessingCanvas" xmlns:cx="http://schemas.microsoft.com/office/drawing/2014/chartex" xmlns:mc="http://schemas.openxmlformats.org/markup-compatibility/2006" xmlns:o="urn:schemas-microsoft-com:office:office" xmlns:r="http://schemas.openxmlformats.org/officeDocument/2006/relationships" xmlns:m="http://schemas.openxmlformats.org/officeDocument/2006/math" xmlns:v="urn:schemas-microsoft-com:vml" xmlns:wp14="http://schemas.microsoft.com/office/word/2010/wordprocessingDrawing" xmlns:wp="http://schemas.openxmlformats.org/drawingml/2006/wordprocessingDrawing" xmlns:w10="urn:schemas-microsoft-com:office:word" xmlns:w="http://schemas.openxmlformats.org/wordprocessingml/2006/main" xmlns:w14="http://schemas.microsoft.com/office/word/2010/wordml" xmlns:w15="http://schemas.microsoft.com/office/word/2012/wordml" xmlns:w16se="http://schemas.microsoft.com/office/word/2015/wordml/symex" xmlns:wpg="http://schemas.microsoft.com/office/word/2010/wordprocessingGroup" xmlns:wpi="http://schemas.microsoft.com/office/word/2010/wordprocessingInk" xmlns:wne="http://schemas.microsoft.com/office/word/2006/wordml" xmlns:wps="http://schemas.microsoft.com/office/word/2010/wordprocessingShape" mc:Ignorable="w14 w15 w16se wp14">
+<w:numbering xmlns:wpc="http://schemas.microsoft.com/office/word/2010/wordprocessingCanvas" xmlns:cx="http://schemas.microsoft.com/office/drawing/2014/chartex" xmlns:cx1="http://schemas.microsoft.com/office/drawing/2015/9/8/chartex" xmlns:mc="http://schemas.openxmlformats.org/markup-compatibility/2006" xmlns:o="urn:schemas-microsoft-com:office:office" xmlns:r="http://schemas.openxmlformats.org/officeDocument/2006/relationships" xmlns:m="http://schemas.openxmlformats.org/officeDocument/2006/math" xmlns:v="urn:schemas-microsoft-com:vml" xmlns:wp14="http://schemas.microsoft.com/office/word/2010/wordprocessingDrawing" xmlns:wp="http://schemas.openxmlformats.org/drawingml/2006/wordprocessingDrawing" xmlns:w10="urn:schemas-microsoft-com:office:word" xmlns:w="http://schemas.openxmlformats.org/wordprocessingml/2006/main" xmlns:w14="http://schemas.microsoft.com/office/word/2010/wordml" xmlns:w15="http://schemas.microsoft.com/office/word/2012/wordml" xmlns:w16se="http://schemas.microsoft.com/office/word/2015/wordml/symex" xmlns:wpg="http://schemas.microsoft.com/office/word/2010/wordprocessingGroup" xmlns:wpi="http://schemas.microsoft.com/office/word/2010/wordprocessingInk" xmlns:wne="http://schemas.microsoft.com/office/word/2006/wordml" xmlns:wps="http://schemas.microsoft.com/office/word/2010/wordprocessingShape" mc:Ignorable="w14 w15 w16se wp14">
   <w:abstractNum w:abstractNumId="0" w15:restartNumberingAfterBreak="0">
     <w:nsid w:val="597653F3"/>
     <w:multiLevelType w:val="multilevel"/>

</xml_diff>

<commit_message>
Edita formatacao da documentacao de requisitos
</commit_message>
<xml_diff>
--- a/documentacao/Requisitos.docx
+++ b/documentacao/Requisitos.docx
@@ -1,6 +1,6 @@
 
 <file path=word/document.xml><?xml version="1.0" encoding="utf-8"?>
-<w:document xmlns:wpc="http://schemas.microsoft.com/office/word/2010/wordprocessingCanvas" xmlns:cx="http://schemas.microsoft.com/office/drawing/2014/chartex" xmlns:cx1="http://schemas.microsoft.com/office/drawing/2015/9/8/chartex" xmlns:mc="http://schemas.openxmlformats.org/markup-compatibility/2006" xmlns:o="urn:schemas-microsoft-com:office:office" xmlns:r="http://schemas.openxmlformats.org/officeDocument/2006/relationships" xmlns:m="http://schemas.openxmlformats.org/officeDocument/2006/math" xmlns:v="urn:schemas-microsoft-com:vml" xmlns:wp14="http://schemas.microsoft.com/office/word/2010/wordprocessingDrawing" xmlns:wp="http://schemas.openxmlformats.org/drawingml/2006/wordprocessingDrawing" xmlns:w10="urn:schemas-microsoft-com:office:word" xmlns:w="http://schemas.openxmlformats.org/wordprocessingml/2006/main" xmlns:w14="http://schemas.microsoft.com/office/word/2010/wordml" xmlns:w15="http://schemas.microsoft.com/office/word/2012/wordml" xmlns:w16se="http://schemas.microsoft.com/office/word/2015/wordml/symex" xmlns:wpg="http://schemas.microsoft.com/office/word/2010/wordprocessingGroup" xmlns:wpi="http://schemas.microsoft.com/office/word/2010/wordprocessingInk" xmlns:wne="http://schemas.microsoft.com/office/word/2006/wordml" xmlns:wps="http://schemas.microsoft.com/office/word/2010/wordprocessingShape" mc:Ignorable="w14 w15 w16se wp14">
+<w:document xmlns:wpc="http://schemas.microsoft.com/office/word/2010/wordprocessingCanvas" xmlns:cx="http://schemas.microsoft.com/office/drawing/2014/chartex" xmlns:mc="http://schemas.openxmlformats.org/markup-compatibility/2006" xmlns:o="urn:schemas-microsoft-com:office:office" xmlns:r="http://schemas.openxmlformats.org/officeDocument/2006/relationships" xmlns:m="http://schemas.openxmlformats.org/officeDocument/2006/math" xmlns:v="urn:schemas-microsoft-com:vml" xmlns:wp14="http://schemas.microsoft.com/office/word/2010/wordprocessingDrawing" xmlns:wp="http://schemas.openxmlformats.org/drawingml/2006/wordprocessingDrawing" xmlns:w10="urn:schemas-microsoft-com:office:word" xmlns:w="http://schemas.openxmlformats.org/wordprocessingml/2006/main" xmlns:w14="http://schemas.microsoft.com/office/word/2010/wordml" xmlns:w15="http://schemas.microsoft.com/office/word/2012/wordml" xmlns:w16se="http://schemas.microsoft.com/office/word/2015/wordml/symex" xmlns:wpg="http://schemas.microsoft.com/office/word/2010/wordprocessingGroup" xmlns:wpi="http://schemas.microsoft.com/office/word/2010/wordprocessingInk" xmlns:wne="http://schemas.microsoft.com/office/word/2006/wordml" xmlns:wps="http://schemas.microsoft.com/office/word/2010/wordprocessingShape" mc:Ignorable="w14 w15 w16se wp14">
   <w:body>
     <w:p>
       <w:pPr>
@@ -2174,7 +2174,7 @@
               </wp:inline>
             </w:drawing>
           </mc:Choice>
-          <mc:Fallback xmlns:mv="urn:schemas-microsoft-com:mac:vml" xmlns:mo="http://schemas.microsoft.com/office/mac/office/2008/main">
+          <mc:Fallback xmlns:mo="http://schemas.microsoft.com/office/mac/office/2008/main" xmlns:mv="urn:schemas-microsoft-com:mac:vml" xmlns:cx1="http://schemas.microsoft.com/office/drawing/2015/9/8/chartex">
             <w:pict>
               <v:group w14:anchorId="039C3E64" id="Group_x0020_10" o:spid="_x0000_s1026" style="width:434.95pt;height:2.2pt;mso-position-horizontal-relative:char;mso-position-vertical-relative:line" coordsize="8699,44" o:gfxdata="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">
                 <v:line id="Line_x0020_11" o:spid="_x0000_s1027" style="position:absolute;visibility:visible;mso-wrap-style:square" from="0,22" to="8699,22" o:connectortype="straight" o:gfxdata="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" strokecolor="#1f487c" strokeweight="2.16pt"/>
@@ -2466,7 +2466,7 @@
               </wp:inline>
             </w:drawing>
           </mc:Choice>
-          <mc:Fallback xmlns:mv="urn:schemas-microsoft-com:mac:vml" xmlns:mo="http://schemas.microsoft.com/office/mac/office/2008/main">
+          <mc:Fallback xmlns:mo="http://schemas.microsoft.com/office/mac/office/2008/main" xmlns:mv="urn:schemas-microsoft-com:mac:vml" xmlns:cx1="http://schemas.microsoft.com/office/drawing/2015/9/8/chartex">
             <w:pict>
               <v:group w14:anchorId="1E75BFC5" id="Group_x0020_8" o:spid="_x0000_s1026" style="width:434.95pt;height:2.2pt;mso-position-horizontal-relative:char;mso-position-vertical-relative:line" coordsize="8699,44" o:gfxdata="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">
                 <v:line id="Line_x0020_9" o:spid="_x0000_s1027" style="position:absolute;visibility:visible;mso-wrap-style:square" from="0,22" to="8699,22" o:connectortype="straight" o:gfxdata="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" strokecolor="#1f487c" strokeweight="2.16pt"/>
@@ -3542,7 +3542,7 @@
               </wp:inline>
             </w:drawing>
           </mc:Choice>
-          <mc:Fallback xmlns:mv="urn:schemas-microsoft-com:mac:vml" xmlns:mo="http://schemas.microsoft.com/office/mac/office/2008/main">
+          <mc:Fallback xmlns:mo="http://schemas.microsoft.com/office/mac/office/2008/main" xmlns:mv="urn:schemas-microsoft-com:mac:vml" xmlns:cx1="http://schemas.microsoft.com/office/drawing/2015/9/8/chartex">
             <w:pict>
               <v:group w14:anchorId="1451D065" id="Group_x0020_6" o:spid="_x0000_s1026" style="width:434.95pt;height:2.2pt;mso-position-horizontal-relative:char;mso-position-vertical-relative:line" coordsize="8699,44" o:gfxdata="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">
                 <v:line id="Line_x0020_7" o:spid="_x0000_s1027" style="position:absolute;visibility:visible;mso-wrap-style:square" from="0,22" to="8699,22" o:connectortype="straight" o:gfxdata="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" strokecolor="#1f487c" strokeweight="2.16pt"/>
@@ -4952,6 +4952,8 @@
           <w:sz w:val="18"/>
         </w:rPr>
       </w:pPr>
+      <w:bookmarkStart w:id="11" w:name="_GoBack"/>
+      <w:bookmarkEnd w:id="11"/>
     </w:p>
     <w:p>
       <w:pPr>
@@ -4971,8 +4973,8 @@
           <w:sz w:val="32"/>
         </w:rPr>
       </w:pPr>
-      <w:bookmarkStart w:id="11" w:name="_bookmark11"/>
-      <w:bookmarkEnd w:id="11"/>
+      <w:bookmarkStart w:id="12" w:name="_bookmark11"/>
+      <w:bookmarkEnd w:id="12"/>
       <w:r>
         <w:rPr>
           <w:rFonts w:ascii="Verdana" w:hAnsi="Verdana"/>
@@ -5080,7 +5082,7 @@
               </wp:inline>
             </w:drawing>
           </mc:Choice>
-          <mc:Fallback xmlns:mv="urn:schemas-microsoft-com:mac:vml" xmlns:mo="http://schemas.microsoft.com/office/mac/office/2008/main">
+          <mc:Fallback xmlns:mo="http://schemas.microsoft.com/office/mac/office/2008/main" xmlns:mv="urn:schemas-microsoft-com:mac:vml" xmlns:cx1="http://schemas.microsoft.com/office/drawing/2015/9/8/chartex">
             <w:pict>
               <v:group w14:anchorId="0DCA5986" id="Group_x0020_4" o:spid="_x0000_s1026" style="width:434.95pt;height:2.2pt;mso-position-horizontal-relative:char;mso-position-vertical-relative:line" coordsize="8699,44" o:gfxdata="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">
                 <v:line id="Line_x0020_5" o:spid="_x0000_s1027" style="position:absolute;visibility:visible;mso-wrap-style:square" from="0,22" to="8699,22" o:connectortype="straight" o:gfxdata="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" strokecolor="#1f487c" strokeweight="2.16pt"/>
@@ -5322,8 +5324,8 @@
           <w:sz w:val="24"/>
         </w:rPr>
       </w:pPr>
-      <w:bookmarkStart w:id="12" w:name="_bookmark12"/>
-      <w:bookmarkEnd w:id="12"/>
+      <w:bookmarkStart w:id="13" w:name="_bookmark12"/>
+      <w:bookmarkEnd w:id="13"/>
       <w:r>
         <w:rPr>
           <w:b/>
@@ -5542,8 +5544,8 @@
           <w:sz w:val="24"/>
         </w:rPr>
       </w:pPr>
-      <w:bookmarkStart w:id="13" w:name="_bookmark13"/>
-      <w:bookmarkEnd w:id="13"/>
+      <w:bookmarkStart w:id="14" w:name="_bookmark13"/>
+      <w:bookmarkEnd w:id="14"/>
       <w:r>
         <w:rPr>
           <w:b/>
@@ -6039,8 +6041,8 @@
           <w:sz w:val="24"/>
         </w:rPr>
       </w:pPr>
-      <w:bookmarkStart w:id="14" w:name="_bookmark14"/>
-      <w:bookmarkEnd w:id="14"/>
+      <w:bookmarkStart w:id="15" w:name="_bookmark14"/>
+      <w:bookmarkEnd w:id="15"/>
       <w:r>
         <w:rPr>
           <w:b/>
@@ -7194,8 +7196,8 @@
           <w:sz w:val="24"/>
         </w:rPr>
       </w:pPr>
-      <w:bookmarkStart w:id="15" w:name="_bookmark15"/>
-      <w:bookmarkEnd w:id="15"/>
+      <w:bookmarkStart w:id="16" w:name="_bookmark15"/>
+      <w:bookmarkEnd w:id="16"/>
       <w:r>
         <w:rPr>
           <w:b/>
@@ -7236,7 +7238,6 @@
           <w:sz w:val="24"/>
         </w:rPr>
       </w:pPr>
-      <w:bookmarkStart w:id="16" w:name="_GoBack"/>
       <w:r>
         <w:rPr>
           <w:rFonts w:ascii="Times New Roman"/>
@@ -7299,7 +7300,6 @@
           </wp:anchor>
         </w:drawing>
       </w:r>
-      <w:bookmarkEnd w:id="16"/>
     </w:p>
     <w:p>
       <w:pPr>
@@ -7590,7 +7590,7 @@
               </wp:inline>
             </w:drawing>
           </mc:Choice>
-          <mc:Fallback xmlns:mv="urn:schemas-microsoft-com:mac:vml" xmlns:mo="http://schemas.microsoft.com/office/mac/office/2008/main">
+          <mc:Fallback xmlns:mo="http://schemas.microsoft.com/office/mac/office/2008/main" xmlns:mv="urn:schemas-microsoft-com:mac:vml" xmlns:cx1="http://schemas.microsoft.com/office/drawing/2015/9/8/chartex">
             <w:pict>
               <v:group w14:anchorId="1E8281ED" id="Group_x0020_2" o:spid="_x0000_s1026" style="width:434.95pt;height:2.2pt;mso-position-horizontal-relative:char;mso-position-vertical-relative:line" coordsize="8699,44" o:gfxdata="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">
                 <v:line id="Line_x0020_3" o:spid="_x0000_s1027" style="position:absolute;visibility:visible;mso-wrap-style:square" from="0,22" to="8699,22" o:connectortype="straight" o:gfxdata="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" strokecolor="#1f487c" strokeweight="2.16pt"/>
@@ -8685,7 +8685,7 @@
 </file>
 
 <file path=word/endnotes.xml><?xml version="1.0" encoding="utf-8"?>
-<w:endnotes xmlns:wpc="http://schemas.microsoft.com/office/word/2010/wordprocessingCanvas" xmlns:cx="http://schemas.microsoft.com/office/drawing/2014/chartex" xmlns:cx1="http://schemas.microsoft.com/office/drawing/2015/9/8/chartex" xmlns:mc="http://schemas.openxmlformats.org/markup-compatibility/2006" xmlns:o="urn:schemas-microsoft-com:office:office" xmlns:r="http://schemas.openxmlformats.org/officeDocument/2006/relationships" xmlns:m="http://schemas.openxmlformats.org/officeDocument/2006/math" xmlns:v="urn:schemas-microsoft-com:vml" xmlns:wp14="http://schemas.microsoft.com/office/word/2010/wordprocessingDrawing" xmlns:wp="http://schemas.openxmlformats.org/drawingml/2006/wordprocessingDrawing" xmlns:w10="urn:schemas-microsoft-com:office:word" xmlns:w="http://schemas.openxmlformats.org/wordprocessingml/2006/main" xmlns:w14="http://schemas.microsoft.com/office/word/2010/wordml" xmlns:w15="http://schemas.microsoft.com/office/word/2012/wordml" xmlns:w16se="http://schemas.microsoft.com/office/word/2015/wordml/symex" xmlns:wpg="http://schemas.microsoft.com/office/word/2010/wordprocessingGroup" xmlns:wpi="http://schemas.microsoft.com/office/word/2010/wordprocessingInk" xmlns:wne="http://schemas.microsoft.com/office/word/2006/wordml" xmlns:wps="http://schemas.microsoft.com/office/word/2010/wordprocessingShape" mc:Ignorable="w14 w15 w16se wp14">
+<w:endnotes xmlns:wpc="http://schemas.microsoft.com/office/word/2010/wordprocessingCanvas" xmlns:cx="http://schemas.microsoft.com/office/drawing/2014/chartex" xmlns:mc="http://schemas.openxmlformats.org/markup-compatibility/2006" xmlns:o="urn:schemas-microsoft-com:office:office" xmlns:r="http://schemas.openxmlformats.org/officeDocument/2006/relationships" xmlns:m="http://schemas.openxmlformats.org/officeDocument/2006/math" xmlns:v="urn:schemas-microsoft-com:vml" xmlns:wp14="http://schemas.microsoft.com/office/word/2010/wordprocessingDrawing" xmlns:wp="http://schemas.openxmlformats.org/drawingml/2006/wordprocessingDrawing" xmlns:w10="urn:schemas-microsoft-com:office:word" xmlns:w="http://schemas.openxmlformats.org/wordprocessingml/2006/main" xmlns:w14="http://schemas.microsoft.com/office/word/2010/wordml" xmlns:w15="http://schemas.microsoft.com/office/word/2012/wordml" xmlns:w16se="http://schemas.microsoft.com/office/word/2015/wordml/symex" xmlns:wpg="http://schemas.microsoft.com/office/word/2010/wordprocessingGroup" xmlns:wpi="http://schemas.microsoft.com/office/word/2010/wordprocessingInk" xmlns:wne="http://schemas.microsoft.com/office/word/2006/wordml" xmlns:wps="http://schemas.microsoft.com/office/word/2010/wordprocessingShape" mc:Ignorable="w14 w15 w16se wp14">
   <w:endnote w:type="separator" w:id="-1">
     <w:p>
       <w:r>
@@ -8704,7 +8704,7 @@
 </file>
 
 <file path=word/footer1.xml><?xml version="1.0" encoding="utf-8"?>
-<w:ftr xmlns:wpc="http://schemas.microsoft.com/office/word/2010/wordprocessingCanvas" xmlns:cx="http://schemas.microsoft.com/office/drawing/2014/chartex" xmlns:cx1="http://schemas.microsoft.com/office/drawing/2015/9/8/chartex" xmlns:mc="http://schemas.openxmlformats.org/markup-compatibility/2006" xmlns:o="urn:schemas-microsoft-com:office:office" xmlns:r="http://schemas.openxmlformats.org/officeDocument/2006/relationships" xmlns:m="http://schemas.openxmlformats.org/officeDocument/2006/math" xmlns:v="urn:schemas-microsoft-com:vml" xmlns:wp14="http://schemas.microsoft.com/office/word/2010/wordprocessingDrawing" xmlns:wp="http://schemas.openxmlformats.org/drawingml/2006/wordprocessingDrawing" xmlns:w10="urn:schemas-microsoft-com:office:word" xmlns:w="http://schemas.openxmlformats.org/wordprocessingml/2006/main" xmlns:w14="http://schemas.microsoft.com/office/word/2010/wordml" xmlns:w15="http://schemas.microsoft.com/office/word/2012/wordml" xmlns:w16se="http://schemas.microsoft.com/office/word/2015/wordml/symex" xmlns:wpg="http://schemas.microsoft.com/office/word/2010/wordprocessingGroup" xmlns:wpi="http://schemas.microsoft.com/office/word/2010/wordprocessingInk" xmlns:wne="http://schemas.microsoft.com/office/word/2006/wordml" xmlns:wps="http://schemas.microsoft.com/office/word/2010/wordprocessingShape" mc:Ignorable="w14 w15 w16se wp14">
+<w:ftr xmlns:wpc="http://schemas.microsoft.com/office/word/2010/wordprocessingCanvas" xmlns:cx="http://schemas.microsoft.com/office/drawing/2014/chartex" xmlns:mc="http://schemas.openxmlformats.org/markup-compatibility/2006" xmlns:o="urn:schemas-microsoft-com:office:office" xmlns:r="http://schemas.openxmlformats.org/officeDocument/2006/relationships" xmlns:m="http://schemas.openxmlformats.org/officeDocument/2006/math" xmlns:v="urn:schemas-microsoft-com:vml" xmlns:wp14="http://schemas.microsoft.com/office/word/2010/wordprocessingDrawing" xmlns:wp="http://schemas.openxmlformats.org/drawingml/2006/wordprocessingDrawing" xmlns:w10="urn:schemas-microsoft-com:office:word" xmlns:w="http://schemas.openxmlformats.org/wordprocessingml/2006/main" xmlns:w14="http://schemas.microsoft.com/office/word/2010/wordml" xmlns:w15="http://schemas.microsoft.com/office/word/2012/wordml" xmlns:w16se="http://schemas.microsoft.com/office/word/2015/wordml/symex" xmlns:wpg="http://schemas.microsoft.com/office/word/2010/wordprocessingGroup" xmlns:wpi="http://schemas.microsoft.com/office/word/2010/wordprocessingInk" xmlns:wne="http://schemas.microsoft.com/office/word/2006/wordml" xmlns:wps="http://schemas.microsoft.com/office/word/2010/wordprocessingShape" mc:Ignorable="w14 w15 w16se wp14">
   <w:p>
     <w:pPr>
       <w:pStyle w:val="Corpodetexto"/>
@@ -8930,7 +8930,7 @@
             </wp:anchor>
           </w:drawing>
         </mc:Choice>
-        <mc:Fallback xmlns:mv="urn:schemas-microsoft-com:mac:vml" xmlns:mo="http://schemas.microsoft.com/office/mac/office/2008/main">
+        <mc:Fallback xmlns:mo="http://schemas.microsoft.com/office/mac/office/2008/main" xmlns:mv="urn:schemas-microsoft-com:mac:vml" xmlns:cx1="http://schemas.microsoft.com/office/drawing/2015/9/8/chartex">
           <w:pict>
             <v:group w14:anchorId="08E30FF0" id="Group_x0020_23" o:spid="_x0000_s1026" style="position:absolute;margin-left:90pt;margin-top:736.15pt;width:492.1pt;height:.5pt;z-index:-252368896;mso-position-horizontal-relative:page;mso-position-vertical-relative:page" coordorigin="1800,14724" coordsize="9842,10" o:gfxdata="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">
               <v:line id="Line_x0020_28" o:spid="_x0000_s1027" style="position:absolute;visibility:visible;mso-wrap-style:square" from="1800,14728" to="5737,14728" o:connectortype="straight" o:gfxdata="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" strokeweight="6095emu"/>
@@ -9039,7 +9039,7 @@
             </wp:anchor>
           </w:drawing>
         </mc:Choice>
-        <mc:Fallback xmlns:mv="urn:schemas-microsoft-com:mac:vml" xmlns:mo="http://schemas.microsoft.com/office/mac/office/2008/main">
+        <mc:Fallback xmlns:mo="http://schemas.microsoft.com/office/mac/office/2008/main" xmlns:mv="urn:schemas-microsoft-com:mac:vml" xmlns:cx1="http://schemas.microsoft.com/office/drawing/2015/9/8/chartex">
           <w:pict>
             <v:shapetype w14:anchorId="729B4932" id="_x0000_t202" coordsize="21600,21600" o:spt="202" path="m0,0l0,21600,21600,21600,21600,0xe">
               <v:stroke joinstyle="miter"/>
@@ -9259,7 +9259,7 @@
 </file>
 
 <file path=word/footnotes.xml><?xml version="1.0" encoding="utf-8"?>
-<w:footnotes xmlns:wpc="http://schemas.microsoft.com/office/word/2010/wordprocessingCanvas" xmlns:cx="http://schemas.microsoft.com/office/drawing/2014/chartex" xmlns:cx1="http://schemas.microsoft.com/office/drawing/2015/9/8/chartex" xmlns:mc="http://schemas.openxmlformats.org/markup-compatibility/2006" xmlns:o="urn:schemas-microsoft-com:office:office" xmlns:r="http://schemas.openxmlformats.org/officeDocument/2006/relationships" xmlns:m="http://schemas.openxmlformats.org/officeDocument/2006/math" xmlns:v="urn:schemas-microsoft-com:vml" xmlns:wp14="http://schemas.microsoft.com/office/word/2010/wordprocessingDrawing" xmlns:wp="http://schemas.openxmlformats.org/drawingml/2006/wordprocessingDrawing" xmlns:w10="urn:schemas-microsoft-com:office:word" xmlns:w="http://schemas.openxmlformats.org/wordprocessingml/2006/main" xmlns:w14="http://schemas.microsoft.com/office/word/2010/wordml" xmlns:w15="http://schemas.microsoft.com/office/word/2012/wordml" xmlns:w16se="http://schemas.microsoft.com/office/word/2015/wordml/symex" xmlns:wpg="http://schemas.microsoft.com/office/word/2010/wordprocessingGroup" xmlns:wpi="http://schemas.microsoft.com/office/word/2010/wordprocessingInk" xmlns:wne="http://schemas.microsoft.com/office/word/2006/wordml" xmlns:wps="http://schemas.microsoft.com/office/word/2010/wordprocessingShape" mc:Ignorable="w14 w15 w16se wp14">
+<w:footnotes xmlns:wpc="http://schemas.microsoft.com/office/word/2010/wordprocessingCanvas" xmlns:cx="http://schemas.microsoft.com/office/drawing/2014/chartex" xmlns:mc="http://schemas.openxmlformats.org/markup-compatibility/2006" xmlns:o="urn:schemas-microsoft-com:office:office" xmlns:r="http://schemas.openxmlformats.org/officeDocument/2006/relationships" xmlns:m="http://schemas.openxmlformats.org/officeDocument/2006/math" xmlns:v="urn:schemas-microsoft-com:vml" xmlns:wp14="http://schemas.microsoft.com/office/word/2010/wordprocessingDrawing" xmlns:wp="http://schemas.openxmlformats.org/drawingml/2006/wordprocessingDrawing" xmlns:w10="urn:schemas-microsoft-com:office:word" xmlns:w="http://schemas.openxmlformats.org/wordprocessingml/2006/main" xmlns:w14="http://schemas.microsoft.com/office/word/2010/wordml" xmlns:w15="http://schemas.microsoft.com/office/word/2012/wordml" xmlns:w16se="http://schemas.microsoft.com/office/word/2015/wordml/symex" xmlns:wpg="http://schemas.microsoft.com/office/word/2010/wordprocessingGroup" xmlns:wpi="http://schemas.microsoft.com/office/word/2010/wordprocessingInk" xmlns:wne="http://schemas.microsoft.com/office/word/2006/wordml" xmlns:wps="http://schemas.microsoft.com/office/word/2010/wordprocessingShape" mc:Ignorable="w14 w15 w16se wp14">
   <w:footnote w:type="separator" w:id="-1">
     <w:p>
       <w:r>
@@ -9278,7 +9278,7 @@
 </file>
 
 <file path=word/header1.xml><?xml version="1.0" encoding="utf-8"?>
-<w:hdr xmlns:wpc="http://schemas.microsoft.com/office/word/2010/wordprocessingCanvas" xmlns:cx="http://schemas.microsoft.com/office/drawing/2014/chartex" xmlns:cx1="http://schemas.microsoft.com/office/drawing/2015/9/8/chartex" xmlns:mc="http://schemas.openxmlformats.org/markup-compatibility/2006" xmlns:o="urn:schemas-microsoft-com:office:office" xmlns:r="http://schemas.openxmlformats.org/officeDocument/2006/relationships" xmlns:m="http://schemas.openxmlformats.org/officeDocument/2006/math" xmlns:v="urn:schemas-microsoft-com:vml" xmlns:wp14="http://schemas.microsoft.com/office/word/2010/wordprocessingDrawing" xmlns:wp="http://schemas.openxmlformats.org/drawingml/2006/wordprocessingDrawing" xmlns:w10="urn:schemas-microsoft-com:office:word" xmlns:w="http://schemas.openxmlformats.org/wordprocessingml/2006/main" xmlns:w14="http://schemas.microsoft.com/office/word/2010/wordml" xmlns:w15="http://schemas.microsoft.com/office/word/2012/wordml" xmlns:w16se="http://schemas.microsoft.com/office/word/2015/wordml/symex" xmlns:wpg="http://schemas.microsoft.com/office/word/2010/wordprocessingGroup" xmlns:wpi="http://schemas.microsoft.com/office/word/2010/wordprocessingInk" xmlns:wne="http://schemas.microsoft.com/office/word/2006/wordml" xmlns:wps="http://schemas.microsoft.com/office/word/2010/wordprocessingShape" mc:Ignorable="w14 w15 w16se wp14">
+<w:hdr xmlns:wpc="http://schemas.microsoft.com/office/word/2010/wordprocessingCanvas" xmlns:cx="http://schemas.microsoft.com/office/drawing/2014/chartex" xmlns:mc="http://schemas.openxmlformats.org/markup-compatibility/2006" xmlns:o="urn:schemas-microsoft-com:office:office" xmlns:r="http://schemas.openxmlformats.org/officeDocument/2006/relationships" xmlns:m="http://schemas.openxmlformats.org/officeDocument/2006/math" xmlns:v="urn:schemas-microsoft-com:vml" xmlns:wp14="http://schemas.microsoft.com/office/word/2010/wordprocessingDrawing" xmlns:wp="http://schemas.openxmlformats.org/drawingml/2006/wordprocessingDrawing" xmlns:w10="urn:schemas-microsoft-com:office:word" xmlns:w="http://schemas.openxmlformats.org/wordprocessingml/2006/main" xmlns:w14="http://schemas.microsoft.com/office/word/2010/wordml" xmlns:w15="http://schemas.microsoft.com/office/word/2012/wordml" xmlns:w16se="http://schemas.microsoft.com/office/word/2015/wordml/symex" xmlns:wpg="http://schemas.microsoft.com/office/word/2010/wordprocessingGroup" xmlns:wpi="http://schemas.microsoft.com/office/word/2010/wordprocessingInk" xmlns:wne="http://schemas.microsoft.com/office/word/2006/wordml" xmlns:wps="http://schemas.microsoft.com/office/word/2010/wordprocessingShape" mc:Ignorable="w14 w15 w16se wp14">
   <w:p>
     <w:pPr>
       <w:pStyle w:val="Corpodetexto"/>
@@ -9409,7 +9409,7 @@
             </wp:anchor>
           </w:drawing>
         </mc:Choice>
-        <mc:Fallback xmlns:mv="urn:schemas-microsoft-com:mac:vml" xmlns:mo="http://schemas.microsoft.com/office/mac/office/2008/main">
+        <mc:Fallback xmlns:mo="http://schemas.microsoft.com/office/mac/office/2008/main" xmlns:mv="urn:schemas-microsoft-com:mac:vml" xmlns:cx1="http://schemas.microsoft.com/office/drawing/2015/9/8/chartex">
           <w:pict>
             <v:shapetype w14:anchorId="115A9CC2" id="_x0000_t202" coordsize="21600,21600" o:spt="202" path="m0,0l0,21600,21600,21600,21600,0xe">
               <v:stroke joinstyle="miter"/>
@@ -9622,7 +9622,7 @@
             </wp:anchor>
           </w:drawing>
         </mc:Choice>
-        <mc:Fallback xmlns:mv="urn:schemas-microsoft-com:mac:vml" xmlns:mo="http://schemas.microsoft.com/office/mac/office/2008/main">
+        <mc:Fallback xmlns:mo="http://schemas.microsoft.com/office/mac/office/2008/main" xmlns:mv="urn:schemas-microsoft-com:mac:vml" xmlns:cx1="http://schemas.microsoft.com/office/drawing/2015/9/8/chartex">
           <w:pict>
             <v:group w14:anchorId="7E3E339B" id="Group_x0020_31" o:spid="_x0000_s1026" style="position:absolute;margin-left:90pt;margin-top:45.7pt;width:432.1pt;height:.5pt;z-index:-252372992;mso-position-horizontal-relative:page;mso-position-vertical-relative:page" coordorigin="1800,914" coordsize="8642,10" o:gfxdata="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">
               <v:line id="Line_x0020_34" o:spid="_x0000_s1027" style="position:absolute;visibility:visible;mso-wrap-style:square" from="1800,919" to="6121,919" o:connectortype="straight" o:gfxdata="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" strokeweight=".48pt"/>
@@ -9729,7 +9729,7 @@
             </wp:anchor>
           </w:drawing>
         </mc:Choice>
-        <mc:Fallback xmlns:mv="urn:schemas-microsoft-com:mac:vml" xmlns:mo="http://schemas.microsoft.com/office/mac/office/2008/main">
+        <mc:Fallback xmlns:mo="http://schemas.microsoft.com/office/mac/office/2008/main" xmlns:mv="urn:schemas-microsoft-com:mac:vml" xmlns:cx1="http://schemas.microsoft.com/office/drawing/2015/9/8/chartex">
           <w:pict>
             <v:shape w14:anchorId="153FF713" id="Text_x0020_Box_x0020_30" o:spid="_x0000_s1027" type="#_x0000_t202" style="position:absolute;margin-left:94.4pt;margin-top:45.25pt;width:104.45pt;height:11.8pt;z-index:-252371968;visibility:visible;mso-wrap-style:square;mso-width-percent:0;mso-height-percent:0;mso-wrap-distance-left:9pt;mso-wrap-distance-top:0;mso-wrap-distance-right:9pt;mso-wrap-distance-bottom:0;mso-position-horizontal:absolute;mso-position-horizontal-relative:page;mso-position-vertical:absolute;mso-position-vertical-relative:page;mso-width-percent:0;mso-height-percent:0;mso-width-relative:page;mso-height-relative:page;v-text-anchor:top" o:gfxdata="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" filled="f" stroked="f">
               <v:textbox inset="0,0,0,0">
@@ -9762,7 +9762,7 @@
 </file>
 
 <file path=word/header2.xml><?xml version="1.0" encoding="utf-8"?>
-<w:hdr xmlns:wpc="http://schemas.microsoft.com/office/word/2010/wordprocessingCanvas" xmlns:cx="http://schemas.microsoft.com/office/drawing/2014/chartex" xmlns:cx1="http://schemas.microsoft.com/office/drawing/2015/9/8/chartex" xmlns:mc="http://schemas.openxmlformats.org/markup-compatibility/2006" xmlns:o="urn:schemas-microsoft-com:office:office" xmlns:r="http://schemas.openxmlformats.org/officeDocument/2006/relationships" xmlns:m="http://schemas.openxmlformats.org/officeDocument/2006/math" xmlns:v="urn:schemas-microsoft-com:vml" xmlns:wp14="http://schemas.microsoft.com/office/word/2010/wordprocessingDrawing" xmlns:wp="http://schemas.openxmlformats.org/drawingml/2006/wordprocessingDrawing" xmlns:w10="urn:schemas-microsoft-com:office:word" xmlns:w="http://schemas.openxmlformats.org/wordprocessingml/2006/main" xmlns:w14="http://schemas.microsoft.com/office/word/2010/wordml" xmlns:w15="http://schemas.microsoft.com/office/word/2012/wordml" xmlns:w16se="http://schemas.microsoft.com/office/word/2015/wordml/symex" xmlns:wpg="http://schemas.microsoft.com/office/word/2010/wordprocessingGroup" xmlns:wpi="http://schemas.microsoft.com/office/word/2010/wordprocessingInk" xmlns:wne="http://schemas.microsoft.com/office/word/2006/wordml" xmlns:wps="http://schemas.microsoft.com/office/word/2010/wordprocessingShape" mc:Ignorable="w14 w15 w16se wp14">
+<w:hdr xmlns:wpc="http://schemas.microsoft.com/office/word/2010/wordprocessingCanvas" xmlns:cx="http://schemas.microsoft.com/office/drawing/2014/chartex" xmlns:mc="http://schemas.openxmlformats.org/markup-compatibility/2006" xmlns:o="urn:schemas-microsoft-com:office:office" xmlns:r="http://schemas.openxmlformats.org/officeDocument/2006/relationships" xmlns:m="http://schemas.openxmlformats.org/officeDocument/2006/math" xmlns:v="urn:schemas-microsoft-com:vml" xmlns:wp14="http://schemas.microsoft.com/office/word/2010/wordprocessingDrawing" xmlns:wp="http://schemas.openxmlformats.org/drawingml/2006/wordprocessingDrawing" xmlns:w10="urn:schemas-microsoft-com:office:word" xmlns:w="http://schemas.openxmlformats.org/wordprocessingml/2006/main" xmlns:w14="http://schemas.microsoft.com/office/word/2010/wordml" xmlns:w15="http://schemas.microsoft.com/office/word/2012/wordml" xmlns:w16se="http://schemas.microsoft.com/office/word/2015/wordml/symex" xmlns:wpg="http://schemas.microsoft.com/office/word/2010/wordprocessingGroup" xmlns:wpi="http://schemas.microsoft.com/office/word/2010/wordprocessingInk" xmlns:wne="http://schemas.microsoft.com/office/word/2006/wordml" xmlns:wps="http://schemas.microsoft.com/office/word/2010/wordprocessingShape" mc:Ignorable="w14 w15 w16se wp14">
   <w:p>
     <w:pPr>
       <w:pStyle w:val="Corpodetexto"/>
@@ -9919,7 +9919,7 @@
             </wp:anchor>
           </w:drawing>
         </mc:Choice>
-        <mc:Fallback xmlns:mv="urn:schemas-microsoft-com:mac:vml" xmlns:mo="http://schemas.microsoft.com/office/mac/office/2008/main">
+        <mc:Fallback xmlns:mo="http://schemas.microsoft.com/office/mac/office/2008/main" xmlns:mv="urn:schemas-microsoft-com:mac:vml" xmlns:cx1="http://schemas.microsoft.com/office/drawing/2015/9/8/chartex">
           <w:pict>
             <v:group w14:anchorId="393C8AB8" id="Group_x0020_17" o:spid="_x0000_s1026" style="position:absolute;margin-left:90pt;margin-top:45.7pt;width:432.1pt;height:.5pt;z-index:-252365824;mso-position-horizontal-relative:page;mso-position-vertical-relative:page" coordorigin="1800,914" coordsize="8642,10" o:gfxdata="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">
               <v:line id="Line_x0020_20" o:spid="_x0000_s1027" style="position:absolute;visibility:visible;mso-wrap-style:square" from="1800,919" to="6121,919" o:connectortype="straight" o:gfxdata="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" strokeweight=".48pt"/>
@@ -10026,7 +10026,7 @@
             </wp:anchor>
           </w:drawing>
         </mc:Choice>
-        <mc:Fallback xmlns:mv="urn:schemas-microsoft-com:mac:vml" xmlns:mo="http://schemas.microsoft.com/office/mac/office/2008/main">
+        <mc:Fallback xmlns:mo="http://schemas.microsoft.com/office/mac/office/2008/main" xmlns:mv="urn:schemas-microsoft-com:mac:vml" xmlns:cx1="http://schemas.microsoft.com/office/drawing/2015/9/8/chartex">
           <w:pict>
             <v:shapetype w14:anchorId="153A3FAE" id="_x0000_t202" coordsize="21600,21600" o:spt="202" path="m0,0l0,21600,21600,21600,21600,0xe">
               <v:stroke joinstyle="miter"/>
@@ -10171,7 +10171,7 @@
             </wp:anchor>
           </w:drawing>
         </mc:Choice>
-        <mc:Fallback>
+        <mc:Fallback xmlns:cx1="http://schemas.microsoft.com/office/drawing/2015/9/8/chartex">
           <w:pict>
             <v:shapetype w14:anchorId="76A9B4EC" id="_x0000_t202" coordsize="21600,21600" o:spt="202" path="m,l,21600r21600,l21600,xe">
               <v:stroke joinstyle="miter"/>
@@ -10226,7 +10226,7 @@
 </file>
 
 <file path=word/header3.xml><?xml version="1.0" encoding="utf-8"?>
-<w:hdr xmlns:wpc="http://schemas.microsoft.com/office/word/2010/wordprocessingCanvas" xmlns:cx="http://schemas.microsoft.com/office/drawing/2014/chartex" xmlns:cx1="http://schemas.microsoft.com/office/drawing/2015/9/8/chartex" xmlns:mc="http://schemas.openxmlformats.org/markup-compatibility/2006" xmlns:o="urn:schemas-microsoft-com:office:office" xmlns:r="http://schemas.openxmlformats.org/officeDocument/2006/relationships" xmlns:m="http://schemas.openxmlformats.org/officeDocument/2006/math" xmlns:v="urn:schemas-microsoft-com:vml" xmlns:wp14="http://schemas.microsoft.com/office/word/2010/wordprocessingDrawing" xmlns:wp="http://schemas.openxmlformats.org/drawingml/2006/wordprocessingDrawing" xmlns:w10="urn:schemas-microsoft-com:office:word" xmlns:w="http://schemas.openxmlformats.org/wordprocessingml/2006/main" xmlns:w14="http://schemas.microsoft.com/office/word/2010/wordml" xmlns:w15="http://schemas.microsoft.com/office/word/2012/wordml" xmlns:w16se="http://schemas.microsoft.com/office/word/2015/wordml/symex" xmlns:wpg="http://schemas.microsoft.com/office/word/2010/wordprocessingGroup" xmlns:wpi="http://schemas.microsoft.com/office/word/2010/wordprocessingInk" xmlns:wne="http://schemas.microsoft.com/office/word/2006/wordml" xmlns:wps="http://schemas.microsoft.com/office/word/2010/wordprocessingShape" mc:Ignorable="w14 w15 w16se wp14">
+<w:hdr xmlns:wpc="http://schemas.microsoft.com/office/word/2010/wordprocessingCanvas" xmlns:cx="http://schemas.microsoft.com/office/drawing/2014/chartex" xmlns:mc="http://schemas.openxmlformats.org/markup-compatibility/2006" xmlns:o="urn:schemas-microsoft-com:office:office" xmlns:r="http://schemas.openxmlformats.org/officeDocument/2006/relationships" xmlns:m="http://schemas.openxmlformats.org/officeDocument/2006/math" xmlns:v="urn:schemas-microsoft-com:vml" xmlns:wp14="http://schemas.microsoft.com/office/word/2010/wordprocessingDrawing" xmlns:wp="http://schemas.openxmlformats.org/drawingml/2006/wordprocessingDrawing" xmlns:w10="urn:schemas-microsoft-com:office:word" xmlns:w="http://schemas.openxmlformats.org/wordprocessingml/2006/main" xmlns:w14="http://schemas.microsoft.com/office/word/2010/wordml" xmlns:w15="http://schemas.microsoft.com/office/word/2012/wordml" xmlns:w16se="http://schemas.microsoft.com/office/word/2015/wordml/symex" xmlns:wpg="http://schemas.microsoft.com/office/word/2010/wordprocessingGroup" xmlns:wpi="http://schemas.microsoft.com/office/word/2010/wordprocessingInk" xmlns:wne="http://schemas.microsoft.com/office/word/2006/wordml" xmlns:wps="http://schemas.microsoft.com/office/word/2010/wordprocessingShape" mc:Ignorable="w14 w15 w16se wp14">
   <w:p>
     <w:pPr>
       <w:pStyle w:val="Corpodetexto"/>
@@ -10383,7 +10383,7 @@
             </wp:anchor>
           </w:drawing>
         </mc:Choice>
-        <mc:Fallback xmlns:mv="urn:schemas-microsoft-com:mac:vml" xmlns:mo="http://schemas.microsoft.com/office/mac/office/2008/main">
+        <mc:Fallback xmlns:mo="http://schemas.microsoft.com/office/mac/office/2008/main" xmlns:mv="urn:schemas-microsoft-com:mac:vml" xmlns:cx1="http://schemas.microsoft.com/office/drawing/2015/9/8/chartex">
           <w:pict>
             <v:group w14:anchorId="42D8B6BB" id="Group_x0020_11" o:spid="_x0000_s1026" style="position:absolute;margin-left:90pt;margin-top:45.7pt;width:432.1pt;height:.5pt;z-index:-252362752;mso-position-horizontal-relative:page;mso-position-vertical-relative:page" coordorigin="1800,914" coordsize="8642,10" o:gfxdata="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">
               <v:line id="Line_x0020_14" o:spid="_x0000_s1027" style="position:absolute;visibility:visible;mso-wrap-style:square" from="1800,919" to="6121,919" o:connectortype="straight" o:gfxdata="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" strokeweight=".48pt"/>
@@ -10490,7 +10490,7 @@
             </wp:anchor>
           </w:drawing>
         </mc:Choice>
-        <mc:Fallback xmlns:mv="urn:schemas-microsoft-com:mac:vml" xmlns:mo="http://schemas.microsoft.com/office/mac/office/2008/main">
+        <mc:Fallback xmlns:mo="http://schemas.microsoft.com/office/mac/office/2008/main" xmlns:mv="urn:schemas-microsoft-com:mac:vml" xmlns:cx1="http://schemas.microsoft.com/office/drawing/2015/9/8/chartex">
           <w:pict>
             <v:shapetype w14:anchorId="6AE3C3A9" id="_x0000_t202" coordsize="21600,21600" o:spt="202" path="m0,0l0,21600,21600,21600,21600,0xe">
               <v:stroke joinstyle="miter"/>
@@ -10597,7 +10597,19 @@
                             <w:rPr>
                               <w:sz w:val="16"/>
                             </w:rPr>
-                            <w:t>24/07/2019</w:t>
+                            <w:t>2</w:t>
+                          </w:r>
+                          <w:r>
+                            <w:rPr>
+                              <w:sz w:val="16"/>
+                            </w:rPr>
+                            <w:t>6</w:t>
+                          </w:r>
+                          <w:r>
+                            <w:rPr>
+                              <w:sz w:val="16"/>
+                            </w:rPr>
+                            <w:t>/07/2019</w:t>
                           </w:r>
                         </w:p>
                       </w:txbxContent>
@@ -10617,9 +10629,13 @@
             </wp:anchor>
           </w:drawing>
         </mc:Choice>
-        <mc:Fallback xmlns:mv="urn:schemas-microsoft-com:mac:vml" xmlns:mo="http://schemas.microsoft.com/office/mac/office/2008/main">
+        <mc:Fallback>
           <w:pict>
-            <v:shape w14:anchorId="3ED60A74" id="Text_x0020_Box_x0020_9" o:spid="_x0000_s1033" type="#_x0000_t202" style="position:absolute;margin-left:467.7pt;margin-top:45.25pt;width:50.1pt;height:11.8pt;z-index:-252360704;visibility:visible;mso-wrap-style:square;mso-width-percent:0;mso-height-percent:0;mso-wrap-distance-left:9pt;mso-wrap-distance-top:0;mso-wrap-distance-right:9pt;mso-wrap-distance-bottom:0;mso-position-horizontal:absolute;mso-position-horizontal-relative:page;mso-position-vertical:absolute;mso-position-vertical-relative:page;mso-width-percent:0;mso-height-percent:0;mso-width-relative:page;mso-height-relative:page;v-text-anchor:top" o:gfxdata="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" filled="f" stroked="f">
+            <v:shapetype w14:anchorId="3ED60A74" id="_x0000_t202" coordsize="21600,21600" o:spt="202" path="m,l,21600r21600,l21600,xe">
+              <v:stroke joinstyle="miter"/>
+              <v:path gradientshapeok="t" o:connecttype="rect"/>
+            </v:shapetype>
+            <v:shape id="Text Box 9" o:spid="_x0000_s1033" type="#_x0000_t202" style="position:absolute;margin-left:467.7pt;margin-top:45.25pt;width:50.1pt;height:11.8pt;z-index:-252360704;visibility:visible;mso-wrap-style:square;mso-width-percent:0;mso-height-percent:0;mso-wrap-distance-left:9pt;mso-wrap-distance-top:0;mso-wrap-distance-right:9pt;mso-wrap-distance-bottom:0;mso-position-horizontal:absolute;mso-position-horizontal-relative:page;mso-position-vertical:absolute;mso-position-vertical-relative:page;mso-width-percent:0;mso-height-percent:0;mso-width-relative:page;mso-height-relative:page;v-text-anchor:top" o:gfxdata="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" filled="f" stroked="f">
               <v:textbox inset="0,0,0,0">
                 <w:txbxContent>
                   <w:p>
@@ -10634,7 +10650,19 @@
                       <w:rPr>
                         <w:sz w:val="16"/>
                       </w:rPr>
-                      <w:t>24/07/2019</w:t>
+                      <w:t>2</w:t>
+                    </w:r>
+                    <w:r>
+                      <w:rPr>
+                        <w:sz w:val="16"/>
+                      </w:rPr>
+                      <w:t>6</w:t>
+                    </w:r>
+                    <w:r>
+                      <w:rPr>
+                        <w:sz w:val="16"/>
+                      </w:rPr>
+                      <w:t>/07/2019</w:t>
                     </w:r>
                   </w:p>
                 </w:txbxContent>
@@ -10650,7 +10678,7 @@
 </file>
 
 <file path=word/header4.xml><?xml version="1.0" encoding="utf-8"?>
-<w:hdr xmlns:wpc="http://schemas.microsoft.com/office/word/2010/wordprocessingCanvas" xmlns:cx="http://schemas.microsoft.com/office/drawing/2014/chartex" xmlns:cx1="http://schemas.microsoft.com/office/drawing/2015/9/8/chartex" xmlns:mc="http://schemas.openxmlformats.org/markup-compatibility/2006" xmlns:o="urn:schemas-microsoft-com:office:office" xmlns:r="http://schemas.openxmlformats.org/officeDocument/2006/relationships" xmlns:m="http://schemas.openxmlformats.org/officeDocument/2006/math" xmlns:v="urn:schemas-microsoft-com:vml" xmlns:wp14="http://schemas.microsoft.com/office/word/2010/wordprocessingDrawing" xmlns:wp="http://schemas.openxmlformats.org/drawingml/2006/wordprocessingDrawing" xmlns:w10="urn:schemas-microsoft-com:office:word" xmlns:w="http://schemas.openxmlformats.org/wordprocessingml/2006/main" xmlns:w14="http://schemas.microsoft.com/office/word/2010/wordml" xmlns:w15="http://schemas.microsoft.com/office/word/2012/wordml" xmlns:w16se="http://schemas.microsoft.com/office/word/2015/wordml/symex" xmlns:wpg="http://schemas.microsoft.com/office/word/2010/wordprocessingGroup" xmlns:wpi="http://schemas.microsoft.com/office/word/2010/wordprocessingInk" xmlns:wne="http://schemas.microsoft.com/office/word/2006/wordml" xmlns:wps="http://schemas.microsoft.com/office/word/2010/wordprocessingShape" mc:Ignorable="w14 w15 w16se wp14">
+<w:hdr xmlns:wpc="http://schemas.microsoft.com/office/word/2010/wordprocessingCanvas" xmlns:cx="http://schemas.microsoft.com/office/drawing/2014/chartex" xmlns:mc="http://schemas.openxmlformats.org/markup-compatibility/2006" xmlns:o="urn:schemas-microsoft-com:office:office" xmlns:r="http://schemas.openxmlformats.org/officeDocument/2006/relationships" xmlns:m="http://schemas.openxmlformats.org/officeDocument/2006/math" xmlns:v="urn:schemas-microsoft-com:vml" xmlns:wp14="http://schemas.microsoft.com/office/word/2010/wordprocessingDrawing" xmlns:wp="http://schemas.openxmlformats.org/drawingml/2006/wordprocessingDrawing" xmlns:w10="urn:schemas-microsoft-com:office:word" xmlns:w="http://schemas.openxmlformats.org/wordprocessingml/2006/main" xmlns:w14="http://schemas.microsoft.com/office/word/2010/wordml" xmlns:w15="http://schemas.microsoft.com/office/word/2012/wordml" xmlns:w16se="http://schemas.microsoft.com/office/word/2015/wordml/symex" xmlns:wpg="http://schemas.microsoft.com/office/word/2010/wordprocessingGroup" xmlns:wpi="http://schemas.microsoft.com/office/word/2010/wordprocessingInk" xmlns:wne="http://schemas.microsoft.com/office/word/2006/wordml" xmlns:wps="http://schemas.microsoft.com/office/word/2010/wordprocessingShape" mc:Ignorable="w14 w15 w16se wp14">
   <w:p>
     <w:pPr>
       <w:pStyle w:val="Corpodetexto"/>
@@ -10807,7 +10835,7 @@
             </wp:anchor>
           </w:drawing>
         </mc:Choice>
-        <mc:Fallback xmlns:mv="urn:schemas-microsoft-com:mac:vml" xmlns:mo="http://schemas.microsoft.com/office/mac/office/2008/main">
+        <mc:Fallback xmlns:mo="http://schemas.microsoft.com/office/mac/office/2008/main" xmlns:mv="urn:schemas-microsoft-com:mac:vml" xmlns:cx1="http://schemas.microsoft.com/office/drawing/2015/9/8/chartex">
           <w:pict>
             <v:group w14:anchorId="7D7BB678" id="Group_x0020_5" o:spid="_x0000_s1026" style="position:absolute;margin-left:90pt;margin-top:45.7pt;width:432.1pt;height:.5pt;z-index:-252359680;mso-position-horizontal-relative:page;mso-position-vertical-relative:page" coordorigin="1800,914" coordsize="8642,10" o:gfxdata="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">
               <v:line id="Line_x0020_8" o:spid="_x0000_s1027" style="position:absolute;visibility:visible;mso-wrap-style:square" from="1800,919" to="6121,919" o:connectortype="straight" o:gfxdata="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" strokeweight=".48pt"/>
@@ -10887,7 +10915,7 @@
             </wp:anchor>
           </w:drawing>
         </mc:Choice>
-        <mc:Fallback xmlns:mv="urn:schemas-microsoft-com:mac:vml" xmlns:mo="http://schemas.microsoft.com/office/mac/office/2008/main">
+        <mc:Fallback xmlns:mo="http://schemas.microsoft.com/office/mac/office/2008/main" xmlns:mv="urn:schemas-microsoft-com:mac:vml" xmlns:cx1="http://schemas.microsoft.com/office/drawing/2015/9/8/chartex">
           <w:pict>
             <v:line w14:anchorId="3182681E" id="Line_x0020_4" o:spid="_x0000_s1026" style="position:absolute;z-index:-252358656;visibility:visible;mso-wrap-style:square;mso-width-percent:0;mso-height-percent:0;mso-wrap-distance-left:9pt;mso-wrap-distance-top:0;mso-wrap-distance-right:9pt;mso-wrap-distance-bottom:0;mso-position-horizontal:absolute;mso-position-horizontal-relative:page;mso-position-vertical:absolute;mso-position-vertical-relative:page;mso-width-percent:0;mso-height-percent:0;mso-width-relative:page;mso-height-relative:page" from="88.55pt,93.6pt" to="523.5pt,93.6pt" o:gfxdata="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" strokecolor="#1f487c" strokeweight="2.16pt">
               <w10:wrap anchorx="page" anchory="page"/>
@@ -10991,7 +11019,7 @@
             </wp:anchor>
           </w:drawing>
         </mc:Choice>
-        <mc:Fallback xmlns:mv="urn:schemas-microsoft-com:mac:vml" xmlns:mo="http://schemas.microsoft.com/office/mac/office/2008/main">
+        <mc:Fallback xmlns:mo="http://schemas.microsoft.com/office/mac/office/2008/main" xmlns:mv="urn:schemas-microsoft-com:mac:vml" xmlns:cx1="http://schemas.microsoft.com/office/drawing/2015/9/8/chartex">
           <w:pict>
             <v:shapetype w14:anchorId="7F690561" id="_x0000_t202" coordsize="21600,21600" o:spt="202" path="m0,0l0,21600,21600,21600,21600,0xe">
               <v:stroke joinstyle="miter"/>
@@ -11124,7 +11152,7 @@
             </wp:anchor>
           </w:drawing>
         </mc:Choice>
-        <mc:Fallback xmlns:mv="urn:schemas-microsoft-com:mac:vml" xmlns:mo="http://schemas.microsoft.com/office/mac/office/2008/main">
+        <mc:Fallback xmlns:mo="http://schemas.microsoft.com/office/mac/office/2008/main" xmlns:mv="urn:schemas-microsoft-com:mac:vml" xmlns:cx1="http://schemas.microsoft.com/office/drawing/2015/9/8/chartex">
           <w:pict>
             <v:shape w14:anchorId="7B005BB6" id="Text_x0020_Box_x0020_2" o:spid="_x0000_s1035" type="#_x0000_t202" style="position:absolute;margin-left:467.7pt;margin-top:45.25pt;width:50.1pt;height:11.8pt;z-index:-252356608;visibility:visible;mso-wrap-style:square;mso-width-percent:0;mso-height-percent:0;mso-wrap-distance-left:9pt;mso-wrap-distance-top:0;mso-wrap-distance-right:9pt;mso-wrap-distance-bottom:0;mso-position-horizontal:absolute;mso-position-horizontal-relative:page;mso-position-vertical:absolute;mso-position-vertical-relative:page;mso-width-percent:0;mso-height-percent:0;mso-width-relative:page;mso-height-relative:page;v-text-anchor:top" o:gfxdata="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" filled="f" stroked="f">
               <v:textbox inset="0,0,0,0">
@@ -11273,7 +11301,7 @@
             </wp:anchor>
           </w:drawing>
         </mc:Choice>
-        <mc:Fallback xmlns:mv="urn:schemas-microsoft-com:mac:vml" xmlns:mo="http://schemas.microsoft.com/office/mac/office/2008/main">
+        <mc:Fallback xmlns:mo="http://schemas.microsoft.com/office/mac/office/2008/main" xmlns:mv="urn:schemas-microsoft-com:mac:vml" xmlns:cx1="http://schemas.microsoft.com/office/drawing/2015/9/8/chartex">
           <w:pict>
             <v:shape w14:anchorId="57CB5086" id="Text_x0020_Box_x0020_1" o:spid="_x0000_s1036" type="#_x0000_t202" style="position:absolute;margin-left:89pt;margin-top:71.15pt;width:118.2pt;height:21.4pt;z-index:-252355584;visibility:visible;mso-wrap-style:square;mso-width-percent:0;mso-height-percent:0;mso-wrap-distance-left:9pt;mso-wrap-distance-top:0;mso-wrap-distance-right:9pt;mso-wrap-distance-bottom:0;mso-position-horizontal:absolute;mso-position-horizontal-relative:page;mso-position-vertical:absolute;mso-position-vertical-relative:page;mso-width-percent:0;mso-height-percent:0;mso-width-relative:page;mso-height-relative:page;v-text-anchor:top" o:gfxdata="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" filled="f" stroked="f">
               <v:textbox inset="0,0,0,0">
@@ -11326,7 +11354,7 @@
 </file>
 
 <file path=word/numbering.xml><?xml version="1.0" encoding="utf-8"?>
-<w:numbering xmlns:wpc="http://schemas.microsoft.com/office/word/2010/wordprocessingCanvas" xmlns:cx="http://schemas.microsoft.com/office/drawing/2014/chartex" xmlns:cx1="http://schemas.microsoft.com/office/drawing/2015/9/8/chartex" xmlns:mc="http://schemas.openxmlformats.org/markup-compatibility/2006" xmlns:o="urn:schemas-microsoft-com:office:office" xmlns:r="http://schemas.openxmlformats.org/officeDocument/2006/relationships" xmlns:m="http://schemas.openxmlformats.org/officeDocument/2006/math" xmlns:v="urn:schemas-microsoft-com:vml" xmlns:wp14="http://schemas.microsoft.com/office/word/2010/wordprocessingDrawing" xmlns:wp="http://schemas.openxmlformats.org/drawingml/2006/wordprocessingDrawing" xmlns:w10="urn:schemas-microsoft-com:office:word" xmlns:w="http://schemas.openxmlformats.org/wordprocessingml/2006/main" xmlns:w14="http://schemas.microsoft.com/office/word/2010/wordml" xmlns:w15="http://schemas.microsoft.com/office/word/2012/wordml" xmlns:w16se="http://schemas.microsoft.com/office/word/2015/wordml/symex" xmlns:wpg="http://schemas.microsoft.com/office/word/2010/wordprocessingGroup" xmlns:wpi="http://schemas.microsoft.com/office/word/2010/wordprocessingInk" xmlns:wne="http://schemas.microsoft.com/office/word/2006/wordml" xmlns:wps="http://schemas.microsoft.com/office/word/2010/wordprocessingShape" mc:Ignorable="w14 w15 w16se wp14">
+<w:numbering xmlns:wpc="http://schemas.microsoft.com/office/word/2010/wordprocessingCanvas" xmlns:cx="http://schemas.microsoft.com/office/drawing/2014/chartex" xmlns:mc="http://schemas.openxmlformats.org/markup-compatibility/2006" xmlns:o="urn:schemas-microsoft-com:office:office" xmlns:r="http://schemas.openxmlformats.org/officeDocument/2006/relationships" xmlns:m="http://schemas.openxmlformats.org/officeDocument/2006/math" xmlns:v="urn:schemas-microsoft-com:vml" xmlns:wp14="http://schemas.microsoft.com/office/word/2010/wordprocessingDrawing" xmlns:wp="http://schemas.openxmlformats.org/drawingml/2006/wordprocessingDrawing" xmlns:w10="urn:schemas-microsoft-com:office:word" xmlns:w="http://schemas.openxmlformats.org/wordprocessingml/2006/main" xmlns:w14="http://schemas.microsoft.com/office/word/2010/wordml" xmlns:w15="http://schemas.microsoft.com/office/word/2012/wordml" xmlns:w16se="http://schemas.microsoft.com/office/word/2015/wordml/symex" xmlns:wpg="http://schemas.microsoft.com/office/word/2010/wordprocessingGroup" xmlns:wpi="http://schemas.microsoft.com/office/word/2010/wordprocessingInk" xmlns:wne="http://schemas.microsoft.com/office/word/2006/wordml" xmlns:wps="http://schemas.microsoft.com/office/word/2010/wordprocessingShape" mc:Ignorable="w14 w15 w16se wp14">
   <w:abstractNum w:abstractNumId="0" w15:restartNumberingAfterBreak="0">
     <w:nsid w:val="597653F3"/>
     <w:multiLevelType w:val="multilevel"/>

</xml_diff>